<commit_message>
Added page numbering and other minor edits.
</commit_message>
<xml_diff>
--- a/1_SE4485_Group03_PMP.docx
+++ b/1_SE4485_Group03_PMP.docx
@@ -1,6 +1,6 @@
 
 <file path=word/document.xml><?xml version="1.0" encoding="utf-8"?>
-<w:document xmlns:wpc="http://schemas.microsoft.com/office/word/2010/wordprocessingCanvas" xmlns:cx="http://schemas.microsoft.com/office/drawing/2014/chartex" xmlns:cx1="http://schemas.microsoft.com/office/drawing/2015/9/8/chartex" xmlns:cx2="http://schemas.microsoft.com/office/drawing/2015/10/21/chartex" xmlns:cx3="http://schemas.microsoft.com/office/drawing/2016/5/9/chartex" xmlns:cx4="http://schemas.microsoft.com/office/drawing/2016/5/10/chartex" xmlns:cx5="http://schemas.microsoft.com/office/drawing/2016/5/11/chartex" xmlns:cx6="http://schemas.microsoft.com/office/drawing/2016/5/12/chartex" xmlns:cx7="http://schemas.microsoft.com/office/drawing/2016/5/13/chartex" xmlns:cx8="http://schemas.microsoft.com/office/drawing/2016/5/14/chartex" xmlns:mc="http://schemas.openxmlformats.org/markup-compatibility/2006" xmlns:aink="http://schemas.microsoft.com/office/drawing/2016/ink" xmlns:am3d="http://schemas.microsoft.com/office/drawing/2017/model3d" xmlns:o="urn:schemas-microsoft-com:office:office" xmlns:r="http://schemas.openxmlformats.org/officeDocument/2006/relationships" xmlns:m="http://schemas.openxmlformats.org/officeDocument/2006/math" xmlns:v="urn:schemas-microsoft-com:vml" xmlns:wp14="http://schemas.microsoft.com/office/word/2010/wordprocessingDrawing" xmlns:wp="http://schemas.openxmlformats.org/drawingml/2006/wordprocessingDrawing" xmlns:w10="urn:schemas-microsoft-com:office:word" xmlns:w="http://schemas.openxmlformats.org/wordprocessingml/2006/main" xmlns:w14="http://schemas.microsoft.com/office/word/2010/wordml" xmlns:w15="http://schemas.microsoft.com/office/word/2012/wordml" xmlns:w16cex="http://schemas.microsoft.com/office/word/2018/wordml/cex" xmlns:w16cid="http://schemas.microsoft.com/office/word/2016/wordml/cid" xmlns:w16="http://schemas.microsoft.com/office/word/2018/wordml" xmlns:w16se="http://schemas.microsoft.com/office/word/2015/wordml/symex" xmlns:wpg="http://schemas.microsoft.com/office/word/2010/wordprocessingGroup" xmlns:wpi="http://schemas.microsoft.com/office/word/2010/wordprocessingInk" xmlns:wne="http://schemas.microsoft.com/office/word/2006/wordml" xmlns:wps="http://schemas.microsoft.com/office/word/2010/wordprocessingShape" mc:Ignorable="w14 w15 w16se w16cid w16 w16cex wp14">
+<w:document xmlns:wpc="http://schemas.microsoft.com/office/word/2010/wordprocessingCanvas" xmlns:mc="http://schemas.openxmlformats.org/markup-compatibility/2006" xmlns:o="urn:schemas-microsoft-com:office:office" xmlns:r="http://schemas.openxmlformats.org/officeDocument/2006/relationships" xmlns:m="http://schemas.openxmlformats.org/officeDocument/2006/math" xmlns:v="urn:schemas-microsoft-com:vml" xmlns:wp14="http://schemas.microsoft.com/office/word/2010/wordprocessingDrawing" xmlns:wp="http://schemas.openxmlformats.org/drawingml/2006/wordprocessingDrawing" xmlns:w10="urn:schemas-microsoft-com:office:word" xmlns:w="http://schemas.openxmlformats.org/wordprocessingml/2006/main" xmlns:w14="http://schemas.microsoft.com/office/word/2010/wordml" xmlns:wpg="http://schemas.microsoft.com/office/word/2010/wordprocessingGroup" xmlns:wpi="http://schemas.microsoft.com/office/word/2010/wordprocessingInk" xmlns:wne="http://schemas.microsoft.com/office/word/2006/wordml" xmlns:wps="http://schemas.microsoft.com/office/word/2010/wordprocessingShape" mc:Ignorable="w14 wp14">
   <w:body>
     <w:tbl>
       <w:tblPr>
@@ -17,7 +17,7 @@
         <w:tblLook w:val="04A0" w:firstRow="1" w:lastRow="0" w:firstColumn="1" w:lastColumn="0" w:noHBand="0" w:noVBand="1"/>
       </w:tblPr>
       <w:tblGrid>
-        <w:gridCol w:w="9360"/>
+        <w:gridCol w:w="9576"/>
       </w:tblGrid>
       <w:tr>
         <w:trPr>
@@ -36,6 +36,8 @@
                 <w:szCs w:val="40"/>
               </w:rPr>
             </w:pPr>
+            <w:bookmarkStart w:id="0" w:name="_GoBack"/>
+            <w:bookmarkEnd w:id="0"/>
             <w:r>
               <w:rPr>
                 <w:sz w:val="40"/>
@@ -111,7 +113,6 @@
               </w:rPr>
               <w:t xml:space="preserve">For: </w:t>
             </w:r>
-            <w:proofErr w:type="spellStart"/>
             <w:r>
               <w:rPr>
                 <w:sz w:val="24"/>
@@ -119,7 +120,6 @@
               </w:rPr>
               <w:t>Perspecta</w:t>
             </w:r>
-            <w:proofErr w:type="spellEnd"/>
           </w:p>
           <w:p>
             <w:pPr>
@@ -292,7 +292,7 @@
                 <w:lang w:val="de-DE"/>
               </w:rPr>
             </w:pPr>
-            <w:bookmarkStart w:id="0" w:name="_Hlk38718830"/>
+            <w:bookmarkStart w:id="1" w:name="_Hlk38718830"/>
             <w:r>
               <w:rPr>
                 <w:sz w:val="24"/>
@@ -302,7 +302,7 @@
               <w:t>James Fritz</w:t>
             </w:r>
           </w:p>
-          <w:bookmarkEnd w:id="0"/>
+          <w:bookmarkEnd w:id="1"/>
           <w:p>
             <w:pPr>
               <w:jc w:val="center"/>
@@ -354,10 +354,12 @@
           <w:szCs w:val="24"/>
         </w:rPr>
         <w:sectPr>
+          <w:footerReference w:type="default" r:id="rId9"/>
           <w:type w:val="continuous"/>
           <w:pgSz w:w="12240" w:h="15840" w:code="1"/>
           <w:pgMar w:top="1440" w:right="1440" w:bottom="1440" w:left="1440" w:header="720" w:footer="720" w:gutter="0"/>
           <w:cols w:space="720"/>
+          <w:titlePg/>
           <w:docGrid w:linePitch="299"/>
         </w:sectPr>
       </w:pPr>
@@ -371,14 +373,15 @@
           <w:color w:val="3C78D8"/>
         </w:rPr>
       </w:pPr>
-      <w:bookmarkStart w:id="1" w:name="_Toc50139189"/>
+      <w:bookmarkStart w:id="2" w:name="_Toc50139189"/>
       <w:r>
         <w:rPr>
           <w:color w:val="3C78D8"/>
         </w:rPr>
+        <w:lastRenderedPageBreak/>
         <w:t>Abstract</w:t>
       </w:r>
-      <w:bookmarkEnd w:id="1"/>
+      <w:bookmarkEnd w:id="2"/>
     </w:p>
     <w:p>
       <w:pPr>
@@ -391,15 +394,7 @@
         <w:t>project</w:t>
       </w:r>
       <w:r>
-        <w:t xml:space="preserve"> team for </w:t>
-      </w:r>
-      <w:proofErr w:type="spellStart"/>
-      <w:r>
-        <w:t>Perspecta</w:t>
-      </w:r>
-      <w:proofErr w:type="spellEnd"/>
-      <w:r>
-        <w:t xml:space="preserve"> Inc.</w:t>
+        <w:t xml:space="preserve"> team for Perspecta Inc.</w:t>
       </w:r>
     </w:p>
     <w:p>
@@ -2565,14 +2560,15 @@
           <w:color w:val="3C78D8"/>
         </w:rPr>
       </w:pPr>
-      <w:bookmarkStart w:id="2" w:name="_Toc50139190"/>
+      <w:bookmarkStart w:id="3" w:name="_Toc50139190"/>
       <w:r>
         <w:rPr>
           <w:color w:val="3C78D8"/>
         </w:rPr>
+        <w:lastRenderedPageBreak/>
         <w:t>List of Figures</w:t>
       </w:r>
-      <w:bookmarkEnd w:id="2"/>
+      <w:bookmarkEnd w:id="3"/>
     </w:p>
     <w:tbl>
       <w:tblPr>
@@ -2839,14 +2835,14 @@
           <w:color w:val="3C78D8"/>
         </w:rPr>
       </w:pPr>
-      <w:bookmarkStart w:id="3" w:name="_Toc50139191"/>
+      <w:bookmarkStart w:id="4" w:name="_Toc50139191"/>
       <w:r>
         <w:rPr>
           <w:color w:val="3C78D8"/>
         </w:rPr>
         <w:t>List of Tables</w:t>
       </w:r>
-      <w:bookmarkEnd w:id="3"/>
+      <w:bookmarkEnd w:id="4"/>
     </w:p>
     <w:tbl>
       <w:tblPr>
@@ -3130,11 +3126,12 @@
           <w:color w:val="3C78D8"/>
         </w:rPr>
       </w:pPr>
-      <w:bookmarkStart w:id="4" w:name="_Toc50139192"/>
+      <w:bookmarkStart w:id="5" w:name="_Toc50139192"/>
       <w:r>
         <w:rPr>
           <w:color w:val="3C78D8"/>
         </w:rPr>
+        <w:lastRenderedPageBreak/>
         <w:t xml:space="preserve">1. </w:t>
       </w:r>
       <w:r>
@@ -3143,14 +3140,14 @@
         </w:rPr>
         <w:t>Introduction</w:t>
       </w:r>
-      <w:bookmarkEnd w:id="4"/>
+      <w:bookmarkEnd w:id="5"/>
     </w:p>
     <w:p>
       <w:pPr>
         <w:pStyle w:val="Heading3"/>
         <w:spacing w:after="120"/>
       </w:pPr>
-      <w:bookmarkStart w:id="5" w:name="_Toc50139193"/>
+      <w:bookmarkStart w:id="6" w:name="_Toc50139193"/>
       <w:r>
         <w:t xml:space="preserve">1.1 </w:t>
       </w:r>
@@ -3163,7 +3160,7 @@
       <w:r>
         <w:t>Introduction</w:t>
       </w:r>
-      <w:bookmarkEnd w:id="5"/>
+      <w:bookmarkEnd w:id="6"/>
     </w:p>
     <w:p>
       <w:pPr>
@@ -3183,13 +3180,8 @@
         <w:t xml:space="preserve"> featuring</w:t>
       </w:r>
       <w:r>
-        <w:t xml:space="preserve"> the following items for </w:t>
-      </w:r>
-      <w:proofErr w:type="spellStart"/>
-      <w:r>
-        <w:t>Perspecta</w:t>
-      </w:r>
-      <w:proofErr w:type="spellEnd"/>
+        <w:t xml:space="preserve"> the following items for Perspecta</w:t>
+      </w:r>
       <w:r>
         <w:t xml:space="preserve"> Inc</w:t>
       </w:r>
@@ -3273,7 +3265,7 @@
         <w:pStyle w:val="Heading3"/>
         <w:spacing w:after="120"/>
       </w:pPr>
-      <w:bookmarkStart w:id="6" w:name="_Toc50139194"/>
+      <w:bookmarkStart w:id="7" w:name="_Toc50139194"/>
       <w:r>
         <w:t>1.</w:t>
       </w:r>
@@ -3286,7 +3278,7 @@
       <w:r>
         <w:t>Plan Purpose</w:t>
       </w:r>
-      <w:bookmarkEnd w:id="6"/>
+      <w:bookmarkEnd w:id="7"/>
     </w:p>
     <w:p>
       <w:pPr>
@@ -3311,7 +3303,7 @@
         <w:pStyle w:val="Heading3"/>
         <w:spacing w:after="120"/>
       </w:pPr>
-      <w:bookmarkStart w:id="7" w:name="_Toc50139195"/>
+      <w:bookmarkStart w:id="8" w:name="_Toc50139195"/>
       <w:r>
         <w:t>1.</w:t>
       </w:r>
@@ -3324,7 +3316,7 @@
       <w:r>
         <w:t>Plan Scope</w:t>
       </w:r>
-      <w:bookmarkEnd w:id="7"/>
+      <w:bookmarkEnd w:id="8"/>
     </w:p>
     <w:p>
       <w:pPr>
@@ -3346,7 +3338,7 @@
         <w:pStyle w:val="Heading3"/>
         <w:spacing w:after="120"/>
       </w:pPr>
-      <w:bookmarkStart w:id="8" w:name="_Toc50139196"/>
+      <w:bookmarkStart w:id="9" w:name="_Toc50139196"/>
       <w:r>
         <w:t>1.</w:t>
       </w:r>
@@ -3362,23 +3354,15 @@
       <w:r>
         <w:t>verview</w:t>
       </w:r>
-      <w:bookmarkEnd w:id="8"/>
-    </w:p>
-    <w:p>
-      <w:pPr>
-        <w:pStyle w:val="BodyText"/>
-        <w:jc w:val="both"/>
-      </w:pPr>
-      <w:r>
-        <w:t xml:space="preserve">The project will include three main components which will serve as an enabler to the </w:t>
-      </w:r>
-      <w:proofErr w:type="spellStart"/>
-      <w:r>
-        <w:t>Perspecta</w:t>
-      </w:r>
-      <w:proofErr w:type="spellEnd"/>
-      <w:r>
-        <w:t xml:space="preserve"> Enterprise Integration capability. The first component is a backend data store that will be used to store relevant data for the application. The second component will be a </w:t>
+      <w:bookmarkEnd w:id="9"/>
+    </w:p>
+    <w:p>
+      <w:pPr>
+        <w:pStyle w:val="BodyText"/>
+        <w:jc w:val="both"/>
+      </w:pPr>
+      <w:r>
+        <w:t xml:space="preserve">The project will include three main components which will serve as an enabler to the Perspecta Enterprise Integration capability. The first component is a backend data store that will be used to store relevant data for the application. The second component will be a </w:t>
       </w:r>
       <w:r>
         <w:t xml:space="preserve">browser-based </w:t>
@@ -3576,6 +3560,7 @@
         <w:jc w:val="both"/>
       </w:pPr>
       <w:r>
+        <w:lastRenderedPageBreak/>
         <w:t>Angular</w:t>
       </w:r>
     </w:p>
@@ -3603,7 +3588,7 @@
         <w:pStyle w:val="Heading3"/>
         <w:spacing w:after="120"/>
       </w:pPr>
-      <w:bookmarkStart w:id="9" w:name="_Toc50139197"/>
+      <w:bookmarkStart w:id="10" w:name="_Toc50139197"/>
       <w:r>
         <w:t>1.</w:t>
       </w:r>
@@ -3619,7 +3604,7 @@
       <w:r>
         <w:t>Structure</w:t>
       </w:r>
-      <w:bookmarkEnd w:id="9"/>
+      <w:bookmarkEnd w:id="10"/>
     </w:p>
     <w:p>
       <w:pPr>
@@ -3807,11 +3792,12 @@
           <w:color w:val="3C78D8"/>
         </w:rPr>
       </w:pPr>
-      <w:bookmarkStart w:id="10" w:name="_Toc50139198"/>
+      <w:bookmarkStart w:id="11" w:name="_Toc50139198"/>
       <w:r>
         <w:rPr>
           <w:color w:val="3C78D8"/>
         </w:rPr>
+        <w:lastRenderedPageBreak/>
         <w:t xml:space="preserve">2. </w:t>
       </w:r>
       <w:r>
@@ -3820,18 +3806,18 @@
         </w:rPr>
         <w:t>Project Organization</w:t>
       </w:r>
-      <w:bookmarkEnd w:id="10"/>
+      <w:bookmarkEnd w:id="11"/>
     </w:p>
     <w:p>
       <w:pPr>
         <w:pStyle w:val="Heading3"/>
         <w:spacing w:after="120"/>
       </w:pPr>
-      <w:bookmarkStart w:id="11" w:name="_Toc50139199"/>
+      <w:bookmarkStart w:id="12" w:name="_Toc50139199"/>
       <w:r>
         <w:t>2.1 Organizational Structure</w:t>
       </w:r>
-      <w:bookmarkEnd w:id="11"/>
+      <w:bookmarkEnd w:id="12"/>
     </w:p>
     <w:p>
       <w:pPr>
@@ -3872,15 +3858,7 @@
         <w:t>team lead</w:t>
       </w:r>
       <w:r>
-        <w:t xml:space="preserve"> is also responsible for submitting </w:t>
-      </w:r>
-      <w:proofErr w:type="gramStart"/>
-      <w:r>
-        <w:t>all of</w:t>
-      </w:r>
-      <w:proofErr w:type="gramEnd"/>
-      <w:r>
-        <w:t xml:space="preserve"> the necessary deliverables to the</w:t>
+        <w:t xml:space="preserve"> is also responsible for submitting all of the necessary deliverables to the</w:t>
       </w:r>
       <w:r>
         <w:t xml:space="preserve"> teaching assistant by the required deadlines.</w:t>
@@ -4026,7 +4004,7 @@
         <w:pStyle w:val="Heading3"/>
         <w:spacing w:after="120"/>
       </w:pPr>
-      <w:bookmarkStart w:id="12" w:name="_Toc50139200"/>
+      <w:bookmarkStart w:id="13" w:name="_Toc50139200"/>
       <w:r>
         <w:t>2.</w:t>
       </w:r>
@@ -4039,7 +4017,7 @@
       <w:r>
         <w:t>Project Team</w:t>
       </w:r>
-      <w:bookmarkEnd w:id="12"/>
+      <w:bookmarkEnd w:id="13"/>
     </w:p>
     <w:tbl>
       <w:tblPr>
@@ -4404,14 +4382,14 @@
         <w:pStyle w:val="Heading3"/>
         <w:spacing w:after="120"/>
       </w:pPr>
-      <w:bookmarkStart w:id="13" w:name="_Toc50139201"/>
+      <w:bookmarkStart w:id="14" w:name="_Toc50139201"/>
       <w:r>
         <w:t xml:space="preserve">2.3 </w:t>
       </w:r>
       <w:r>
         <w:t>Team Roles</w:t>
       </w:r>
-      <w:bookmarkEnd w:id="13"/>
+      <w:bookmarkEnd w:id="14"/>
     </w:p>
     <w:p>
       <w:pPr>
@@ -4461,6 +4439,7 @@
               <w:keepNext/>
             </w:pPr>
             <w:r>
+              <w:lastRenderedPageBreak/>
               <w:t>Role</w:t>
             </w:r>
           </w:p>
@@ -4779,11 +4758,12 @@
           <w:color w:val="3C78D8"/>
         </w:rPr>
       </w:pPr>
-      <w:bookmarkStart w:id="14" w:name="_Toc50139202"/>
+      <w:bookmarkStart w:id="15" w:name="_Toc50139202"/>
       <w:r>
         <w:rPr>
           <w:color w:val="3C78D8"/>
         </w:rPr>
+        <w:lastRenderedPageBreak/>
         <w:t xml:space="preserve">3. </w:t>
       </w:r>
       <w:r>
@@ -4792,21 +4772,21 @@
         </w:rPr>
         <w:t>Lifecycle Model</w:t>
       </w:r>
-      <w:bookmarkEnd w:id="14"/>
+      <w:bookmarkEnd w:id="15"/>
     </w:p>
     <w:p>
       <w:pPr>
         <w:pStyle w:val="Heading3"/>
         <w:spacing w:after="120"/>
       </w:pPr>
-      <w:bookmarkStart w:id="15" w:name="_Toc50139203"/>
+      <w:bookmarkStart w:id="16" w:name="_Toc50139203"/>
       <w:r>
         <w:t xml:space="preserve">3.1 </w:t>
       </w:r>
       <w:r>
         <w:t>Lifecycle Model Description</w:t>
       </w:r>
-      <w:bookmarkEnd w:id="15"/>
+      <w:bookmarkEnd w:id="16"/>
     </w:p>
     <w:p>
       <w:pPr>
@@ -4831,14 +4811,14 @@
         <w:pStyle w:val="Heading3"/>
         <w:spacing w:after="120"/>
       </w:pPr>
-      <w:bookmarkStart w:id="16" w:name="_Toc50139204"/>
+      <w:bookmarkStart w:id="17" w:name="_Toc50139204"/>
       <w:r>
         <w:t xml:space="preserve">3.2 </w:t>
       </w:r>
       <w:r>
         <w:t>Lifecycle Model Rationale</w:t>
       </w:r>
-      <w:bookmarkEnd w:id="16"/>
+      <w:bookmarkEnd w:id="17"/>
     </w:p>
     <w:p>
       <w:pPr>
@@ -4877,11 +4857,12 @@
           <w:color w:val="3C78D8"/>
         </w:rPr>
       </w:pPr>
-      <w:bookmarkStart w:id="17" w:name="_Toc50139205"/>
+      <w:bookmarkStart w:id="18" w:name="_Toc50139205"/>
       <w:r>
         <w:rPr>
           <w:color w:val="3C78D8"/>
         </w:rPr>
+        <w:lastRenderedPageBreak/>
         <w:t xml:space="preserve">4. </w:t>
       </w:r>
       <w:r>
@@ -4890,21 +4871,21 @@
         </w:rPr>
         <w:t>Risk Analysis</w:t>
       </w:r>
-      <w:bookmarkEnd w:id="17"/>
+      <w:bookmarkEnd w:id="18"/>
     </w:p>
     <w:p>
       <w:pPr>
         <w:pStyle w:val="Heading3"/>
         <w:spacing w:after="120"/>
       </w:pPr>
-      <w:bookmarkStart w:id="18" w:name="_Toc50139206"/>
+      <w:bookmarkStart w:id="19" w:name="_Toc50139206"/>
       <w:r>
         <w:t xml:space="preserve">4.1 </w:t>
       </w:r>
       <w:r>
         <w:t>Project Risks</w:t>
       </w:r>
-      <w:bookmarkEnd w:id="18"/>
+      <w:bookmarkEnd w:id="19"/>
     </w:p>
     <w:p>
       <w:pPr>
@@ -5734,6 +5715,7 @@
               <w:jc w:val="center"/>
             </w:pPr>
             <w:r>
+              <w:lastRenderedPageBreak/>
               <w:t>L</w:t>
             </w:r>
           </w:p>
@@ -5793,11 +5775,12 @@
           <w:color w:val="3C78D8"/>
         </w:rPr>
       </w:pPr>
-      <w:bookmarkStart w:id="19" w:name="_Toc50139207"/>
+      <w:bookmarkStart w:id="20" w:name="_Toc50139207"/>
       <w:r>
         <w:rPr>
           <w:color w:val="3C78D8"/>
         </w:rPr>
+        <w:lastRenderedPageBreak/>
         <w:t xml:space="preserve">5. </w:t>
       </w:r>
       <w:r>
@@ -5806,18 +5789,18 @@
         </w:rPr>
         <w:t>Hardware and Software Resource Requirements</w:t>
       </w:r>
-      <w:bookmarkEnd w:id="19"/>
+      <w:bookmarkEnd w:id="20"/>
     </w:p>
     <w:p>
       <w:pPr>
         <w:pStyle w:val="Heading3"/>
         <w:spacing w:after="120"/>
       </w:pPr>
-      <w:bookmarkStart w:id="20" w:name="_Toc50139208"/>
+      <w:bookmarkStart w:id="21" w:name="_Toc50139208"/>
       <w:r>
         <w:t>5.1 Required Hardware</w:t>
       </w:r>
-      <w:bookmarkEnd w:id="20"/>
+      <w:bookmarkEnd w:id="21"/>
     </w:p>
     <w:p>
       <w:pPr>
@@ -5850,11 +5833,11 @@
         <w:pStyle w:val="Heading3"/>
         <w:spacing w:after="120"/>
       </w:pPr>
-      <w:bookmarkStart w:id="21" w:name="_Toc50139209"/>
+      <w:bookmarkStart w:id="22" w:name="_Toc50139209"/>
       <w:r>
         <w:t>5.2 Required Software</w:t>
       </w:r>
-      <w:bookmarkEnd w:id="21"/>
+      <w:bookmarkEnd w:id="22"/>
     </w:p>
     <w:p>
       <w:pPr>
@@ -5954,11 +5937,12 @@
           <w:color w:val="3C78D8"/>
         </w:rPr>
       </w:pPr>
-      <w:bookmarkStart w:id="22" w:name="_Toc50139210"/>
+      <w:bookmarkStart w:id="23" w:name="_Toc50139210"/>
       <w:r>
         <w:rPr>
           <w:color w:val="3C78D8"/>
         </w:rPr>
+        <w:lastRenderedPageBreak/>
         <w:t>6</w:t>
       </w:r>
       <w:r>
@@ -5973,34 +5957,26 @@
         </w:rPr>
         <w:t>Deliverables and Schedule</w:t>
       </w:r>
-      <w:bookmarkEnd w:id="22"/>
+      <w:bookmarkEnd w:id="23"/>
     </w:p>
     <w:p>
       <w:pPr>
         <w:pStyle w:val="Heading3"/>
         <w:spacing w:after="120"/>
       </w:pPr>
-      <w:bookmarkStart w:id="23" w:name="_Toc50139211"/>
+      <w:bookmarkStart w:id="24" w:name="_Toc50139211"/>
       <w:r>
         <w:t>6.1 Project Deliverables</w:t>
       </w:r>
-      <w:bookmarkEnd w:id="23"/>
-    </w:p>
-    <w:p>
-      <w:pPr>
-        <w:pStyle w:val="BodyText"/>
-        <w:jc w:val="both"/>
-      </w:pPr>
-      <w:r>
-        <w:t xml:space="preserve">The following project deliverables are to be delivered to </w:t>
-      </w:r>
-      <w:proofErr w:type="spellStart"/>
-      <w:r>
-        <w:t>Perspecta</w:t>
-      </w:r>
-      <w:proofErr w:type="spellEnd"/>
-      <w:r>
-        <w:t>, Inc.</w:t>
+      <w:bookmarkEnd w:id="24"/>
+    </w:p>
+    <w:p>
+      <w:pPr>
+        <w:pStyle w:val="BodyText"/>
+        <w:jc w:val="both"/>
+      </w:pPr>
+      <w:r>
+        <w:t>The following project deliverables are to be delivered to Perspecta, Inc.</w:t>
       </w:r>
     </w:p>
     <w:p>
@@ -6192,11 +6168,11 @@
         <w:pStyle w:val="Heading3"/>
         <w:spacing w:after="120"/>
       </w:pPr>
-      <w:bookmarkStart w:id="24" w:name="_Toc50139212"/>
+      <w:bookmarkStart w:id="25" w:name="_Toc50139212"/>
       <w:r>
         <w:t>6.2 Project Schedule</w:t>
       </w:r>
-      <w:bookmarkEnd w:id="24"/>
+      <w:bookmarkEnd w:id="25"/>
     </w:p>
     <w:p>
       <w:pPr>
@@ -6205,15 +6181,7 @@
         <w:jc w:val="both"/>
       </w:pPr>
       <w:r>
-        <w:t xml:space="preserve">The project team will meet with Dave Gibson from </w:t>
-      </w:r>
-      <w:proofErr w:type="spellStart"/>
-      <w:r>
-        <w:t>Perspecta</w:t>
-      </w:r>
-      <w:proofErr w:type="spellEnd"/>
-      <w:r>
-        <w:t xml:space="preserve"> (team sponsor) on Fridays from 3 p.m. to 5 p.m. through November 20th. Meetings with the team sponsor will take place on </w:t>
+        <w:t xml:space="preserve">The project team will meet with Dave Gibson from Perspecta (team sponsor) on Fridays from 3 p.m. to 5 p.m. through November 20th. Meetings with the team sponsor will take place on </w:t>
       </w:r>
       <w:r>
         <w:t>Cisco WebEx</w:t>
@@ -6519,6 +6487,7 @@
         <w:jc w:val="both"/>
       </w:pPr>
       <w:r>
+        <w:lastRenderedPageBreak/>
         <w:t>Sponsor meeting to finalize implementation and review testing plan</w:t>
       </w:r>
       <w:r>
@@ -6657,25 +6626,26 @@
           <w:color w:val="3C78D8"/>
         </w:rPr>
       </w:pPr>
-      <w:bookmarkStart w:id="25" w:name="_Toc50139213"/>
+      <w:bookmarkStart w:id="26" w:name="_Toc50139213"/>
       <w:r>
         <w:rPr>
           <w:color w:val="3C78D8"/>
         </w:rPr>
+        <w:lastRenderedPageBreak/>
         <w:t>7. Monitoring, Reporting, and Controlling</w:t>
       </w:r>
-      <w:bookmarkEnd w:id="25"/>
+      <w:bookmarkEnd w:id="26"/>
     </w:p>
     <w:p>
       <w:pPr>
         <w:pStyle w:val="Heading3"/>
         <w:spacing w:after="120"/>
       </w:pPr>
-      <w:bookmarkStart w:id="26" w:name="_Toc50139214"/>
+      <w:bookmarkStart w:id="27" w:name="_Toc50139214"/>
       <w:r>
         <w:t>7.1 Management Reports</w:t>
       </w:r>
-      <w:bookmarkEnd w:id="26"/>
+      <w:bookmarkEnd w:id="27"/>
     </w:p>
     <w:p>
       <w:pPr>
@@ -6757,14 +6727,14 @@
         <w:pStyle w:val="Heading3"/>
         <w:spacing w:after="120"/>
       </w:pPr>
-      <w:bookmarkStart w:id="27" w:name="_Toc50139215"/>
+      <w:bookmarkStart w:id="28" w:name="_Toc50139215"/>
       <w:r>
         <w:t>7.2 Project Monitoring</w:t>
       </w:r>
       <w:r>
         <w:t xml:space="preserve"> and Control Mechanisms</w:t>
       </w:r>
-      <w:bookmarkEnd w:id="27"/>
+      <w:bookmarkEnd w:id="28"/>
     </w:p>
     <w:p>
       <w:pPr>
@@ -7073,6 +7043,7 @@
         <w:jc w:val="both"/>
       </w:pPr>
       <w:r>
+        <w:lastRenderedPageBreak/>
         <w:t xml:space="preserve">The Scope Control process </w:t>
       </w:r>
       <w:r>
@@ -7210,11 +7181,12 @@
           <w:color w:val="3C78D8"/>
         </w:rPr>
       </w:pPr>
-      <w:bookmarkStart w:id="28" w:name="_Toc50139216"/>
+      <w:bookmarkStart w:id="29" w:name="_Toc50139216"/>
       <w:r>
         <w:rPr>
           <w:color w:val="3C78D8"/>
         </w:rPr>
+        <w:lastRenderedPageBreak/>
         <w:t>8</w:t>
       </w:r>
       <w:r>
@@ -7229,18 +7201,18 @@
         </w:rPr>
         <w:t>Professional Standards</w:t>
       </w:r>
-      <w:bookmarkEnd w:id="28"/>
+      <w:bookmarkEnd w:id="29"/>
     </w:p>
     <w:p>
       <w:pPr>
         <w:pStyle w:val="Heading3"/>
         <w:spacing w:after="120"/>
       </w:pPr>
-      <w:bookmarkStart w:id="29" w:name="_Toc50139217"/>
+      <w:bookmarkStart w:id="30" w:name="_Toc50139217"/>
       <w:r>
         <w:t>8.1 Member Expectations</w:t>
       </w:r>
-      <w:bookmarkEnd w:id="29"/>
+      <w:bookmarkEnd w:id="30"/>
     </w:p>
     <w:p>
       <w:pPr>
@@ -7617,6 +7589,7 @@
         <w:jc w:val="both"/>
       </w:pPr>
       <w:r>
+        <w:lastRenderedPageBreak/>
         <w:t>Delivering poor quality work.</w:t>
       </w:r>
     </w:p>
@@ -7771,11 +7744,12 @@
           <w:color w:val="3C78D8"/>
         </w:rPr>
       </w:pPr>
-      <w:bookmarkStart w:id="30" w:name="_Toc50139218"/>
+      <w:bookmarkStart w:id="31" w:name="_Toc50139218"/>
       <w:r>
         <w:rPr>
           <w:color w:val="3C78D8"/>
         </w:rPr>
+        <w:lastRenderedPageBreak/>
         <w:t>9</w:t>
       </w:r>
       <w:r>
@@ -7790,7 +7764,7 @@
         </w:rPr>
         <w:t>References</w:t>
       </w:r>
-      <w:bookmarkEnd w:id="30"/>
+      <w:bookmarkEnd w:id="31"/>
     </w:p>
     <w:p>
       <w:pPr>
@@ -7840,9 +7814,100 @@
 </w:document>
 </file>
 
+<file path=word/endnotes.xml><?xml version="1.0" encoding="utf-8"?>
+<w:endnotes xmlns:wpc="http://schemas.microsoft.com/office/word/2010/wordprocessingCanvas" xmlns:mc="http://schemas.openxmlformats.org/markup-compatibility/2006" xmlns:o="urn:schemas-microsoft-com:office:office" xmlns:r="http://schemas.openxmlformats.org/officeDocument/2006/relationships" xmlns:m="http://schemas.openxmlformats.org/officeDocument/2006/math" xmlns:v="urn:schemas-microsoft-com:vml" xmlns:wp14="http://schemas.microsoft.com/office/word/2010/wordprocessingDrawing" xmlns:wp="http://schemas.openxmlformats.org/drawingml/2006/wordprocessingDrawing" xmlns:w10="urn:schemas-microsoft-com:office:word" xmlns:w="http://schemas.openxmlformats.org/wordprocessingml/2006/main" xmlns:w14="http://schemas.microsoft.com/office/word/2010/wordml" xmlns:wpg="http://schemas.microsoft.com/office/word/2010/wordprocessingGroup" xmlns:wpi="http://schemas.microsoft.com/office/word/2010/wordprocessingInk" xmlns:wne="http://schemas.microsoft.com/office/word/2006/wordml" xmlns:wps="http://schemas.microsoft.com/office/word/2010/wordprocessingShape" mc:Ignorable="w14 wp14">
+  <w:endnote w:type="separator" w:id="-1">
+    <w:p>
+      <w:r>
+        <w:separator/>
+      </w:r>
+    </w:p>
+  </w:endnote>
+  <w:endnote w:type="continuationSeparator" w:id="0">
+    <w:p>
+      <w:r>
+        <w:continuationSeparator/>
+      </w:r>
+    </w:p>
+  </w:endnote>
+</w:endnotes>
+</file>
+
+<file path=word/footer1.xml><?xml version="1.0" encoding="utf-8"?>
+<w:ftr xmlns:wpc="http://schemas.microsoft.com/office/word/2010/wordprocessingCanvas" xmlns:mc="http://schemas.openxmlformats.org/markup-compatibility/2006" xmlns:o="urn:schemas-microsoft-com:office:office" xmlns:r="http://schemas.openxmlformats.org/officeDocument/2006/relationships" xmlns:m="http://schemas.openxmlformats.org/officeDocument/2006/math" xmlns:v="urn:schemas-microsoft-com:vml" xmlns:wp14="http://schemas.microsoft.com/office/word/2010/wordprocessingDrawing" xmlns:wp="http://schemas.openxmlformats.org/drawingml/2006/wordprocessingDrawing" xmlns:w10="urn:schemas-microsoft-com:office:word" xmlns:w="http://schemas.openxmlformats.org/wordprocessingml/2006/main" xmlns:w14="http://schemas.microsoft.com/office/word/2010/wordml" xmlns:wpg="http://schemas.microsoft.com/office/word/2010/wordprocessingGroup" xmlns:wpi="http://schemas.microsoft.com/office/word/2010/wordprocessingInk" xmlns:wne="http://schemas.microsoft.com/office/word/2006/wordml" xmlns:wps="http://schemas.microsoft.com/office/word/2010/wordprocessingShape" mc:Ignorable="w14 wp14">
+  <w:sdt>
+    <w:sdtPr>
+      <w:id w:val="718322959"/>
+      <w:docPartObj>
+        <w:docPartGallery w:val="Page Numbers (Bottom of Page)"/>
+        <w:docPartUnique/>
+      </w:docPartObj>
+    </w:sdtPr>
+    <w:sdtEndPr>
+      <w:rPr>
+        <w:noProof/>
+      </w:rPr>
+    </w:sdtEndPr>
+    <w:sdtContent>
+      <w:p>
+        <w:pPr>
+          <w:pStyle w:val="Footer"/>
+          <w:jc w:val="right"/>
+        </w:pPr>
+        <w:r>
+          <w:fldChar w:fldCharType="begin"/>
+        </w:r>
+        <w:r>
+          <w:instrText xml:space="preserve"> PAGE   \* MERGEFORMAT </w:instrText>
+        </w:r>
+        <w:r>
+          <w:fldChar w:fldCharType="separate"/>
+        </w:r>
+        <w:r>
+          <w:rPr>
+            <w:noProof/>
+          </w:rPr>
+          <w:t>2</w:t>
+        </w:r>
+        <w:r>
+          <w:rPr>
+            <w:noProof/>
+          </w:rPr>
+          <w:fldChar w:fldCharType="end"/>
+        </w:r>
+      </w:p>
+    </w:sdtContent>
+  </w:sdt>
+  <w:p>
+    <w:pPr>
+      <w:pStyle w:val="Footer"/>
+    </w:pPr>
+  </w:p>
+</w:ftr>
+</file>
+
+<file path=word/footnotes.xml><?xml version="1.0" encoding="utf-8"?>
+<w:footnotes xmlns:wpc="http://schemas.microsoft.com/office/word/2010/wordprocessingCanvas" xmlns:mc="http://schemas.openxmlformats.org/markup-compatibility/2006" xmlns:o="urn:schemas-microsoft-com:office:office" xmlns:r="http://schemas.openxmlformats.org/officeDocument/2006/relationships" xmlns:m="http://schemas.openxmlformats.org/officeDocument/2006/math" xmlns:v="urn:schemas-microsoft-com:vml" xmlns:wp14="http://schemas.microsoft.com/office/word/2010/wordprocessingDrawing" xmlns:wp="http://schemas.openxmlformats.org/drawingml/2006/wordprocessingDrawing" xmlns:w10="urn:schemas-microsoft-com:office:word" xmlns:w="http://schemas.openxmlformats.org/wordprocessingml/2006/main" xmlns:w14="http://schemas.microsoft.com/office/word/2010/wordml" xmlns:wpg="http://schemas.microsoft.com/office/word/2010/wordprocessingGroup" xmlns:wpi="http://schemas.microsoft.com/office/word/2010/wordprocessingInk" xmlns:wne="http://schemas.microsoft.com/office/word/2006/wordml" xmlns:wps="http://schemas.microsoft.com/office/word/2010/wordprocessingShape" mc:Ignorable="w14 wp14">
+  <w:footnote w:type="separator" w:id="-1">
+    <w:p>
+      <w:r>
+        <w:separator/>
+      </w:r>
+    </w:p>
+  </w:footnote>
+  <w:footnote w:type="continuationSeparator" w:id="0">
+    <w:p>
+      <w:r>
+        <w:continuationSeparator/>
+      </w:r>
+    </w:p>
+  </w:footnote>
+</w:footnotes>
+</file>
+
 <file path=word/numbering.xml><?xml version="1.0" encoding="utf-8"?>
-<w:numbering xmlns:wpc="http://schemas.microsoft.com/office/word/2010/wordprocessingCanvas" xmlns:cx="http://schemas.microsoft.com/office/drawing/2014/chartex" xmlns:cx1="http://schemas.microsoft.com/office/drawing/2015/9/8/chartex" xmlns:cx2="http://schemas.microsoft.com/office/drawing/2015/10/21/chartex" xmlns:cx3="http://schemas.microsoft.com/office/drawing/2016/5/9/chartex" xmlns:cx4="http://schemas.microsoft.com/office/drawing/2016/5/10/chartex" xmlns:cx5="http://schemas.microsoft.com/office/drawing/2016/5/11/chartex" xmlns:cx6="http://schemas.microsoft.com/office/drawing/2016/5/12/chartex" xmlns:cx7="http://schemas.microsoft.com/office/drawing/2016/5/13/chartex" xmlns:cx8="http://schemas.microsoft.com/office/drawing/2016/5/14/chartex" xmlns:mc="http://schemas.openxmlformats.org/markup-compatibility/2006" xmlns:aink="http://schemas.microsoft.com/office/drawing/2016/ink" xmlns:am3d="http://schemas.microsoft.com/office/drawing/2017/model3d" xmlns:o="urn:schemas-microsoft-com:office:office" xmlns:r="http://schemas.openxmlformats.org/officeDocument/2006/relationships" xmlns:m="http://schemas.openxmlformats.org/officeDocument/2006/math" xmlns:v="urn:schemas-microsoft-com:vml" xmlns:wp14="http://schemas.microsoft.com/office/word/2010/wordprocessingDrawing" xmlns:wp="http://schemas.openxmlformats.org/drawingml/2006/wordprocessingDrawing" xmlns:w10="urn:schemas-microsoft-com:office:word" xmlns:w="http://schemas.openxmlformats.org/wordprocessingml/2006/main" xmlns:w14="http://schemas.microsoft.com/office/word/2010/wordml" xmlns:w15="http://schemas.microsoft.com/office/word/2012/wordml" xmlns:w16cex="http://schemas.microsoft.com/office/word/2018/wordml/cex" xmlns:w16cid="http://schemas.microsoft.com/office/word/2016/wordml/cid" xmlns:w16="http://schemas.microsoft.com/office/word/2018/wordml" xmlns:w16se="http://schemas.microsoft.com/office/word/2015/wordml/symex" xmlns:wpg="http://schemas.microsoft.com/office/word/2010/wordprocessingGroup" xmlns:wpi="http://schemas.microsoft.com/office/word/2010/wordprocessingInk" xmlns:wne="http://schemas.microsoft.com/office/word/2006/wordml" xmlns:wps="http://schemas.microsoft.com/office/word/2010/wordprocessingShape" mc:Ignorable="w14 w15 w16se w16cid w16 w16cex wp14">
-  <w:abstractNum w:abstractNumId="0" w15:restartNumberingAfterBreak="0">
+<w:numbering xmlns:wpc="http://schemas.microsoft.com/office/word/2010/wordprocessingCanvas" xmlns:mc="http://schemas.openxmlformats.org/markup-compatibility/2006" xmlns:o="urn:schemas-microsoft-com:office:office" xmlns:r="http://schemas.openxmlformats.org/officeDocument/2006/relationships" xmlns:m="http://schemas.openxmlformats.org/officeDocument/2006/math" xmlns:v="urn:schemas-microsoft-com:vml" xmlns:wp14="http://schemas.microsoft.com/office/word/2010/wordprocessingDrawing" xmlns:wp="http://schemas.openxmlformats.org/drawingml/2006/wordprocessingDrawing" xmlns:w10="urn:schemas-microsoft-com:office:word" xmlns:w="http://schemas.openxmlformats.org/wordprocessingml/2006/main" xmlns:w14="http://schemas.microsoft.com/office/word/2010/wordml" xmlns:wpg="http://schemas.microsoft.com/office/word/2010/wordprocessingGroup" xmlns:wpi="http://schemas.microsoft.com/office/word/2010/wordprocessingInk" xmlns:wne="http://schemas.microsoft.com/office/word/2006/wordml" xmlns:wps="http://schemas.microsoft.com/office/word/2010/wordprocessingShape" mc:Ignorable="w14 wp14">
+  <w:abstractNum w:abstractNumId="0">
     <w:nsid w:val="07DA6684"/>
     <w:multiLevelType w:val="hybridMultilevel"/>
     <w:tmpl w:val="61EAA5F0"/>
@@ -7955,7 +8020,7 @@
       </w:rPr>
     </w:lvl>
   </w:abstractNum>
-  <w:abstractNum w:abstractNumId="1" w15:restartNumberingAfterBreak="0">
+  <w:abstractNum w:abstractNumId="1">
     <w:nsid w:val="32A80F9F"/>
     <w:multiLevelType w:val="hybridMultilevel"/>
     <w:tmpl w:val="019AB006"/>
@@ -8068,7 +8133,7 @@
       </w:rPr>
     </w:lvl>
   </w:abstractNum>
-  <w:abstractNum w:abstractNumId="2" w15:restartNumberingAfterBreak="0">
+  <w:abstractNum w:abstractNumId="2">
     <w:nsid w:val="340E4BF3"/>
     <w:multiLevelType w:val="hybridMultilevel"/>
     <w:tmpl w:val="D38E8A6A"/>
@@ -8181,7 +8246,7 @@
       </w:rPr>
     </w:lvl>
   </w:abstractNum>
-  <w:abstractNum w:abstractNumId="3" w15:restartNumberingAfterBreak="0">
+  <w:abstractNum w:abstractNumId="3">
     <w:nsid w:val="36907C9B"/>
     <w:multiLevelType w:val="hybridMultilevel"/>
     <w:tmpl w:val="329E4996"/>
@@ -8294,7 +8359,7 @@
       </w:rPr>
     </w:lvl>
   </w:abstractNum>
-  <w:abstractNum w:abstractNumId="4" w15:restartNumberingAfterBreak="0">
+  <w:abstractNum w:abstractNumId="4">
     <w:nsid w:val="37876ECA"/>
     <w:multiLevelType w:val="hybridMultilevel"/>
     <w:tmpl w:val="3B767B60"/>
@@ -8407,7 +8472,7 @@
       </w:rPr>
     </w:lvl>
   </w:abstractNum>
-  <w:abstractNum w:abstractNumId="5" w15:restartNumberingAfterBreak="0">
+  <w:abstractNum w:abstractNumId="5">
     <w:nsid w:val="37F02AC2"/>
     <w:multiLevelType w:val="hybridMultilevel"/>
     <w:tmpl w:val="24E483E8"/>
@@ -8520,7 +8585,7 @@
       </w:rPr>
     </w:lvl>
   </w:abstractNum>
-  <w:abstractNum w:abstractNumId="6" w15:restartNumberingAfterBreak="0">
+  <w:abstractNum w:abstractNumId="6">
     <w:nsid w:val="431E0765"/>
     <w:multiLevelType w:val="hybridMultilevel"/>
     <w:tmpl w:val="C582ABB0"/>
@@ -8633,7 +8698,7 @@
       </w:rPr>
     </w:lvl>
   </w:abstractNum>
-  <w:abstractNum w:abstractNumId="7" w15:restartNumberingAfterBreak="0">
+  <w:abstractNum w:abstractNumId="7">
     <w:nsid w:val="452D071F"/>
     <w:multiLevelType w:val="hybridMultilevel"/>
     <w:tmpl w:val="E196B52A"/>
@@ -8746,7 +8811,7 @@
       </w:rPr>
     </w:lvl>
   </w:abstractNum>
-  <w:abstractNum w:abstractNumId="8" w15:restartNumberingAfterBreak="0">
+  <w:abstractNum w:abstractNumId="8">
     <w:nsid w:val="4D4B77D5"/>
     <w:multiLevelType w:val="hybridMultilevel"/>
     <w:tmpl w:val="E0747030"/>
@@ -8859,7 +8924,7 @@
       </w:rPr>
     </w:lvl>
   </w:abstractNum>
-  <w:abstractNum w:abstractNumId="9" w15:restartNumberingAfterBreak="0">
+  <w:abstractNum w:abstractNumId="9">
     <w:nsid w:val="6530238B"/>
     <w:multiLevelType w:val="hybridMultilevel"/>
     <w:tmpl w:val="792C044A"/>
@@ -8945,7 +9010,7 @@
       </w:pPr>
     </w:lvl>
   </w:abstractNum>
-  <w:abstractNum w:abstractNumId="10" w15:restartNumberingAfterBreak="0">
+  <w:abstractNum w:abstractNumId="10">
     <w:nsid w:val="6B531932"/>
     <w:multiLevelType w:val="hybridMultilevel"/>
     <w:tmpl w:val="FFFFFFFF"/>
@@ -9058,7 +9123,7 @@
       </w:rPr>
     </w:lvl>
   </w:abstractNum>
-  <w:abstractNum w:abstractNumId="11" w15:restartNumberingAfterBreak="0">
+  <w:abstractNum w:abstractNumId="11">
     <w:nsid w:val="76B6663E"/>
     <w:multiLevelType w:val="hybridMultilevel"/>
     <w:tmpl w:val="4B66FF78"/>
@@ -9212,7 +9277,7 @@
 </file>
 
 <file path=word/styles.xml><?xml version="1.0" encoding="utf-8"?>
-<w:styles xmlns:mc="http://schemas.openxmlformats.org/markup-compatibility/2006" xmlns:r="http://schemas.openxmlformats.org/officeDocument/2006/relationships" xmlns:w="http://schemas.openxmlformats.org/wordprocessingml/2006/main" xmlns:w14="http://schemas.microsoft.com/office/word/2010/wordml" xmlns:w15="http://schemas.microsoft.com/office/word/2012/wordml" xmlns:w16cex="http://schemas.microsoft.com/office/word/2018/wordml/cex" xmlns:w16cid="http://schemas.microsoft.com/office/word/2016/wordml/cid" xmlns:w16="http://schemas.microsoft.com/office/word/2018/wordml" xmlns:w16se="http://schemas.microsoft.com/office/word/2015/wordml/symex" mc:Ignorable="w14 w15 w16se w16cid w16 w16cex">
+<w:styles xmlns:mc="http://schemas.openxmlformats.org/markup-compatibility/2006" xmlns:r="http://schemas.openxmlformats.org/officeDocument/2006/relationships" xmlns:w="http://schemas.openxmlformats.org/wordprocessingml/2006/main" xmlns:w14="http://schemas.microsoft.com/office/word/2010/wordml" mc:Ignorable="w14">
   <w:docDefaults>
     <w:rPrDefault>
       <w:rPr>
@@ -9230,383 +9295,145 @@
       </w:pPr>
     </w:pPrDefault>
   </w:docDefaults>
-  <w:latentStyles w:defLockedState="0" w:defUIPriority="99" w:defSemiHidden="0" w:defUnhideWhenUsed="0" w:defQFormat="0" w:count="376">
-    <w:lsdException w:name="Normal" w:uiPriority="0" w:qFormat="1"/>
-    <w:lsdException w:name="heading 1" w:uiPriority="9" w:qFormat="1"/>
-    <w:lsdException w:name="heading 2" w:semiHidden="1" w:uiPriority="9" w:unhideWhenUsed="1" w:qFormat="1"/>
-    <w:lsdException w:name="heading 3" w:semiHidden="1" w:uiPriority="9" w:unhideWhenUsed="1" w:qFormat="1"/>
-    <w:lsdException w:name="heading 4" w:semiHidden="1" w:uiPriority="9" w:unhideWhenUsed="1" w:qFormat="1"/>
-    <w:lsdException w:name="heading 5" w:semiHidden="1" w:uiPriority="9" w:unhideWhenUsed="1" w:qFormat="1"/>
-    <w:lsdException w:name="heading 6" w:semiHidden="1" w:uiPriority="9" w:unhideWhenUsed="1" w:qFormat="1"/>
-    <w:lsdException w:name="heading 7" w:semiHidden="1" w:uiPriority="9" w:unhideWhenUsed="1" w:qFormat="1"/>
-    <w:lsdException w:name="heading 8" w:semiHidden="1" w:uiPriority="9" w:unhideWhenUsed="1" w:qFormat="1"/>
-    <w:lsdException w:name="heading 9" w:semiHidden="1" w:uiPriority="9" w:unhideWhenUsed="1" w:qFormat="1"/>
-    <w:lsdException w:name="index 1" w:semiHidden="1" w:unhideWhenUsed="1"/>
-    <w:lsdException w:name="index 2" w:semiHidden="1" w:unhideWhenUsed="1"/>
-    <w:lsdException w:name="index 3" w:semiHidden="1" w:unhideWhenUsed="1"/>
-    <w:lsdException w:name="index 4" w:semiHidden="1" w:unhideWhenUsed="1"/>
-    <w:lsdException w:name="index 5" w:semiHidden="1" w:unhideWhenUsed="1"/>
-    <w:lsdException w:name="index 6" w:semiHidden="1" w:unhideWhenUsed="1"/>
-    <w:lsdException w:name="index 7" w:semiHidden="1" w:unhideWhenUsed="1"/>
-    <w:lsdException w:name="index 8" w:semiHidden="1" w:unhideWhenUsed="1"/>
-    <w:lsdException w:name="index 9" w:semiHidden="1" w:unhideWhenUsed="1"/>
-    <w:lsdException w:name="toc 1" w:semiHidden="1" w:uiPriority="39" w:unhideWhenUsed="1"/>
-    <w:lsdException w:name="toc 2" w:semiHidden="1" w:uiPriority="39" w:unhideWhenUsed="1"/>
-    <w:lsdException w:name="toc 3" w:semiHidden="1" w:uiPriority="39" w:unhideWhenUsed="1"/>
-    <w:lsdException w:name="toc 4" w:semiHidden="1" w:uiPriority="39" w:unhideWhenUsed="1"/>
-    <w:lsdException w:name="toc 5" w:semiHidden="1" w:uiPriority="39" w:unhideWhenUsed="1"/>
-    <w:lsdException w:name="toc 6" w:semiHidden="1" w:uiPriority="39" w:unhideWhenUsed="1"/>
-    <w:lsdException w:name="toc 7" w:semiHidden="1" w:uiPriority="39" w:unhideWhenUsed="1"/>
-    <w:lsdException w:name="toc 8" w:semiHidden="1" w:uiPriority="39" w:unhideWhenUsed="1"/>
-    <w:lsdException w:name="toc 9" w:semiHidden="1" w:uiPriority="39" w:unhideWhenUsed="1"/>
-    <w:lsdException w:name="Normal Indent" w:semiHidden="1" w:unhideWhenUsed="1"/>
-    <w:lsdException w:name="footnote text" w:semiHidden="1" w:unhideWhenUsed="1"/>
-    <w:lsdException w:name="annotation text" w:semiHidden="1" w:unhideWhenUsed="1"/>
-    <w:lsdException w:name="header" w:semiHidden="1" w:unhideWhenUsed="1"/>
-    <w:lsdException w:name="footer" w:semiHidden="1" w:unhideWhenUsed="1"/>
-    <w:lsdException w:name="index heading" w:semiHidden="1" w:unhideWhenUsed="1"/>
-    <w:lsdException w:name="caption" w:semiHidden="1" w:uiPriority="35" w:unhideWhenUsed="1" w:qFormat="1"/>
-    <w:lsdException w:name="table of figures" w:semiHidden="1" w:unhideWhenUsed="1"/>
-    <w:lsdException w:name="envelope address" w:semiHidden="1" w:unhideWhenUsed="1"/>
-    <w:lsdException w:name="envelope return" w:semiHidden="1" w:unhideWhenUsed="1"/>
-    <w:lsdException w:name="footnote reference" w:semiHidden="1" w:unhideWhenUsed="1"/>
-    <w:lsdException w:name="annotation reference" w:semiHidden="1" w:unhideWhenUsed="1"/>
-    <w:lsdException w:name="line number" w:semiHidden="1" w:unhideWhenUsed="1"/>
-    <w:lsdException w:name="page number" w:semiHidden="1" w:unhideWhenUsed="1"/>
-    <w:lsdException w:name="endnote reference" w:semiHidden="1" w:unhideWhenUsed="1"/>
-    <w:lsdException w:name="endnote text" w:semiHidden="1" w:unhideWhenUsed="1"/>
-    <w:lsdException w:name="table of authorities" w:semiHidden="1" w:unhideWhenUsed="1"/>
-    <w:lsdException w:name="macro" w:semiHidden="1" w:unhideWhenUsed="1"/>
-    <w:lsdException w:name="toa heading" w:semiHidden="1" w:unhideWhenUsed="1"/>
-    <w:lsdException w:name="List" w:semiHidden="1" w:unhideWhenUsed="1"/>
-    <w:lsdException w:name="List Bullet" w:semiHidden="1" w:unhideWhenUsed="1"/>
-    <w:lsdException w:name="List Number" w:semiHidden="1" w:unhideWhenUsed="1"/>
-    <w:lsdException w:name="List 2" w:semiHidden="1" w:unhideWhenUsed="1"/>
-    <w:lsdException w:name="List 3" w:semiHidden="1" w:unhideWhenUsed="1"/>
-    <w:lsdException w:name="List 4" w:semiHidden="1" w:unhideWhenUsed="1"/>
-    <w:lsdException w:name="List 5" w:semiHidden="1" w:unhideWhenUsed="1"/>
-    <w:lsdException w:name="List Bullet 2" w:semiHidden="1" w:unhideWhenUsed="1"/>
-    <w:lsdException w:name="List Bullet 3" w:semiHidden="1" w:unhideWhenUsed="1"/>
-    <w:lsdException w:name="List Bullet 4" w:semiHidden="1" w:unhideWhenUsed="1"/>
-    <w:lsdException w:name="List Bullet 5" w:semiHidden="1" w:unhideWhenUsed="1"/>
-    <w:lsdException w:name="List Number 2" w:semiHidden="1" w:unhideWhenUsed="1"/>
-    <w:lsdException w:name="List Number 3" w:semiHidden="1" w:unhideWhenUsed="1"/>
-    <w:lsdException w:name="List Number 4" w:semiHidden="1" w:unhideWhenUsed="1"/>
-    <w:lsdException w:name="List Number 5" w:semiHidden="1" w:unhideWhenUsed="1"/>
-    <w:lsdException w:name="Title" w:uiPriority="10" w:qFormat="1"/>
-    <w:lsdException w:name="Closing" w:semiHidden="1" w:unhideWhenUsed="1"/>
-    <w:lsdException w:name="Signature" w:semiHidden="1" w:unhideWhenUsed="1"/>
-    <w:lsdException w:name="Default Paragraph Font" w:semiHidden="1" w:uiPriority="1" w:unhideWhenUsed="1"/>
-    <w:lsdException w:name="Body Text" w:semiHidden="1" w:uiPriority="1" w:unhideWhenUsed="1" w:qFormat="1"/>
-    <w:lsdException w:name="Body Text Indent" w:semiHidden="1" w:unhideWhenUsed="1"/>
-    <w:lsdException w:name="List Continue" w:semiHidden="1" w:unhideWhenUsed="1"/>
-    <w:lsdException w:name="List Continue 2" w:semiHidden="1" w:unhideWhenUsed="1"/>
-    <w:lsdException w:name="List Continue 3" w:semiHidden="1" w:unhideWhenUsed="1"/>
-    <w:lsdException w:name="List Continue 4" w:semiHidden="1" w:unhideWhenUsed="1"/>
-    <w:lsdException w:name="List Continue 5" w:semiHidden="1" w:unhideWhenUsed="1"/>
-    <w:lsdException w:name="Message Header" w:semiHidden="1" w:unhideWhenUsed="1"/>
-    <w:lsdException w:name="Subtitle" w:uiPriority="11" w:qFormat="1"/>
-    <w:lsdException w:name="Salutation" w:semiHidden="1" w:unhideWhenUsed="1"/>
-    <w:lsdException w:name="Date" w:semiHidden="1" w:unhideWhenUsed="1"/>
-    <w:lsdException w:name="Body Text First Indent" w:semiHidden="1" w:unhideWhenUsed="1"/>
-    <w:lsdException w:name="Body Text First Indent 2" w:semiHidden="1" w:unhideWhenUsed="1"/>
-    <w:lsdException w:name="Note Heading" w:semiHidden="1" w:unhideWhenUsed="1"/>
-    <w:lsdException w:name="Body Text 2" w:semiHidden="1" w:unhideWhenUsed="1"/>
-    <w:lsdException w:name="Body Text 3" w:semiHidden="1" w:unhideWhenUsed="1"/>
-    <w:lsdException w:name="Body Text Indent 2" w:semiHidden="1" w:unhideWhenUsed="1"/>
-    <w:lsdException w:name="Body Text Indent 3" w:semiHidden="1" w:unhideWhenUsed="1"/>
-    <w:lsdException w:name="Block Text" w:semiHidden="1" w:unhideWhenUsed="1"/>
-    <w:lsdException w:name="Hyperlink" w:semiHidden="1" w:unhideWhenUsed="1"/>
-    <w:lsdException w:name="FollowedHyperlink" w:semiHidden="1" w:unhideWhenUsed="1"/>
-    <w:lsdException w:name="Strong" w:uiPriority="22" w:qFormat="1"/>
-    <w:lsdException w:name="Emphasis" w:uiPriority="20" w:qFormat="1"/>
-    <w:lsdException w:name="Document Map" w:semiHidden="1" w:unhideWhenUsed="1"/>
-    <w:lsdException w:name="Plain Text" w:semiHidden="1" w:unhideWhenUsed="1"/>
-    <w:lsdException w:name="E-mail Signature" w:semiHidden="1" w:unhideWhenUsed="1"/>
-    <w:lsdException w:name="HTML Top of Form" w:semiHidden="1" w:unhideWhenUsed="1"/>
-    <w:lsdException w:name="HTML Bottom of Form" w:semiHidden="1" w:unhideWhenUsed="1"/>
-    <w:lsdException w:name="Normal (Web)" w:semiHidden="1" w:unhideWhenUsed="1"/>
-    <w:lsdException w:name="HTML Acronym" w:semiHidden="1" w:unhideWhenUsed="1"/>
-    <w:lsdException w:name="HTML Address" w:semiHidden="1" w:unhideWhenUsed="1"/>
-    <w:lsdException w:name="HTML Cite" w:semiHidden="1" w:unhideWhenUsed="1"/>
-    <w:lsdException w:name="HTML Code" w:semiHidden="1" w:unhideWhenUsed="1"/>
-    <w:lsdException w:name="HTML Definition" w:semiHidden="1" w:unhideWhenUsed="1"/>
-    <w:lsdException w:name="HTML Keyboard" w:semiHidden="1" w:unhideWhenUsed="1"/>
-    <w:lsdException w:name="HTML Preformatted" w:semiHidden="1" w:unhideWhenUsed="1"/>
-    <w:lsdException w:name="HTML Sample" w:semiHidden="1" w:unhideWhenUsed="1"/>
-    <w:lsdException w:name="HTML Typewriter" w:semiHidden="1" w:unhideWhenUsed="1"/>
-    <w:lsdException w:name="HTML Variable" w:semiHidden="1" w:unhideWhenUsed="1"/>
-    <w:lsdException w:name="Normal Table" w:semiHidden="1" w:unhideWhenUsed="1"/>
-    <w:lsdException w:name="annotation subject" w:semiHidden="1" w:unhideWhenUsed="1"/>
-    <w:lsdException w:name="No List" w:semiHidden="1" w:unhideWhenUsed="1"/>
-    <w:lsdException w:name="Outline List 1" w:semiHidden="1" w:unhideWhenUsed="1"/>
-    <w:lsdException w:name="Outline List 2" w:semiHidden="1" w:unhideWhenUsed="1"/>
-    <w:lsdException w:name="Outline List 3" w:semiHidden="1" w:unhideWhenUsed="1"/>
-    <w:lsdException w:name="Table Simple 1" w:semiHidden="1" w:unhideWhenUsed="1"/>
-    <w:lsdException w:name="Table Simple 2" w:semiHidden="1" w:unhideWhenUsed="1"/>
-    <w:lsdException w:name="Table Simple 3" w:semiHidden="1" w:unhideWhenUsed="1"/>
-    <w:lsdException w:name="Table Classic 1" w:semiHidden="1" w:unhideWhenUsed="1"/>
-    <w:lsdException w:name="Table Classic 2" w:semiHidden="1" w:unhideWhenUsed="1"/>
-    <w:lsdException w:name="Table Classic 3" w:semiHidden="1" w:unhideWhenUsed="1"/>
-    <w:lsdException w:name="Table Classic 4" w:semiHidden="1" w:unhideWhenUsed="1"/>
-    <w:lsdException w:name="Table Colorful 1" w:semiHidden="1" w:unhideWhenUsed="1"/>
-    <w:lsdException w:name="Table Colorful 2" w:semiHidden="1" w:unhideWhenUsed="1"/>
-    <w:lsdException w:name="Table Colorful 3" w:semiHidden="1" w:unhideWhenUsed="1"/>
-    <w:lsdException w:name="Table Columns 1" w:semiHidden="1" w:unhideWhenUsed="1"/>
-    <w:lsdException w:name="Table Columns 2" w:semiHidden="1" w:unhideWhenUsed="1"/>
-    <w:lsdException w:name="Table Columns 3" w:semiHidden="1" w:unhideWhenUsed="1"/>
-    <w:lsdException w:name="Table Columns 4" w:semiHidden="1" w:unhideWhenUsed="1"/>
-    <w:lsdException w:name="Table Columns 5" w:semiHidden="1" w:unhideWhenUsed="1"/>
-    <w:lsdException w:name="Table Grid 1" w:semiHidden="1" w:unhideWhenUsed="1"/>
-    <w:lsdException w:name="Table Grid 2" w:semiHidden="1" w:unhideWhenUsed="1"/>
-    <w:lsdException w:name="Table Grid 3" w:semiHidden="1" w:unhideWhenUsed="1"/>
-    <w:lsdException w:name="Table Grid 4" w:semiHidden="1" w:unhideWhenUsed="1"/>
-    <w:lsdException w:name="Table Grid 5" w:semiHidden="1" w:unhideWhenUsed="1"/>
-    <w:lsdException w:name="Table Grid 6" w:semiHidden="1" w:unhideWhenUsed="1"/>
-    <w:lsdException w:name="Table Grid 7" w:semiHidden="1" w:unhideWhenUsed="1"/>
-    <w:lsdException w:name="Table Grid 8" w:semiHidden="1" w:unhideWhenUsed="1"/>
-    <w:lsdException w:name="Table List 1" w:semiHidden="1" w:unhideWhenUsed="1"/>
-    <w:lsdException w:name="Table List 2" w:semiHidden="1" w:unhideWhenUsed="1"/>
-    <w:lsdException w:name="Table List 3" w:semiHidden="1" w:unhideWhenUsed="1"/>
-    <w:lsdException w:name="Table List 4" w:semiHidden="1" w:unhideWhenUsed="1"/>
-    <w:lsdException w:name="Table List 5" w:semiHidden="1" w:unhideWhenUsed="1"/>
-    <w:lsdException w:name="Table List 6" w:semiHidden="1" w:unhideWhenUsed="1"/>
-    <w:lsdException w:name="Table List 7" w:semiHidden="1" w:unhideWhenUsed="1"/>
-    <w:lsdException w:name="Table List 8" w:semiHidden="1" w:unhideWhenUsed="1"/>
-    <w:lsdException w:name="Table 3D effects 1" w:semiHidden="1" w:unhideWhenUsed="1"/>
-    <w:lsdException w:name="Table 3D effects 2" w:semiHidden="1" w:unhideWhenUsed="1"/>
-    <w:lsdException w:name="Table 3D effects 3" w:semiHidden="1" w:unhideWhenUsed="1"/>
-    <w:lsdException w:name="Table Contemporary" w:semiHidden="1" w:unhideWhenUsed="1"/>
-    <w:lsdException w:name="Table Elegant" w:semiHidden="1" w:unhideWhenUsed="1"/>
-    <w:lsdException w:name="Table Professional" w:semiHidden="1" w:unhideWhenUsed="1"/>
-    <w:lsdException w:name="Table Subtle 1" w:semiHidden="1" w:unhideWhenUsed="1"/>
-    <w:lsdException w:name="Table Subtle 2" w:semiHidden="1" w:unhideWhenUsed="1"/>
-    <w:lsdException w:name="Table Web 1" w:semiHidden="1" w:unhideWhenUsed="1"/>
-    <w:lsdException w:name="Table Web 2" w:semiHidden="1" w:unhideWhenUsed="1"/>
-    <w:lsdException w:name="Table Web 3" w:semiHidden="1" w:unhideWhenUsed="1"/>
-    <w:lsdException w:name="Balloon Text" w:semiHidden="1" w:unhideWhenUsed="1"/>
-    <w:lsdException w:name="Table Grid" w:uiPriority="39"/>
-    <w:lsdException w:name="Table Theme" w:semiHidden="1" w:unhideWhenUsed="1"/>
-    <w:lsdException w:name="Placeholder Text" w:semiHidden="1"/>
-    <w:lsdException w:name="No Spacing" w:uiPriority="1" w:qFormat="1"/>
-    <w:lsdException w:name="Light Shading" w:uiPriority="60"/>
-    <w:lsdException w:name="Light List" w:uiPriority="61"/>
-    <w:lsdException w:name="Light Grid" w:uiPriority="62"/>
-    <w:lsdException w:name="Medium Shading 1" w:uiPriority="63"/>
-    <w:lsdException w:name="Medium Shading 2" w:uiPriority="64"/>
-    <w:lsdException w:name="Medium List 1" w:uiPriority="65"/>
-    <w:lsdException w:name="Medium List 2" w:uiPriority="66"/>
-    <w:lsdException w:name="Medium Grid 1" w:uiPriority="67"/>
-    <w:lsdException w:name="Medium Grid 2" w:uiPriority="68"/>
-    <w:lsdException w:name="Medium Grid 3" w:uiPriority="69"/>
-    <w:lsdException w:name="Dark List" w:uiPriority="70"/>
-    <w:lsdException w:name="Colorful Shading" w:uiPriority="71"/>
-    <w:lsdException w:name="Colorful List" w:uiPriority="72"/>
-    <w:lsdException w:name="Colorful Grid" w:uiPriority="73"/>
-    <w:lsdException w:name="Light Shading Accent 1" w:uiPriority="60"/>
-    <w:lsdException w:name="Light List Accent 1" w:uiPriority="61"/>
-    <w:lsdException w:name="Light Grid Accent 1" w:uiPriority="62"/>
-    <w:lsdException w:name="Medium Shading 1 Accent 1" w:uiPriority="63"/>
-    <w:lsdException w:name="Medium Shading 2 Accent 1" w:uiPriority="64"/>
-    <w:lsdException w:name="Medium List 1 Accent 1" w:uiPriority="65"/>
-    <w:lsdException w:name="Revision" w:semiHidden="1"/>
-    <w:lsdException w:name="List Paragraph" w:uiPriority="1" w:qFormat="1"/>
-    <w:lsdException w:name="Quote" w:uiPriority="29" w:qFormat="1"/>
-    <w:lsdException w:name="Intense Quote" w:uiPriority="30" w:qFormat="1"/>
-    <w:lsdException w:name="Medium List 2 Accent 1" w:uiPriority="66"/>
-    <w:lsdException w:name="Medium Grid 1 Accent 1" w:uiPriority="67"/>
-    <w:lsdException w:name="Medium Grid 2 Accent 1" w:uiPriority="68"/>
-    <w:lsdException w:name="Medium Grid 3 Accent 1" w:uiPriority="69"/>
-    <w:lsdException w:name="Dark List Accent 1" w:uiPriority="70"/>
-    <w:lsdException w:name="Colorful Shading Accent 1" w:uiPriority="71"/>
-    <w:lsdException w:name="Colorful List Accent 1" w:uiPriority="72"/>
-    <w:lsdException w:name="Colorful Grid Accent 1" w:uiPriority="73"/>
-    <w:lsdException w:name="Light Shading Accent 2" w:uiPriority="60"/>
-    <w:lsdException w:name="Light List Accent 2" w:uiPriority="61"/>
-    <w:lsdException w:name="Light Grid Accent 2" w:uiPriority="62"/>
-    <w:lsdException w:name="Medium Shading 1 Accent 2" w:uiPriority="63"/>
-    <w:lsdException w:name="Medium Shading 2 Accent 2" w:uiPriority="64"/>
-    <w:lsdException w:name="Medium List 1 Accent 2" w:uiPriority="65"/>
-    <w:lsdException w:name="Medium List 2 Accent 2" w:uiPriority="66"/>
-    <w:lsdException w:name="Medium Grid 1 Accent 2" w:uiPriority="67"/>
-    <w:lsdException w:name="Medium Grid 2 Accent 2" w:uiPriority="68"/>
-    <w:lsdException w:name="Medium Grid 3 Accent 2" w:uiPriority="69"/>
-    <w:lsdException w:name="Dark List Accent 2" w:uiPriority="70"/>
-    <w:lsdException w:name="Colorful Shading Accent 2" w:uiPriority="71"/>
-    <w:lsdException w:name="Colorful List Accent 2" w:uiPriority="72"/>
-    <w:lsdException w:name="Colorful Grid Accent 2" w:uiPriority="73"/>
-    <w:lsdException w:name="Light Shading Accent 3" w:uiPriority="60"/>
-    <w:lsdException w:name="Light List Accent 3" w:uiPriority="61"/>
-    <w:lsdException w:name="Light Grid Accent 3" w:uiPriority="62"/>
-    <w:lsdException w:name="Medium Shading 1 Accent 3" w:uiPriority="63"/>
-    <w:lsdException w:name="Medium Shading 2 Accent 3" w:uiPriority="64"/>
-    <w:lsdException w:name="Medium List 1 Accent 3" w:uiPriority="65"/>
-    <w:lsdException w:name="Medium List 2 Accent 3" w:uiPriority="66"/>
-    <w:lsdException w:name="Medium Grid 1 Accent 3" w:uiPriority="67"/>
-    <w:lsdException w:name="Medium Grid 2 Accent 3" w:uiPriority="68"/>
-    <w:lsdException w:name="Medium Grid 3 Accent 3" w:uiPriority="69"/>
-    <w:lsdException w:name="Dark List Accent 3" w:uiPriority="70"/>
-    <w:lsdException w:name="Colorful Shading Accent 3" w:uiPriority="71"/>
-    <w:lsdException w:name="Colorful List Accent 3" w:uiPriority="72"/>
-    <w:lsdException w:name="Colorful Grid Accent 3" w:uiPriority="73"/>
-    <w:lsdException w:name="Light Shading Accent 4" w:uiPriority="60"/>
-    <w:lsdException w:name="Light List Accent 4" w:uiPriority="61"/>
-    <w:lsdException w:name="Light Grid Accent 4" w:uiPriority="62"/>
-    <w:lsdException w:name="Medium Shading 1 Accent 4" w:uiPriority="63"/>
-    <w:lsdException w:name="Medium Shading 2 Accent 4" w:uiPriority="64"/>
-    <w:lsdException w:name="Medium List 1 Accent 4" w:uiPriority="65"/>
-    <w:lsdException w:name="Medium List 2 Accent 4" w:uiPriority="66"/>
-    <w:lsdException w:name="Medium Grid 1 Accent 4" w:uiPriority="67"/>
-    <w:lsdException w:name="Medium Grid 2 Accent 4" w:uiPriority="68"/>
-    <w:lsdException w:name="Medium Grid 3 Accent 4" w:uiPriority="69"/>
-    <w:lsdException w:name="Dark List Accent 4" w:uiPriority="70"/>
-    <w:lsdException w:name="Colorful Shading Accent 4" w:uiPriority="71"/>
-    <w:lsdException w:name="Colorful List Accent 4" w:uiPriority="72"/>
-    <w:lsdException w:name="Colorful Grid Accent 4" w:uiPriority="73"/>
-    <w:lsdException w:name="Light Shading Accent 5" w:uiPriority="60"/>
-    <w:lsdException w:name="Light List Accent 5" w:uiPriority="61"/>
-    <w:lsdException w:name="Light Grid Accent 5" w:uiPriority="62"/>
-    <w:lsdException w:name="Medium Shading 1 Accent 5" w:uiPriority="63"/>
-    <w:lsdException w:name="Medium Shading 2 Accent 5" w:uiPriority="64"/>
-    <w:lsdException w:name="Medium List 1 Accent 5" w:uiPriority="65"/>
-    <w:lsdException w:name="Medium List 2 Accent 5" w:uiPriority="66"/>
-    <w:lsdException w:name="Medium Grid 1 Accent 5" w:uiPriority="67"/>
-    <w:lsdException w:name="Medium Grid 2 Accent 5" w:uiPriority="68"/>
-    <w:lsdException w:name="Medium Grid 3 Accent 5" w:uiPriority="69"/>
-    <w:lsdException w:name="Dark List Accent 5" w:uiPriority="70"/>
-    <w:lsdException w:name="Colorful Shading Accent 5" w:uiPriority="71"/>
-    <w:lsdException w:name="Colorful List Accent 5" w:uiPriority="72"/>
-    <w:lsdException w:name="Colorful Grid Accent 5" w:uiPriority="73"/>
-    <w:lsdException w:name="Light Shading Accent 6" w:uiPriority="60"/>
-    <w:lsdException w:name="Light List Accent 6" w:uiPriority="61"/>
-    <w:lsdException w:name="Light Grid Accent 6" w:uiPriority="62"/>
-    <w:lsdException w:name="Medium Shading 1 Accent 6" w:uiPriority="63"/>
-    <w:lsdException w:name="Medium Shading 2 Accent 6" w:uiPriority="64"/>
-    <w:lsdException w:name="Medium List 1 Accent 6" w:uiPriority="65"/>
-    <w:lsdException w:name="Medium List 2 Accent 6" w:uiPriority="66"/>
-    <w:lsdException w:name="Medium Grid 1 Accent 6" w:uiPriority="67"/>
-    <w:lsdException w:name="Medium Grid 2 Accent 6" w:uiPriority="68"/>
-    <w:lsdException w:name="Medium Grid 3 Accent 6" w:uiPriority="69"/>
-    <w:lsdException w:name="Dark List Accent 6" w:uiPriority="70"/>
-    <w:lsdException w:name="Colorful Shading Accent 6" w:uiPriority="71"/>
-    <w:lsdException w:name="Colorful List Accent 6" w:uiPriority="72"/>
-    <w:lsdException w:name="Colorful Grid Accent 6" w:uiPriority="73"/>
-    <w:lsdException w:name="Subtle Emphasis" w:uiPriority="19" w:qFormat="1"/>
-    <w:lsdException w:name="Intense Emphasis" w:uiPriority="21" w:qFormat="1"/>
-    <w:lsdException w:name="Subtle Reference" w:uiPriority="31" w:qFormat="1"/>
-    <w:lsdException w:name="Intense Reference" w:uiPriority="32" w:qFormat="1"/>
-    <w:lsdException w:name="Book Title" w:uiPriority="33" w:qFormat="1"/>
-    <w:lsdException w:name="Bibliography" w:semiHidden="1" w:uiPriority="37" w:unhideWhenUsed="1"/>
-    <w:lsdException w:name="TOC Heading" w:semiHidden="1" w:uiPriority="39" w:unhideWhenUsed="1" w:qFormat="1"/>
-    <w:lsdException w:name="Plain Table 1" w:uiPriority="41"/>
-    <w:lsdException w:name="Plain Table 2" w:uiPriority="42"/>
-    <w:lsdException w:name="Plain Table 3" w:uiPriority="43"/>
-    <w:lsdException w:name="Plain Table 4" w:uiPriority="44"/>
-    <w:lsdException w:name="Plain Table 5" w:uiPriority="45"/>
-    <w:lsdException w:name="Grid Table Light" w:uiPriority="40"/>
-    <w:lsdException w:name="Grid Table 1 Light" w:uiPriority="46"/>
-    <w:lsdException w:name="Grid Table 2" w:uiPriority="47"/>
-    <w:lsdException w:name="Grid Table 3" w:uiPriority="48"/>
-    <w:lsdException w:name="Grid Table 4" w:uiPriority="49"/>
-    <w:lsdException w:name="Grid Table 5 Dark" w:uiPriority="50"/>
-    <w:lsdException w:name="Grid Table 6 Colorful" w:uiPriority="51"/>
-    <w:lsdException w:name="Grid Table 7 Colorful" w:uiPriority="52"/>
-    <w:lsdException w:name="Grid Table 1 Light Accent 1" w:uiPriority="46"/>
-    <w:lsdException w:name="Grid Table 2 Accent 1" w:uiPriority="47"/>
-    <w:lsdException w:name="Grid Table 3 Accent 1" w:uiPriority="48"/>
-    <w:lsdException w:name="Grid Table 4 Accent 1" w:uiPriority="49"/>
-    <w:lsdException w:name="Grid Table 5 Dark Accent 1" w:uiPriority="50"/>
-    <w:lsdException w:name="Grid Table 6 Colorful Accent 1" w:uiPriority="51"/>
-    <w:lsdException w:name="Grid Table 7 Colorful Accent 1" w:uiPriority="52"/>
-    <w:lsdException w:name="Grid Table 1 Light Accent 2" w:uiPriority="46"/>
-    <w:lsdException w:name="Grid Table 2 Accent 2" w:uiPriority="47"/>
-    <w:lsdException w:name="Grid Table 3 Accent 2" w:uiPriority="48"/>
-    <w:lsdException w:name="Grid Table 4 Accent 2" w:uiPriority="49"/>
-    <w:lsdException w:name="Grid Table 5 Dark Accent 2" w:uiPriority="50"/>
-    <w:lsdException w:name="Grid Table 6 Colorful Accent 2" w:uiPriority="51"/>
-    <w:lsdException w:name="Grid Table 7 Colorful Accent 2" w:uiPriority="52"/>
-    <w:lsdException w:name="Grid Table 1 Light Accent 3" w:uiPriority="46"/>
-    <w:lsdException w:name="Grid Table 2 Accent 3" w:uiPriority="47"/>
-    <w:lsdException w:name="Grid Table 3 Accent 3" w:uiPriority="48"/>
-    <w:lsdException w:name="Grid Table 4 Accent 3" w:uiPriority="49"/>
-    <w:lsdException w:name="Grid Table 5 Dark Accent 3" w:uiPriority="50"/>
-    <w:lsdException w:name="Grid Table 6 Colorful Accent 3" w:uiPriority="51"/>
-    <w:lsdException w:name="Grid Table 7 Colorful Accent 3" w:uiPriority="52"/>
-    <w:lsdException w:name="Grid Table 1 Light Accent 4" w:uiPriority="46"/>
-    <w:lsdException w:name="Grid Table 2 Accent 4" w:uiPriority="47"/>
-    <w:lsdException w:name="Grid Table 3 Accent 4" w:uiPriority="48"/>
-    <w:lsdException w:name="Grid Table 4 Accent 4" w:uiPriority="49"/>
-    <w:lsdException w:name="Grid Table 5 Dark Accent 4" w:uiPriority="50"/>
-    <w:lsdException w:name="Grid Table 6 Colorful Accent 4" w:uiPriority="51"/>
-    <w:lsdException w:name="Grid Table 7 Colorful Accent 4" w:uiPriority="52"/>
-    <w:lsdException w:name="Grid Table 1 Light Accent 5" w:uiPriority="46"/>
-    <w:lsdException w:name="Grid Table 2 Accent 5" w:uiPriority="47"/>
-    <w:lsdException w:name="Grid Table 3 Accent 5" w:uiPriority="48"/>
-    <w:lsdException w:name="Grid Table 4 Accent 5" w:uiPriority="49"/>
-    <w:lsdException w:name="Grid Table 5 Dark Accent 5" w:uiPriority="50"/>
-    <w:lsdException w:name="Grid Table 6 Colorful Accent 5" w:uiPriority="51"/>
-    <w:lsdException w:name="Grid Table 7 Colorful Accent 5" w:uiPriority="52"/>
-    <w:lsdException w:name="Grid Table 1 Light Accent 6" w:uiPriority="46"/>
-    <w:lsdException w:name="Grid Table 2 Accent 6" w:uiPriority="47"/>
-    <w:lsdException w:name="Grid Table 3 Accent 6" w:uiPriority="48"/>
-    <w:lsdException w:name="Grid Table 4 Accent 6" w:uiPriority="49"/>
-    <w:lsdException w:name="Grid Table 5 Dark Accent 6" w:uiPriority="50"/>
-    <w:lsdException w:name="Grid Table 6 Colorful Accent 6" w:uiPriority="51"/>
-    <w:lsdException w:name="Grid Table 7 Colorful Accent 6" w:uiPriority="52"/>
-    <w:lsdException w:name="List Table 1 Light" w:uiPriority="46"/>
-    <w:lsdException w:name="List Table 2" w:uiPriority="47"/>
-    <w:lsdException w:name="List Table 3" w:uiPriority="48"/>
-    <w:lsdException w:name="List Table 4" w:uiPriority="49"/>
-    <w:lsdException w:name="List Table 5 Dark" w:uiPriority="50"/>
-    <w:lsdException w:name="List Table 6 Colorful" w:uiPriority="51"/>
-    <w:lsdException w:name="List Table 7 Colorful" w:uiPriority="52"/>
-    <w:lsdException w:name="List Table 1 Light Accent 1" w:uiPriority="46"/>
-    <w:lsdException w:name="List Table 2 Accent 1" w:uiPriority="47"/>
-    <w:lsdException w:name="List Table 3 Accent 1" w:uiPriority="48"/>
-    <w:lsdException w:name="List Table 4 Accent 1" w:uiPriority="49"/>
-    <w:lsdException w:name="List Table 5 Dark Accent 1" w:uiPriority="50"/>
-    <w:lsdException w:name="List Table 6 Colorful Accent 1" w:uiPriority="51"/>
-    <w:lsdException w:name="List Table 7 Colorful Accent 1" w:uiPriority="52"/>
-    <w:lsdException w:name="List Table 1 Light Accent 2" w:uiPriority="46"/>
-    <w:lsdException w:name="List Table 2 Accent 2" w:uiPriority="47"/>
-    <w:lsdException w:name="List Table 3 Accent 2" w:uiPriority="48"/>
-    <w:lsdException w:name="List Table 4 Accent 2" w:uiPriority="49"/>
-    <w:lsdException w:name="List Table 5 Dark Accent 2" w:uiPriority="50"/>
-    <w:lsdException w:name="List Table 6 Colorful Accent 2" w:uiPriority="51"/>
-    <w:lsdException w:name="List Table 7 Colorful Accent 2" w:uiPriority="52"/>
-    <w:lsdException w:name="List Table 1 Light Accent 3" w:uiPriority="46"/>
-    <w:lsdException w:name="List Table 2 Accent 3" w:uiPriority="47"/>
-    <w:lsdException w:name="List Table 3 Accent 3" w:uiPriority="48"/>
-    <w:lsdException w:name="List Table 4 Accent 3" w:uiPriority="49"/>
-    <w:lsdException w:name="List Table 5 Dark Accent 3" w:uiPriority="50"/>
-    <w:lsdException w:name="List Table 6 Colorful Accent 3" w:uiPriority="51"/>
-    <w:lsdException w:name="List Table 7 Colorful Accent 3" w:uiPriority="52"/>
-    <w:lsdException w:name="List Table 1 Light Accent 4" w:uiPriority="46"/>
-    <w:lsdException w:name="List Table 2 Accent 4" w:uiPriority="47"/>
-    <w:lsdException w:name="List Table 3 Accent 4" w:uiPriority="48"/>
-    <w:lsdException w:name="List Table 4 Accent 4" w:uiPriority="49"/>
-    <w:lsdException w:name="List Table 5 Dark Accent 4" w:uiPriority="50"/>
-    <w:lsdException w:name="List Table 6 Colorful Accent 4" w:uiPriority="51"/>
-    <w:lsdException w:name="List Table 7 Colorful Accent 4" w:uiPriority="52"/>
-    <w:lsdException w:name="List Table 1 Light Accent 5" w:uiPriority="46"/>
-    <w:lsdException w:name="List Table 2 Accent 5" w:uiPriority="47"/>
-    <w:lsdException w:name="List Table 3 Accent 5" w:uiPriority="48"/>
-    <w:lsdException w:name="List Table 4 Accent 5" w:uiPriority="49"/>
-    <w:lsdException w:name="List Table 5 Dark Accent 5" w:uiPriority="50"/>
-    <w:lsdException w:name="List Table 6 Colorful Accent 5" w:uiPriority="51"/>
-    <w:lsdException w:name="List Table 7 Colorful Accent 5" w:uiPriority="52"/>
-    <w:lsdException w:name="List Table 1 Light Accent 6" w:uiPriority="46"/>
-    <w:lsdException w:name="List Table 2 Accent 6" w:uiPriority="47"/>
-    <w:lsdException w:name="List Table 3 Accent 6" w:uiPriority="48"/>
-    <w:lsdException w:name="List Table 4 Accent 6" w:uiPriority="49"/>
-    <w:lsdException w:name="List Table 5 Dark Accent 6" w:uiPriority="50"/>
-    <w:lsdException w:name="List Table 6 Colorful Accent 6" w:uiPriority="51"/>
-    <w:lsdException w:name="List Table 7 Colorful Accent 6" w:uiPriority="52"/>
-    <w:lsdException w:name="Mention" w:semiHidden="1" w:unhideWhenUsed="1"/>
-    <w:lsdException w:name="Smart Hyperlink" w:semiHidden="1" w:unhideWhenUsed="1"/>
-    <w:lsdException w:name="Hashtag" w:semiHidden="1" w:unhideWhenUsed="1"/>
-    <w:lsdException w:name="Unresolved Mention" w:semiHidden="1" w:unhideWhenUsed="1"/>
-    <w:lsdException w:name="Smart Link" w:semiHidden="1" w:unhideWhenUsed="1"/>
+  <w:latentStyles w:defLockedState="0" w:defUIPriority="99" w:defSemiHidden="1" w:defUnhideWhenUsed="1" w:defQFormat="0" w:count="267">
+    <w:lsdException w:name="Normal" w:semiHidden="0" w:uiPriority="0" w:unhideWhenUsed="0" w:qFormat="1"/>
+    <w:lsdException w:name="heading 1" w:semiHidden="0" w:uiPriority="9" w:unhideWhenUsed="0" w:qFormat="1"/>
+    <w:lsdException w:name="heading 2" w:uiPriority="9" w:qFormat="1"/>
+    <w:lsdException w:name="heading 3" w:uiPriority="9" w:qFormat="1"/>
+    <w:lsdException w:name="heading 4" w:uiPriority="9" w:qFormat="1"/>
+    <w:lsdException w:name="heading 5" w:uiPriority="9" w:qFormat="1"/>
+    <w:lsdException w:name="heading 6" w:uiPriority="9" w:qFormat="1"/>
+    <w:lsdException w:name="heading 7" w:uiPriority="9" w:qFormat="1"/>
+    <w:lsdException w:name="heading 8" w:uiPriority="9" w:qFormat="1"/>
+    <w:lsdException w:name="heading 9" w:uiPriority="9" w:qFormat="1"/>
+    <w:lsdException w:name="toc 1" w:uiPriority="39"/>
+    <w:lsdException w:name="toc 2" w:uiPriority="39"/>
+    <w:lsdException w:name="toc 3" w:uiPriority="39"/>
+    <w:lsdException w:name="toc 4" w:uiPriority="39"/>
+    <w:lsdException w:name="toc 5" w:uiPriority="39"/>
+    <w:lsdException w:name="toc 6" w:uiPriority="39"/>
+    <w:lsdException w:name="toc 7" w:uiPriority="39"/>
+    <w:lsdException w:name="toc 8" w:uiPriority="39"/>
+    <w:lsdException w:name="toc 9" w:uiPriority="39"/>
+    <w:lsdException w:name="caption" w:uiPriority="35" w:qFormat="1"/>
+    <w:lsdException w:name="Title" w:semiHidden="0" w:uiPriority="10" w:unhideWhenUsed="0" w:qFormat="1"/>
+    <w:lsdException w:name="Default Paragraph Font" w:uiPriority="1"/>
+    <w:lsdException w:name="Body Text" w:uiPriority="1" w:qFormat="1"/>
+    <w:lsdException w:name="Subtitle" w:semiHidden="0" w:uiPriority="11" w:unhideWhenUsed="0" w:qFormat="1"/>
+    <w:lsdException w:name="Strong" w:semiHidden="0" w:uiPriority="22" w:unhideWhenUsed="0" w:qFormat="1"/>
+    <w:lsdException w:name="Emphasis" w:semiHidden="0" w:uiPriority="20" w:unhideWhenUsed="0" w:qFormat="1"/>
+    <w:lsdException w:name="Table Grid" w:semiHidden="0" w:uiPriority="39" w:unhideWhenUsed="0"/>
+    <w:lsdException w:name="Placeholder Text" w:unhideWhenUsed="0"/>
+    <w:lsdException w:name="No Spacing" w:semiHidden="0" w:uiPriority="1" w:unhideWhenUsed="0" w:qFormat="1"/>
+    <w:lsdException w:name="Light Shading" w:semiHidden="0" w:uiPriority="60" w:unhideWhenUsed="0"/>
+    <w:lsdException w:name="Light List" w:semiHidden="0" w:uiPriority="61" w:unhideWhenUsed="0"/>
+    <w:lsdException w:name="Light Grid" w:semiHidden="0" w:uiPriority="62" w:unhideWhenUsed="0"/>
+    <w:lsdException w:name="Medium Shading 1" w:semiHidden="0" w:uiPriority="63" w:unhideWhenUsed="0"/>
+    <w:lsdException w:name="Medium Shading 2" w:semiHidden="0" w:uiPriority="64" w:unhideWhenUsed="0"/>
+    <w:lsdException w:name="Medium List 1" w:semiHidden="0" w:uiPriority="65" w:unhideWhenUsed="0"/>
+    <w:lsdException w:name="Medium List 2" w:semiHidden="0" w:uiPriority="66" w:unhideWhenUsed="0"/>
+    <w:lsdException w:name="Medium Grid 1" w:semiHidden="0" w:uiPriority="67" w:unhideWhenUsed="0"/>
+    <w:lsdException w:name="Medium Grid 2" w:semiHidden="0" w:uiPriority="68" w:unhideWhenUsed="0"/>
+    <w:lsdException w:name="Medium Grid 3" w:semiHidden="0" w:uiPriority="69" w:unhideWhenUsed="0"/>
+    <w:lsdException w:name="Dark List" w:semiHidden="0" w:uiPriority="70" w:unhideWhenUsed="0"/>
+    <w:lsdException w:name="Colorful Shading" w:semiHidden="0" w:uiPriority="71" w:unhideWhenUsed="0"/>
+    <w:lsdException w:name="Colorful List" w:semiHidden="0" w:uiPriority="72" w:unhideWhenUsed="0"/>
+    <w:lsdException w:name="Colorful Grid" w:semiHidden="0" w:uiPriority="73" w:unhideWhenUsed="0"/>
+    <w:lsdException w:name="Light Shading Accent 1" w:semiHidden="0" w:uiPriority="60" w:unhideWhenUsed="0"/>
+    <w:lsdException w:name="Light List Accent 1" w:semiHidden="0" w:uiPriority="61" w:unhideWhenUsed="0"/>
+    <w:lsdException w:name="Light Grid Accent 1" w:semiHidden="0" w:uiPriority="62" w:unhideWhenUsed="0"/>
+    <w:lsdException w:name="Medium Shading 1 Accent 1" w:semiHidden="0" w:uiPriority="63" w:unhideWhenUsed="0"/>
+    <w:lsdException w:name="Medium Shading 2 Accent 1" w:semiHidden="0" w:uiPriority="64" w:unhideWhenUsed="0"/>
+    <w:lsdException w:name="Medium List 1 Accent 1" w:semiHidden="0" w:uiPriority="65" w:unhideWhenUsed="0"/>
+    <w:lsdException w:name="Revision" w:unhideWhenUsed="0"/>
+    <w:lsdException w:name="List Paragraph" w:semiHidden="0" w:uiPriority="1" w:unhideWhenUsed="0" w:qFormat="1"/>
+    <w:lsdException w:name="Quote" w:semiHidden="0" w:uiPriority="29" w:unhideWhenUsed="0" w:qFormat="1"/>
+    <w:lsdException w:name="Intense Quote" w:semiHidden="0" w:uiPriority="30" w:unhideWhenUsed="0" w:qFormat="1"/>
+    <w:lsdException w:name="Medium List 2 Accent 1" w:semiHidden="0" w:uiPriority="66" w:unhideWhenUsed="0"/>
+    <w:lsdException w:name="Medium Grid 1 Accent 1" w:semiHidden="0" w:uiPriority="67" w:unhideWhenUsed="0"/>
+    <w:lsdException w:name="Medium Grid 2 Accent 1" w:semiHidden="0" w:uiPriority="68" w:unhideWhenUsed="0"/>
+    <w:lsdException w:name="Medium Grid 3 Accent 1" w:semiHidden="0" w:uiPriority="69" w:unhideWhenUsed="0"/>
+    <w:lsdException w:name="Dark List Accent 1" w:semiHidden="0" w:uiPriority="70" w:unhideWhenUsed="0"/>
+    <w:lsdException w:name="Colorful Shading Accent 1" w:semiHidden="0" w:uiPriority="71" w:unhideWhenUsed="0"/>
+    <w:lsdException w:name="Colorful List Accent 1" w:semiHidden="0" w:uiPriority="72" w:unhideWhenUsed="0"/>
+    <w:lsdException w:name="Colorful Grid Accent 1" w:semiHidden="0" w:uiPriority="73" w:unhideWhenUsed="0"/>
+    <w:lsdException w:name="Light Shading Accent 2" w:semiHidden="0" w:uiPriority="60" w:unhideWhenUsed="0"/>
+    <w:lsdException w:name="Light List Accent 2" w:semiHidden="0" w:uiPriority="61" w:unhideWhenUsed="0"/>
+    <w:lsdException w:name="Light Grid Accent 2" w:semiHidden="0" w:uiPriority="62" w:unhideWhenUsed="0"/>
+    <w:lsdException w:name="Medium Shading 1 Accent 2" w:semiHidden="0" w:uiPriority="63" w:unhideWhenUsed="0"/>
+    <w:lsdException w:name="Medium Shading 2 Accent 2" w:semiHidden="0" w:uiPriority="64" w:unhideWhenUsed="0"/>
+    <w:lsdException w:name="Medium List 1 Accent 2" w:semiHidden="0" w:uiPriority="65" w:unhideWhenUsed="0"/>
+    <w:lsdException w:name="Medium List 2 Accent 2" w:semiHidden="0" w:uiPriority="66" w:unhideWhenUsed="0"/>
+    <w:lsdException w:name="Medium Grid 1 Accent 2" w:semiHidden="0" w:uiPriority="67" w:unhideWhenUsed="0"/>
+    <w:lsdException w:name="Medium Grid 2 Accent 2" w:semiHidden="0" w:uiPriority="68" w:unhideWhenUsed="0"/>
+    <w:lsdException w:name="Medium Grid 3 Accent 2" w:semiHidden="0" w:uiPriority="69" w:unhideWhenUsed="0"/>
+    <w:lsdException w:name="Dark List Accent 2" w:semiHidden="0" w:uiPriority="70" w:unhideWhenUsed="0"/>
+    <w:lsdException w:name="Colorful Shading Accent 2" w:semiHidden="0" w:uiPriority="71" w:unhideWhenUsed="0"/>
+    <w:lsdException w:name="Colorful List Accent 2" w:semiHidden="0" w:uiPriority="72" w:unhideWhenUsed="0"/>
+    <w:lsdException w:name="Colorful Grid Accent 2" w:semiHidden="0" w:uiPriority="73" w:unhideWhenUsed="0"/>
+    <w:lsdException w:name="Light Shading Accent 3" w:semiHidden="0" w:uiPriority="60" w:unhideWhenUsed="0"/>
+    <w:lsdException w:name="Light List Accent 3" w:semiHidden="0" w:uiPriority="61" w:unhideWhenUsed="0"/>
+    <w:lsdException w:name="Light Grid Accent 3" w:semiHidden="0" w:uiPriority="62" w:unhideWhenUsed="0"/>
+    <w:lsdException w:name="Medium Shading 1 Accent 3" w:semiHidden="0" w:uiPriority="63" w:unhideWhenUsed="0"/>
+    <w:lsdException w:name="Medium Shading 2 Accent 3" w:semiHidden="0" w:uiPriority="64" w:unhideWhenUsed="0"/>
+    <w:lsdException w:name="Medium List 1 Accent 3" w:semiHidden="0" w:uiPriority="65" w:unhideWhenUsed="0"/>
+    <w:lsdException w:name="Medium List 2 Accent 3" w:semiHidden="0" w:uiPriority="66" w:unhideWhenUsed="0"/>
+    <w:lsdException w:name="Medium Grid 1 Accent 3" w:semiHidden="0" w:uiPriority="67" w:unhideWhenUsed="0"/>
+    <w:lsdException w:name="Medium Grid 2 Accent 3" w:semiHidden="0" w:uiPriority="68" w:unhideWhenUsed="0"/>
+    <w:lsdException w:name="Medium Grid 3 Accent 3" w:semiHidden="0" w:uiPriority="69" w:unhideWhenUsed="0"/>
+    <w:lsdException w:name="Dark List Accent 3" w:semiHidden="0" w:uiPriority="70" w:unhideWhenUsed="0"/>
+    <w:lsdException w:name="Colorful Shading Accent 3" w:semiHidden="0" w:uiPriority="71" w:unhideWhenUsed="0"/>
+    <w:lsdException w:name="Colorful List Accent 3" w:semiHidden="0" w:uiPriority="72" w:unhideWhenUsed="0"/>
+    <w:lsdException w:name="Colorful Grid Accent 3" w:semiHidden="0" w:uiPriority="73" w:unhideWhenUsed="0"/>
+    <w:lsdException w:name="Light Shading Accent 4" w:semiHidden="0" w:uiPriority="60" w:unhideWhenUsed="0"/>
+    <w:lsdException w:name="Light List Accent 4" w:semiHidden="0" w:uiPriority="61" w:unhideWhenUsed="0"/>
+    <w:lsdException w:name="Light Grid Accent 4" w:semiHidden="0" w:uiPriority="62" w:unhideWhenUsed="0"/>
+    <w:lsdException w:name="Medium Shading 1 Accent 4" w:semiHidden="0" w:uiPriority="63" w:unhideWhenUsed="0"/>
+    <w:lsdException w:name="Medium Shading 2 Accent 4" w:semiHidden="0" w:uiPriority="64" w:unhideWhenUsed="0"/>
+    <w:lsdException w:name="Medium List 1 Accent 4" w:semiHidden="0" w:uiPriority="65" w:unhideWhenUsed="0"/>
+    <w:lsdException w:name="Medium List 2 Accent 4" w:semiHidden="0" w:uiPriority="66" w:unhideWhenUsed="0"/>
+    <w:lsdException w:name="Medium Grid 1 Accent 4" w:semiHidden="0" w:uiPriority="67" w:unhideWhenUsed="0"/>
+    <w:lsdException w:name="Medium Grid 2 Accent 4" w:semiHidden="0" w:uiPriority="68" w:unhideWhenUsed="0"/>
+    <w:lsdException w:name="Medium Grid 3 Accent 4" w:semiHidden="0" w:uiPriority="69" w:unhideWhenUsed="0"/>
+    <w:lsdException w:name="Dark List Accent 4" w:semiHidden="0" w:uiPriority="70" w:unhideWhenUsed="0"/>
+    <w:lsdException w:name="Colorful Shading Accent 4" w:semiHidden="0" w:uiPriority="71" w:unhideWhenUsed="0"/>
+    <w:lsdException w:name="Colorful List Accent 4" w:semiHidden="0" w:uiPriority="72" w:unhideWhenUsed="0"/>
+    <w:lsdException w:name="Colorful Grid Accent 4" w:semiHidden="0" w:uiPriority="73" w:unhideWhenUsed="0"/>
+    <w:lsdException w:name="Light Shading Accent 5" w:semiHidden="0" w:uiPriority="60" w:unhideWhenUsed="0"/>
+    <w:lsdException w:name="Light List Accent 5" w:semiHidden="0" w:uiPriority="61" w:unhideWhenUsed="0"/>
+    <w:lsdException w:name="Light Grid Accent 5" w:semiHidden="0" w:uiPriority="62" w:unhideWhenUsed="0"/>
+    <w:lsdException w:name="Medium Shading 1 Accent 5" w:semiHidden="0" w:uiPriority="63" w:unhideWhenUsed="0"/>
+    <w:lsdException w:name="Medium Shading 2 Accent 5" w:semiHidden="0" w:uiPriority="64" w:unhideWhenUsed="0"/>
+    <w:lsdException w:name="Medium List 1 Accent 5" w:semiHidden="0" w:uiPriority="65" w:unhideWhenUsed="0"/>
+    <w:lsdException w:name="Medium List 2 Accent 5" w:semiHidden="0" w:uiPriority="66" w:unhideWhenUsed="0"/>
+    <w:lsdException w:name="Medium Grid 1 Accent 5" w:semiHidden="0" w:uiPriority="67" w:unhideWhenUsed="0"/>
+    <w:lsdException w:name="Medium Grid 2 Accent 5" w:semiHidden="0" w:uiPriority="68" w:unhideWhenUsed="0"/>
+    <w:lsdException w:name="Medium Grid 3 Accent 5" w:semiHidden="0" w:uiPriority="69" w:unhideWhenUsed="0"/>
+    <w:lsdException w:name="Dark List Accent 5" w:semiHidden="0" w:uiPriority="70" w:unhideWhenUsed="0"/>
+    <w:lsdException w:name="Colorful Shading Accent 5" w:semiHidden="0" w:uiPriority="71" w:unhideWhenUsed="0"/>
+    <w:lsdException w:name="Colorful List Accent 5" w:semiHidden="0" w:uiPriority="72" w:unhideWhenUsed="0"/>
+    <w:lsdException w:name="Colorful Grid Accent 5" w:semiHidden="0" w:uiPriority="73" w:unhideWhenUsed="0"/>
+    <w:lsdException w:name="Light Shading Accent 6" w:semiHidden="0" w:uiPriority="60" w:unhideWhenUsed="0"/>
+    <w:lsdException w:name="Light List Accent 6" w:semiHidden="0" w:uiPriority="61" w:unhideWhenUsed="0"/>
+    <w:lsdException w:name="Light Grid Accent 6" w:semiHidden="0" w:uiPriority="62" w:unhideWhenUsed="0"/>
+    <w:lsdException w:name="Medium Shading 1 Accent 6" w:semiHidden="0" w:uiPriority="63" w:unhideWhenUsed="0"/>
+    <w:lsdException w:name="Medium Shading 2 Accent 6" w:semiHidden="0" w:uiPriority="64" w:unhideWhenUsed="0"/>
+    <w:lsdException w:name="Medium List 1 Accent 6" w:semiHidden="0" w:uiPriority="65" w:unhideWhenUsed="0"/>
+    <w:lsdException w:name="Medium List 2 Accent 6" w:semiHidden="0" w:uiPriority="66" w:unhideWhenUsed="0"/>
+    <w:lsdException w:name="Medium Grid 1 Accent 6" w:semiHidden="0" w:uiPriority="67" w:unhideWhenUsed="0"/>
+    <w:lsdException w:name="Medium Grid 2 Accent 6" w:semiHidden="0" w:uiPriority="68" w:unhideWhenUsed="0"/>
+    <w:lsdException w:name="Medium Grid 3 Accent 6" w:semiHidden="0" w:uiPriority="69" w:unhideWhenUsed="0"/>
+    <w:lsdException w:name="Dark List Accent 6" w:semiHidden="0" w:uiPriority="70" w:unhideWhenUsed="0"/>
+    <w:lsdException w:name="Colorful Shading Accent 6" w:semiHidden="0" w:uiPriority="71" w:unhideWhenUsed="0"/>
+    <w:lsdException w:name="Colorful List Accent 6" w:semiHidden="0" w:uiPriority="72" w:unhideWhenUsed="0"/>
+    <w:lsdException w:name="Colorful Grid Accent 6" w:semiHidden="0" w:uiPriority="73" w:unhideWhenUsed="0"/>
+    <w:lsdException w:name="Subtle Emphasis" w:semiHidden="0" w:uiPriority="19" w:unhideWhenUsed="0" w:qFormat="1"/>
+    <w:lsdException w:name="Intense Emphasis" w:semiHidden="0" w:uiPriority="21" w:unhideWhenUsed="0" w:qFormat="1"/>
+    <w:lsdException w:name="Subtle Reference" w:semiHidden="0" w:uiPriority="31" w:unhideWhenUsed="0" w:qFormat="1"/>
+    <w:lsdException w:name="Intense Reference" w:semiHidden="0" w:uiPriority="32" w:unhideWhenUsed="0" w:qFormat="1"/>
+    <w:lsdException w:name="Book Title" w:semiHidden="0" w:uiPriority="33" w:unhideWhenUsed="0" w:qFormat="1"/>
+    <w:lsdException w:name="Bibliography" w:uiPriority="37"/>
+    <w:lsdException w:name="TOC Heading" w:uiPriority="39" w:qFormat="1"/>
   </w:latentStyles>
   <w:style w:type="paragraph" w:default="1" w:styleId="Normal">
     <w:name w:val="Normal"/>
@@ -10020,6 +9847,676 @@
       </w:tcPr>
     </w:tblStylePr>
   </w:style>
+  <w:style w:type="paragraph" w:styleId="Header">
+    <w:name w:val="header"/>
+    <w:basedOn w:val="Normal"/>
+    <w:link w:val="HeaderChar"/>
+    <w:uiPriority w:val="99"/>
+    <w:unhideWhenUsed/>
+    <w:rsid w:val="00211D53"/>
+    <w:pPr>
+      <w:tabs>
+        <w:tab w:val="center" w:pos="4680"/>
+        <w:tab w:val="right" w:pos="9360"/>
+      </w:tabs>
+    </w:pPr>
+  </w:style>
+  <w:style w:type="character" w:customStyle="1" w:styleId="HeaderChar">
+    <w:name w:val="Header Char"/>
+    <w:basedOn w:val="DefaultParagraphFont"/>
+    <w:link w:val="Header"/>
+    <w:uiPriority w:val="99"/>
+    <w:rsid w:val="00211D53"/>
+    <w:rPr>
+      <w:rFonts w:ascii="Arial" w:eastAsia="Arial" w:hAnsi="Arial" w:cs="Arial"/>
+    </w:rPr>
+  </w:style>
+  <w:style w:type="paragraph" w:styleId="Footer">
+    <w:name w:val="footer"/>
+    <w:basedOn w:val="Normal"/>
+    <w:link w:val="FooterChar"/>
+    <w:uiPriority w:val="99"/>
+    <w:unhideWhenUsed/>
+    <w:rsid w:val="00211D53"/>
+    <w:pPr>
+      <w:tabs>
+        <w:tab w:val="center" w:pos="4680"/>
+        <w:tab w:val="right" w:pos="9360"/>
+      </w:tabs>
+    </w:pPr>
+  </w:style>
+  <w:style w:type="character" w:customStyle="1" w:styleId="FooterChar">
+    <w:name w:val="Footer Char"/>
+    <w:basedOn w:val="DefaultParagraphFont"/>
+    <w:link w:val="Footer"/>
+    <w:uiPriority w:val="99"/>
+    <w:rsid w:val="00211D53"/>
+    <w:rPr>
+      <w:rFonts w:ascii="Arial" w:eastAsia="Arial" w:hAnsi="Arial" w:cs="Arial"/>
+    </w:rPr>
+  </w:style>
+</w:styles>
+</file>
+
+<file path=word/stylesWithEffects.xml><?xml version="1.0" encoding="utf-8"?>
+<w:styles xmlns:wpc="http://schemas.microsoft.com/office/word/2010/wordprocessingCanvas" xmlns:mc="http://schemas.openxmlformats.org/markup-compatibility/2006" xmlns:o="urn:schemas-microsoft-com:office:office" xmlns:r="http://schemas.openxmlformats.org/officeDocument/2006/relationships" xmlns:m="http://schemas.openxmlformats.org/officeDocument/2006/math" xmlns:v="urn:schemas-microsoft-com:vml" xmlns:wp14="http://schemas.microsoft.com/office/word/2010/wordprocessingDrawing" xmlns:wp="http://schemas.openxmlformats.org/drawingml/2006/wordprocessingDrawing" xmlns:w10="urn:schemas-microsoft-com:office:word" xmlns:w="http://schemas.openxmlformats.org/wordprocessingml/2006/main" xmlns:w14="http://schemas.microsoft.com/office/word/2010/wordml" xmlns:wpg="http://schemas.microsoft.com/office/word/2010/wordprocessingGroup" xmlns:wpi="http://schemas.microsoft.com/office/word/2010/wordprocessingInk" xmlns:wne="http://schemas.microsoft.com/office/word/2006/wordml" xmlns:wps="http://schemas.microsoft.com/office/word/2010/wordprocessingShape" mc:Ignorable="w14 wp14">
+  <w:docDefaults>
+    <w:rPrDefault>
+      <w:rPr>
+        <w:rFonts w:asciiTheme="minorHAnsi" w:eastAsiaTheme="minorHAnsi" w:hAnsiTheme="minorHAnsi" w:cstheme="minorBidi"/>
+        <w:sz w:val="22"/>
+        <w:szCs w:val="22"/>
+        <w:lang w:val="en-US" w:eastAsia="en-US" w:bidi="ar-SA"/>
+      </w:rPr>
+    </w:rPrDefault>
+    <w:pPrDefault>
+      <w:pPr>
+        <w:widowControl w:val="0"/>
+        <w:autoSpaceDE w:val="0"/>
+        <w:autoSpaceDN w:val="0"/>
+      </w:pPr>
+    </w:pPrDefault>
+  </w:docDefaults>
+  <w:latentStyles w:defLockedState="0" w:defUIPriority="99" w:defSemiHidden="1" w:defUnhideWhenUsed="1" w:defQFormat="0" w:count="267">
+    <w:lsdException w:name="Normal" w:semiHidden="0" w:uiPriority="0" w:unhideWhenUsed="0" w:qFormat="1"/>
+    <w:lsdException w:name="heading 1" w:semiHidden="0" w:uiPriority="9" w:unhideWhenUsed="0" w:qFormat="1"/>
+    <w:lsdException w:name="heading 2" w:uiPriority="9" w:qFormat="1"/>
+    <w:lsdException w:name="heading 3" w:uiPriority="9" w:qFormat="1"/>
+    <w:lsdException w:name="heading 4" w:uiPriority="9" w:qFormat="1"/>
+    <w:lsdException w:name="heading 5" w:uiPriority="9" w:qFormat="1"/>
+    <w:lsdException w:name="heading 6" w:uiPriority="9" w:qFormat="1"/>
+    <w:lsdException w:name="heading 7" w:uiPriority="9" w:qFormat="1"/>
+    <w:lsdException w:name="heading 8" w:uiPriority="9" w:qFormat="1"/>
+    <w:lsdException w:name="heading 9" w:uiPriority="9" w:qFormat="1"/>
+    <w:lsdException w:name="toc 1" w:uiPriority="39"/>
+    <w:lsdException w:name="toc 2" w:uiPriority="39"/>
+    <w:lsdException w:name="toc 3" w:uiPriority="39"/>
+    <w:lsdException w:name="toc 4" w:uiPriority="39"/>
+    <w:lsdException w:name="toc 5" w:uiPriority="39"/>
+    <w:lsdException w:name="toc 6" w:uiPriority="39"/>
+    <w:lsdException w:name="toc 7" w:uiPriority="39"/>
+    <w:lsdException w:name="toc 8" w:uiPriority="39"/>
+    <w:lsdException w:name="toc 9" w:uiPriority="39"/>
+    <w:lsdException w:name="caption" w:uiPriority="35" w:qFormat="1"/>
+    <w:lsdException w:name="Title" w:semiHidden="0" w:uiPriority="10" w:unhideWhenUsed="0" w:qFormat="1"/>
+    <w:lsdException w:name="Default Paragraph Font" w:uiPriority="1"/>
+    <w:lsdException w:name="Body Text" w:uiPriority="1" w:qFormat="1"/>
+    <w:lsdException w:name="Subtitle" w:semiHidden="0" w:uiPriority="11" w:unhideWhenUsed="0" w:qFormat="1"/>
+    <w:lsdException w:name="Strong" w:semiHidden="0" w:uiPriority="22" w:unhideWhenUsed="0" w:qFormat="1"/>
+    <w:lsdException w:name="Emphasis" w:semiHidden="0" w:uiPriority="20" w:unhideWhenUsed="0" w:qFormat="1"/>
+    <w:lsdException w:name="Table Grid" w:semiHidden="0" w:uiPriority="39" w:unhideWhenUsed="0"/>
+    <w:lsdException w:name="Placeholder Text" w:unhideWhenUsed="0"/>
+    <w:lsdException w:name="No Spacing" w:semiHidden="0" w:uiPriority="1" w:unhideWhenUsed="0" w:qFormat="1"/>
+    <w:lsdException w:name="Light Shading" w:semiHidden="0" w:uiPriority="60" w:unhideWhenUsed="0"/>
+    <w:lsdException w:name="Light List" w:semiHidden="0" w:uiPriority="61" w:unhideWhenUsed="0"/>
+    <w:lsdException w:name="Light Grid" w:semiHidden="0" w:uiPriority="62" w:unhideWhenUsed="0"/>
+    <w:lsdException w:name="Medium Shading 1" w:semiHidden="0" w:uiPriority="63" w:unhideWhenUsed="0"/>
+    <w:lsdException w:name="Medium Shading 2" w:semiHidden="0" w:uiPriority="64" w:unhideWhenUsed="0"/>
+    <w:lsdException w:name="Medium List 1" w:semiHidden="0" w:uiPriority="65" w:unhideWhenUsed="0"/>
+    <w:lsdException w:name="Medium List 2" w:semiHidden="0" w:uiPriority="66" w:unhideWhenUsed="0"/>
+    <w:lsdException w:name="Medium Grid 1" w:semiHidden="0" w:uiPriority="67" w:unhideWhenUsed="0"/>
+    <w:lsdException w:name="Medium Grid 2" w:semiHidden="0" w:uiPriority="68" w:unhideWhenUsed="0"/>
+    <w:lsdException w:name="Medium Grid 3" w:semiHidden="0" w:uiPriority="69" w:unhideWhenUsed="0"/>
+    <w:lsdException w:name="Dark List" w:semiHidden="0" w:uiPriority="70" w:unhideWhenUsed="0"/>
+    <w:lsdException w:name="Colorful Shading" w:semiHidden="0" w:uiPriority="71" w:unhideWhenUsed="0"/>
+    <w:lsdException w:name="Colorful List" w:semiHidden="0" w:uiPriority="72" w:unhideWhenUsed="0"/>
+    <w:lsdException w:name="Colorful Grid" w:semiHidden="0" w:uiPriority="73" w:unhideWhenUsed="0"/>
+    <w:lsdException w:name="Light Shading Accent 1" w:semiHidden="0" w:uiPriority="60" w:unhideWhenUsed="0"/>
+    <w:lsdException w:name="Light List Accent 1" w:semiHidden="0" w:uiPriority="61" w:unhideWhenUsed="0"/>
+    <w:lsdException w:name="Light Grid Accent 1" w:semiHidden="0" w:uiPriority="62" w:unhideWhenUsed="0"/>
+    <w:lsdException w:name="Medium Shading 1 Accent 1" w:semiHidden="0" w:uiPriority="63" w:unhideWhenUsed="0"/>
+    <w:lsdException w:name="Medium Shading 2 Accent 1" w:semiHidden="0" w:uiPriority="64" w:unhideWhenUsed="0"/>
+    <w:lsdException w:name="Medium List 1 Accent 1" w:semiHidden="0" w:uiPriority="65" w:unhideWhenUsed="0"/>
+    <w:lsdException w:name="Revision" w:unhideWhenUsed="0"/>
+    <w:lsdException w:name="List Paragraph" w:semiHidden="0" w:uiPriority="1" w:unhideWhenUsed="0" w:qFormat="1"/>
+    <w:lsdException w:name="Quote" w:semiHidden="0" w:uiPriority="29" w:unhideWhenUsed="0" w:qFormat="1"/>
+    <w:lsdException w:name="Intense Quote" w:semiHidden="0" w:uiPriority="30" w:unhideWhenUsed="0" w:qFormat="1"/>
+    <w:lsdException w:name="Medium List 2 Accent 1" w:semiHidden="0" w:uiPriority="66" w:unhideWhenUsed="0"/>
+    <w:lsdException w:name="Medium Grid 1 Accent 1" w:semiHidden="0" w:uiPriority="67" w:unhideWhenUsed="0"/>
+    <w:lsdException w:name="Medium Grid 2 Accent 1" w:semiHidden="0" w:uiPriority="68" w:unhideWhenUsed="0"/>
+    <w:lsdException w:name="Medium Grid 3 Accent 1" w:semiHidden="0" w:uiPriority="69" w:unhideWhenUsed="0"/>
+    <w:lsdException w:name="Dark List Accent 1" w:semiHidden="0" w:uiPriority="70" w:unhideWhenUsed="0"/>
+    <w:lsdException w:name="Colorful Shading Accent 1" w:semiHidden="0" w:uiPriority="71" w:unhideWhenUsed="0"/>
+    <w:lsdException w:name="Colorful List Accent 1" w:semiHidden="0" w:uiPriority="72" w:unhideWhenUsed="0"/>
+    <w:lsdException w:name="Colorful Grid Accent 1" w:semiHidden="0" w:uiPriority="73" w:unhideWhenUsed="0"/>
+    <w:lsdException w:name="Light Shading Accent 2" w:semiHidden="0" w:uiPriority="60" w:unhideWhenUsed="0"/>
+    <w:lsdException w:name="Light List Accent 2" w:semiHidden="0" w:uiPriority="61" w:unhideWhenUsed="0"/>
+    <w:lsdException w:name="Light Grid Accent 2" w:semiHidden="0" w:uiPriority="62" w:unhideWhenUsed="0"/>
+    <w:lsdException w:name="Medium Shading 1 Accent 2" w:semiHidden="0" w:uiPriority="63" w:unhideWhenUsed="0"/>
+    <w:lsdException w:name="Medium Shading 2 Accent 2" w:semiHidden="0" w:uiPriority="64" w:unhideWhenUsed="0"/>
+    <w:lsdException w:name="Medium List 1 Accent 2" w:semiHidden="0" w:uiPriority="65" w:unhideWhenUsed="0"/>
+    <w:lsdException w:name="Medium List 2 Accent 2" w:semiHidden="0" w:uiPriority="66" w:unhideWhenUsed="0"/>
+    <w:lsdException w:name="Medium Grid 1 Accent 2" w:semiHidden="0" w:uiPriority="67" w:unhideWhenUsed="0"/>
+    <w:lsdException w:name="Medium Grid 2 Accent 2" w:semiHidden="0" w:uiPriority="68" w:unhideWhenUsed="0"/>
+    <w:lsdException w:name="Medium Grid 3 Accent 2" w:semiHidden="0" w:uiPriority="69" w:unhideWhenUsed="0"/>
+    <w:lsdException w:name="Dark List Accent 2" w:semiHidden="0" w:uiPriority="70" w:unhideWhenUsed="0"/>
+    <w:lsdException w:name="Colorful Shading Accent 2" w:semiHidden="0" w:uiPriority="71" w:unhideWhenUsed="0"/>
+    <w:lsdException w:name="Colorful List Accent 2" w:semiHidden="0" w:uiPriority="72" w:unhideWhenUsed="0"/>
+    <w:lsdException w:name="Colorful Grid Accent 2" w:semiHidden="0" w:uiPriority="73" w:unhideWhenUsed="0"/>
+    <w:lsdException w:name="Light Shading Accent 3" w:semiHidden="0" w:uiPriority="60" w:unhideWhenUsed="0"/>
+    <w:lsdException w:name="Light List Accent 3" w:semiHidden="0" w:uiPriority="61" w:unhideWhenUsed="0"/>
+    <w:lsdException w:name="Light Grid Accent 3" w:semiHidden="0" w:uiPriority="62" w:unhideWhenUsed="0"/>
+    <w:lsdException w:name="Medium Shading 1 Accent 3" w:semiHidden="0" w:uiPriority="63" w:unhideWhenUsed="0"/>
+    <w:lsdException w:name="Medium Shading 2 Accent 3" w:semiHidden="0" w:uiPriority="64" w:unhideWhenUsed="0"/>
+    <w:lsdException w:name="Medium List 1 Accent 3" w:semiHidden="0" w:uiPriority="65" w:unhideWhenUsed="0"/>
+    <w:lsdException w:name="Medium List 2 Accent 3" w:semiHidden="0" w:uiPriority="66" w:unhideWhenUsed="0"/>
+    <w:lsdException w:name="Medium Grid 1 Accent 3" w:semiHidden="0" w:uiPriority="67" w:unhideWhenUsed="0"/>
+    <w:lsdException w:name="Medium Grid 2 Accent 3" w:semiHidden="0" w:uiPriority="68" w:unhideWhenUsed="0"/>
+    <w:lsdException w:name="Medium Grid 3 Accent 3" w:semiHidden="0" w:uiPriority="69" w:unhideWhenUsed="0"/>
+    <w:lsdException w:name="Dark List Accent 3" w:semiHidden="0" w:uiPriority="70" w:unhideWhenUsed="0"/>
+    <w:lsdException w:name="Colorful Shading Accent 3" w:semiHidden="0" w:uiPriority="71" w:unhideWhenUsed="0"/>
+    <w:lsdException w:name="Colorful List Accent 3" w:semiHidden="0" w:uiPriority="72" w:unhideWhenUsed="0"/>
+    <w:lsdException w:name="Colorful Grid Accent 3" w:semiHidden="0" w:uiPriority="73" w:unhideWhenUsed="0"/>
+    <w:lsdException w:name="Light Shading Accent 4" w:semiHidden="0" w:uiPriority="60" w:unhideWhenUsed="0"/>
+    <w:lsdException w:name="Light List Accent 4" w:semiHidden="0" w:uiPriority="61" w:unhideWhenUsed="0"/>
+    <w:lsdException w:name="Light Grid Accent 4" w:semiHidden="0" w:uiPriority="62" w:unhideWhenUsed="0"/>
+    <w:lsdException w:name="Medium Shading 1 Accent 4" w:semiHidden="0" w:uiPriority="63" w:unhideWhenUsed="0"/>
+    <w:lsdException w:name="Medium Shading 2 Accent 4" w:semiHidden="0" w:uiPriority="64" w:unhideWhenUsed="0"/>
+    <w:lsdException w:name="Medium List 1 Accent 4" w:semiHidden="0" w:uiPriority="65" w:unhideWhenUsed="0"/>
+    <w:lsdException w:name="Medium List 2 Accent 4" w:semiHidden="0" w:uiPriority="66" w:unhideWhenUsed="0"/>
+    <w:lsdException w:name="Medium Grid 1 Accent 4" w:semiHidden="0" w:uiPriority="67" w:unhideWhenUsed="0"/>
+    <w:lsdException w:name="Medium Grid 2 Accent 4" w:semiHidden="0" w:uiPriority="68" w:unhideWhenUsed="0"/>
+    <w:lsdException w:name="Medium Grid 3 Accent 4" w:semiHidden="0" w:uiPriority="69" w:unhideWhenUsed="0"/>
+    <w:lsdException w:name="Dark List Accent 4" w:semiHidden="0" w:uiPriority="70" w:unhideWhenUsed="0"/>
+    <w:lsdException w:name="Colorful Shading Accent 4" w:semiHidden="0" w:uiPriority="71" w:unhideWhenUsed="0"/>
+    <w:lsdException w:name="Colorful List Accent 4" w:semiHidden="0" w:uiPriority="72" w:unhideWhenUsed="0"/>
+    <w:lsdException w:name="Colorful Grid Accent 4" w:semiHidden="0" w:uiPriority="73" w:unhideWhenUsed="0"/>
+    <w:lsdException w:name="Light Shading Accent 5" w:semiHidden="0" w:uiPriority="60" w:unhideWhenUsed="0"/>
+    <w:lsdException w:name="Light List Accent 5" w:semiHidden="0" w:uiPriority="61" w:unhideWhenUsed="0"/>
+    <w:lsdException w:name="Light Grid Accent 5" w:semiHidden="0" w:uiPriority="62" w:unhideWhenUsed="0"/>
+    <w:lsdException w:name="Medium Shading 1 Accent 5" w:semiHidden="0" w:uiPriority="63" w:unhideWhenUsed="0"/>
+    <w:lsdException w:name="Medium Shading 2 Accent 5" w:semiHidden="0" w:uiPriority="64" w:unhideWhenUsed="0"/>
+    <w:lsdException w:name="Medium List 1 Accent 5" w:semiHidden="0" w:uiPriority="65" w:unhideWhenUsed="0"/>
+    <w:lsdException w:name="Medium List 2 Accent 5" w:semiHidden="0" w:uiPriority="66" w:unhideWhenUsed="0"/>
+    <w:lsdException w:name="Medium Grid 1 Accent 5" w:semiHidden="0" w:uiPriority="67" w:unhideWhenUsed="0"/>
+    <w:lsdException w:name="Medium Grid 2 Accent 5" w:semiHidden="0" w:uiPriority="68" w:unhideWhenUsed="0"/>
+    <w:lsdException w:name="Medium Grid 3 Accent 5" w:semiHidden="0" w:uiPriority="69" w:unhideWhenUsed="0"/>
+    <w:lsdException w:name="Dark List Accent 5" w:semiHidden="0" w:uiPriority="70" w:unhideWhenUsed="0"/>
+    <w:lsdException w:name="Colorful Shading Accent 5" w:semiHidden="0" w:uiPriority="71" w:unhideWhenUsed="0"/>
+    <w:lsdException w:name="Colorful List Accent 5" w:semiHidden="0" w:uiPriority="72" w:unhideWhenUsed="0"/>
+    <w:lsdException w:name="Colorful Grid Accent 5" w:semiHidden="0" w:uiPriority="73" w:unhideWhenUsed="0"/>
+    <w:lsdException w:name="Light Shading Accent 6" w:semiHidden="0" w:uiPriority="60" w:unhideWhenUsed="0"/>
+    <w:lsdException w:name="Light List Accent 6" w:semiHidden="0" w:uiPriority="61" w:unhideWhenUsed="0"/>
+    <w:lsdException w:name="Light Grid Accent 6" w:semiHidden="0" w:uiPriority="62" w:unhideWhenUsed="0"/>
+    <w:lsdException w:name="Medium Shading 1 Accent 6" w:semiHidden="0" w:uiPriority="63" w:unhideWhenUsed="0"/>
+    <w:lsdException w:name="Medium Shading 2 Accent 6" w:semiHidden="0" w:uiPriority="64" w:unhideWhenUsed="0"/>
+    <w:lsdException w:name="Medium List 1 Accent 6" w:semiHidden="0" w:uiPriority="65" w:unhideWhenUsed="0"/>
+    <w:lsdException w:name="Medium List 2 Accent 6" w:semiHidden="0" w:uiPriority="66" w:unhideWhenUsed="0"/>
+    <w:lsdException w:name="Medium Grid 1 Accent 6" w:semiHidden="0" w:uiPriority="67" w:unhideWhenUsed="0"/>
+    <w:lsdException w:name="Medium Grid 2 Accent 6" w:semiHidden="0" w:uiPriority="68" w:unhideWhenUsed="0"/>
+    <w:lsdException w:name="Medium Grid 3 Accent 6" w:semiHidden="0" w:uiPriority="69" w:unhideWhenUsed="0"/>
+    <w:lsdException w:name="Dark List Accent 6" w:semiHidden="0" w:uiPriority="70" w:unhideWhenUsed="0"/>
+    <w:lsdException w:name="Colorful Shading Accent 6" w:semiHidden="0" w:uiPriority="71" w:unhideWhenUsed="0"/>
+    <w:lsdException w:name="Colorful List Accent 6" w:semiHidden="0" w:uiPriority="72" w:unhideWhenUsed="0"/>
+    <w:lsdException w:name="Colorful Grid Accent 6" w:semiHidden="0" w:uiPriority="73" w:unhideWhenUsed="0"/>
+    <w:lsdException w:name="Subtle Emphasis" w:semiHidden="0" w:uiPriority="19" w:unhideWhenUsed="0" w:qFormat="1"/>
+    <w:lsdException w:name="Intense Emphasis" w:semiHidden="0" w:uiPriority="21" w:unhideWhenUsed="0" w:qFormat="1"/>
+    <w:lsdException w:name="Subtle Reference" w:semiHidden="0" w:uiPriority="31" w:unhideWhenUsed="0" w:qFormat="1"/>
+    <w:lsdException w:name="Intense Reference" w:semiHidden="0" w:uiPriority="32" w:unhideWhenUsed="0" w:qFormat="1"/>
+    <w:lsdException w:name="Book Title" w:semiHidden="0" w:uiPriority="33" w:unhideWhenUsed="0" w:qFormat="1"/>
+    <w:lsdException w:name="Bibliography" w:uiPriority="37"/>
+    <w:lsdException w:name="TOC Heading" w:uiPriority="39" w:qFormat="1"/>
+  </w:latentStyles>
+  <w:style w:type="paragraph" w:default="1" w:styleId="Normal">
+    <w:name w:val="Normal"/>
+    <w:qFormat/>
+    <w:rPr>
+      <w:rFonts w:ascii="Arial" w:eastAsia="Arial" w:hAnsi="Arial" w:cs="Arial"/>
+    </w:rPr>
+  </w:style>
+  <w:style w:type="paragraph" w:styleId="Heading1">
+    <w:name w:val="heading 1"/>
+    <w:basedOn w:val="Normal"/>
+    <w:uiPriority w:val="9"/>
+    <w:qFormat/>
+    <w:pPr>
+      <w:spacing w:before="58"/>
+      <w:ind w:left="220"/>
+      <w:jc w:val="both"/>
+      <w:outlineLvl w:val="0"/>
+    </w:pPr>
+    <w:rPr>
+      <w:b/>
+      <w:bCs/>
+      <w:sz w:val="36"/>
+      <w:szCs w:val="36"/>
+    </w:rPr>
+  </w:style>
+  <w:style w:type="paragraph" w:styleId="Heading2">
+    <w:name w:val="heading 2"/>
+    <w:basedOn w:val="Normal"/>
+    <w:uiPriority w:val="9"/>
+    <w:unhideWhenUsed/>
+    <w:qFormat/>
+    <w:pPr>
+      <w:ind w:left="940" w:hanging="360"/>
+      <w:outlineLvl w:val="1"/>
+    </w:pPr>
+    <w:rPr>
+      <w:b/>
+      <w:bCs/>
+      <w:sz w:val="24"/>
+      <w:szCs w:val="24"/>
+    </w:rPr>
+  </w:style>
+  <w:style w:type="paragraph" w:styleId="Heading3">
+    <w:name w:val="heading 3"/>
+    <w:basedOn w:val="Normal"/>
+    <w:next w:val="Normal"/>
+    <w:link w:val="Heading3Char"/>
+    <w:uiPriority w:val="9"/>
+    <w:unhideWhenUsed/>
+    <w:qFormat/>
+    <w:rsid w:val="00DD0820"/>
+    <w:pPr>
+      <w:keepNext/>
+      <w:keepLines/>
+      <w:spacing w:before="200"/>
+      <w:outlineLvl w:val="2"/>
+    </w:pPr>
+    <w:rPr>
+      <w:rFonts w:asciiTheme="majorHAnsi" w:eastAsiaTheme="majorEastAsia" w:hAnsiTheme="majorHAnsi" w:cstheme="majorBidi"/>
+      <w:b/>
+      <w:bCs/>
+      <w:color w:val="4F81BD" w:themeColor="accent1"/>
+    </w:rPr>
+  </w:style>
+  <w:style w:type="paragraph" w:styleId="Heading4">
+    <w:name w:val="heading 4"/>
+    <w:basedOn w:val="Normal"/>
+    <w:next w:val="Normal"/>
+    <w:link w:val="Heading4Char"/>
+    <w:uiPriority w:val="9"/>
+    <w:unhideWhenUsed/>
+    <w:qFormat/>
+    <w:rsid w:val="00CF2516"/>
+    <w:pPr>
+      <w:keepNext/>
+      <w:keepLines/>
+      <w:spacing w:before="200"/>
+      <w:outlineLvl w:val="3"/>
+    </w:pPr>
+    <w:rPr>
+      <w:rFonts w:asciiTheme="majorHAnsi" w:eastAsiaTheme="majorEastAsia" w:hAnsiTheme="majorHAnsi" w:cstheme="majorBidi"/>
+      <w:b/>
+      <w:bCs/>
+      <w:i/>
+      <w:iCs/>
+      <w:color w:val="4F81BD" w:themeColor="accent1"/>
+    </w:rPr>
+  </w:style>
+  <w:style w:type="paragraph" w:styleId="Heading5">
+    <w:name w:val="heading 5"/>
+    <w:basedOn w:val="Normal"/>
+    <w:next w:val="Normal"/>
+    <w:link w:val="Heading5Char"/>
+    <w:uiPriority w:val="9"/>
+    <w:unhideWhenUsed/>
+    <w:qFormat/>
+    <w:pPr>
+      <w:keepNext/>
+      <w:keepLines/>
+      <w:spacing w:before="40"/>
+      <w:outlineLvl w:val="4"/>
+    </w:pPr>
+    <w:rPr>
+      <w:rFonts w:asciiTheme="majorHAnsi" w:eastAsiaTheme="majorEastAsia" w:hAnsiTheme="majorHAnsi" w:cstheme="majorBidi"/>
+      <w:color w:val="365F91" w:themeColor="accent1" w:themeShade="BF"/>
+    </w:rPr>
+  </w:style>
+  <w:style w:type="character" w:default="1" w:styleId="DefaultParagraphFont">
+    <w:name w:val="Default Paragraph Font"/>
+    <w:uiPriority w:val="1"/>
+    <w:semiHidden/>
+    <w:unhideWhenUsed/>
+  </w:style>
+  <w:style w:type="table" w:default="1" w:styleId="TableNormal">
+    <w:name w:val="Normal Table"/>
+    <w:uiPriority w:val="99"/>
+    <w:semiHidden/>
+    <w:unhideWhenUsed/>
+    <w:tblPr>
+      <w:tblInd w:w="0" w:type="dxa"/>
+      <w:tblCellMar>
+        <w:top w:w="0" w:type="dxa"/>
+        <w:left w:w="108" w:type="dxa"/>
+        <w:bottom w:w="0" w:type="dxa"/>
+        <w:right w:w="108" w:type="dxa"/>
+      </w:tblCellMar>
+    </w:tblPr>
+  </w:style>
+  <w:style w:type="numbering" w:default="1" w:styleId="NoList">
+    <w:name w:val="No List"/>
+    <w:uiPriority w:val="99"/>
+    <w:semiHidden/>
+    <w:unhideWhenUsed/>
+  </w:style>
+  <w:style w:type="paragraph" w:styleId="BodyText">
+    <w:name w:val="Body Text"/>
+    <w:basedOn w:val="Normal"/>
+    <w:uiPriority w:val="1"/>
+    <w:qFormat/>
+    <w:rPr>
+      <w:sz w:val="24"/>
+      <w:szCs w:val="24"/>
+    </w:rPr>
+  </w:style>
+  <w:style w:type="paragraph" w:styleId="ListParagraph">
+    <w:name w:val="List Paragraph"/>
+    <w:basedOn w:val="Normal"/>
+    <w:uiPriority w:val="1"/>
+    <w:qFormat/>
+    <w:pPr>
+      <w:ind w:left="940" w:hanging="360"/>
+    </w:pPr>
+  </w:style>
+  <w:style w:type="paragraph" w:customStyle="1" w:styleId="TableParagraph">
+    <w:name w:val="Table Paragraph"/>
+    <w:basedOn w:val="Normal"/>
+    <w:uiPriority w:val="1"/>
+    <w:qFormat/>
+    <w:pPr>
+      <w:spacing w:before="96"/>
+    </w:pPr>
+  </w:style>
+  <w:style w:type="table" w:styleId="TableGrid">
+    <w:name w:val="Table Grid"/>
+    <w:basedOn w:val="TableNormal"/>
+    <w:uiPriority w:val="39"/>
+    <w:rsid w:val="00514EDC"/>
+    <w:tblPr>
+      <w:tblBorders>
+        <w:top w:val="single" w:sz="4" w:space="0" w:color="auto"/>
+        <w:left w:val="single" w:sz="4" w:space="0" w:color="auto"/>
+        <w:bottom w:val="single" w:sz="4" w:space="0" w:color="auto"/>
+        <w:right w:val="single" w:sz="4" w:space="0" w:color="auto"/>
+        <w:insideH w:val="single" w:sz="4" w:space="0" w:color="auto"/>
+        <w:insideV w:val="single" w:sz="4" w:space="0" w:color="auto"/>
+      </w:tblBorders>
+    </w:tblPr>
+  </w:style>
+  <w:style w:type="paragraph" w:styleId="TOCHeading">
+    <w:name w:val="TOC Heading"/>
+    <w:basedOn w:val="Heading1"/>
+    <w:next w:val="Normal"/>
+    <w:uiPriority w:val="39"/>
+    <w:unhideWhenUsed/>
+    <w:qFormat/>
+    <w:rsid w:val="00BA1B83"/>
+    <w:pPr>
+      <w:keepNext/>
+      <w:keepLines/>
+      <w:widowControl/>
+      <w:autoSpaceDE/>
+      <w:autoSpaceDN/>
+      <w:spacing w:before="480" w:line="276" w:lineRule="auto"/>
+      <w:ind w:left="0"/>
+      <w:jc w:val="left"/>
+      <w:outlineLvl w:val="9"/>
+    </w:pPr>
+    <w:rPr>
+      <w:rFonts w:asciiTheme="majorHAnsi" w:eastAsiaTheme="majorEastAsia" w:hAnsiTheme="majorHAnsi" w:cstheme="majorBidi"/>
+      <w:color w:val="365F91" w:themeColor="accent1" w:themeShade="BF"/>
+      <w:sz w:val="28"/>
+      <w:szCs w:val="28"/>
+      <w:lang w:eastAsia="ja-JP"/>
+    </w:rPr>
+  </w:style>
+  <w:style w:type="paragraph" w:styleId="TOC1">
+    <w:name w:val="toc 1"/>
+    <w:basedOn w:val="Normal"/>
+    <w:next w:val="Normal"/>
+    <w:autoRedefine/>
+    <w:uiPriority w:val="39"/>
+    <w:unhideWhenUsed/>
+    <w:rsid w:val="00BA1B83"/>
+    <w:pPr>
+      <w:spacing w:after="100"/>
+    </w:pPr>
+  </w:style>
+  <w:style w:type="paragraph" w:styleId="TOC2">
+    <w:name w:val="toc 2"/>
+    <w:basedOn w:val="Normal"/>
+    <w:next w:val="Normal"/>
+    <w:autoRedefine/>
+    <w:uiPriority w:val="39"/>
+    <w:unhideWhenUsed/>
+    <w:rsid w:val="00BA1B83"/>
+    <w:pPr>
+      <w:spacing w:after="100"/>
+      <w:ind w:left="220"/>
+    </w:pPr>
+  </w:style>
+  <w:style w:type="character" w:styleId="Hyperlink">
+    <w:name w:val="Hyperlink"/>
+    <w:basedOn w:val="DefaultParagraphFont"/>
+    <w:uiPriority w:val="99"/>
+    <w:unhideWhenUsed/>
+    <w:rsid w:val="00BA1B83"/>
+    <w:rPr>
+      <w:color w:val="0000FF" w:themeColor="hyperlink"/>
+      <w:u w:val="single"/>
+    </w:rPr>
+  </w:style>
+  <w:style w:type="paragraph" w:styleId="BalloonText">
+    <w:name w:val="Balloon Text"/>
+    <w:basedOn w:val="Normal"/>
+    <w:link w:val="BalloonTextChar"/>
+    <w:uiPriority w:val="99"/>
+    <w:semiHidden/>
+    <w:unhideWhenUsed/>
+    <w:rsid w:val="00BA1B83"/>
+    <w:rPr>
+      <w:rFonts w:ascii="Tahoma" w:hAnsi="Tahoma" w:cs="Tahoma"/>
+      <w:sz w:val="16"/>
+      <w:szCs w:val="16"/>
+    </w:rPr>
+  </w:style>
+  <w:style w:type="character" w:customStyle="1" w:styleId="BalloonTextChar">
+    <w:name w:val="Balloon Text Char"/>
+    <w:basedOn w:val="DefaultParagraphFont"/>
+    <w:link w:val="BalloonText"/>
+    <w:uiPriority w:val="99"/>
+    <w:semiHidden/>
+    <w:rsid w:val="00BA1B83"/>
+    <w:rPr>
+      <w:rFonts w:ascii="Tahoma" w:eastAsia="Arial" w:hAnsi="Tahoma" w:cs="Tahoma"/>
+      <w:sz w:val="16"/>
+      <w:szCs w:val="16"/>
+    </w:rPr>
+  </w:style>
+  <w:style w:type="character" w:customStyle="1" w:styleId="Heading3Char">
+    <w:name w:val="Heading 3 Char"/>
+    <w:basedOn w:val="DefaultParagraphFont"/>
+    <w:link w:val="Heading3"/>
+    <w:uiPriority w:val="9"/>
+    <w:rsid w:val="00DD0820"/>
+    <w:rPr>
+      <w:rFonts w:asciiTheme="majorHAnsi" w:eastAsiaTheme="majorEastAsia" w:hAnsiTheme="majorHAnsi" w:cstheme="majorBidi"/>
+      <w:b/>
+      <w:bCs/>
+      <w:color w:val="4F81BD" w:themeColor="accent1"/>
+    </w:rPr>
+  </w:style>
+  <w:style w:type="character" w:customStyle="1" w:styleId="Heading4Char">
+    <w:name w:val="Heading 4 Char"/>
+    <w:basedOn w:val="DefaultParagraphFont"/>
+    <w:link w:val="Heading4"/>
+    <w:uiPriority w:val="9"/>
+    <w:rsid w:val="00CF2516"/>
+    <w:rPr>
+      <w:rFonts w:asciiTheme="majorHAnsi" w:eastAsiaTheme="majorEastAsia" w:hAnsiTheme="majorHAnsi" w:cstheme="majorBidi"/>
+      <w:b/>
+      <w:bCs/>
+      <w:i/>
+      <w:iCs/>
+      <w:color w:val="4F81BD" w:themeColor="accent1"/>
+    </w:rPr>
+  </w:style>
+  <w:style w:type="paragraph" w:styleId="TOC3">
+    <w:name w:val="toc 3"/>
+    <w:basedOn w:val="Normal"/>
+    <w:next w:val="Normal"/>
+    <w:autoRedefine/>
+    <w:uiPriority w:val="39"/>
+    <w:unhideWhenUsed/>
+    <w:rsid w:val="00CF2516"/>
+    <w:pPr>
+      <w:spacing w:after="100"/>
+      <w:ind w:left="440"/>
+    </w:pPr>
+  </w:style>
+  <w:style w:type="character" w:customStyle="1" w:styleId="Heading5Char">
+    <w:name w:val="Heading 5 Char"/>
+    <w:basedOn w:val="DefaultParagraphFont"/>
+    <w:link w:val="Heading5"/>
+    <w:uiPriority w:val="9"/>
+    <w:rPr>
+      <w:rFonts w:asciiTheme="majorHAnsi" w:eastAsiaTheme="majorEastAsia" w:hAnsiTheme="majorHAnsi" w:cstheme="majorBidi"/>
+      <w:color w:val="365F91" w:themeColor="accent1" w:themeShade="BF"/>
+    </w:rPr>
+  </w:style>
+  <w:style w:type="table" w:styleId="LightShading-Accent1">
+    <w:name w:val="Light Shading Accent 1"/>
+    <w:basedOn w:val="TableNormal"/>
+    <w:uiPriority w:val="60"/>
+    <w:rsid w:val="00E735B7"/>
+    <w:rPr>
+      <w:color w:val="365F91" w:themeColor="accent1" w:themeShade="BF"/>
+    </w:rPr>
+    <w:tblPr>
+      <w:tblStyleRowBandSize w:val="1"/>
+      <w:tblStyleColBandSize w:val="1"/>
+      <w:tblBorders>
+        <w:top w:val="single" w:sz="8" w:space="0" w:color="4F81BD" w:themeColor="accent1"/>
+        <w:bottom w:val="single" w:sz="8" w:space="0" w:color="4F81BD" w:themeColor="accent1"/>
+      </w:tblBorders>
+    </w:tblPr>
+    <w:tblStylePr w:type="firstRow">
+      <w:pPr>
+        <w:spacing w:before="0" w:after="0" w:line="240" w:lineRule="auto"/>
+      </w:pPr>
+      <w:rPr>
+        <w:b/>
+        <w:bCs/>
+      </w:rPr>
+      <w:tblPr/>
+      <w:tcPr>
+        <w:tcBorders>
+          <w:top w:val="single" w:sz="8" w:space="0" w:color="4F81BD" w:themeColor="accent1"/>
+          <w:left w:val="nil"/>
+          <w:bottom w:val="single" w:sz="8" w:space="0" w:color="4F81BD" w:themeColor="accent1"/>
+          <w:right w:val="nil"/>
+          <w:insideH w:val="nil"/>
+          <w:insideV w:val="nil"/>
+        </w:tcBorders>
+      </w:tcPr>
+    </w:tblStylePr>
+    <w:tblStylePr w:type="lastRow">
+      <w:pPr>
+        <w:spacing w:before="0" w:after="0" w:line="240" w:lineRule="auto"/>
+      </w:pPr>
+      <w:rPr>
+        <w:b/>
+        <w:bCs/>
+      </w:rPr>
+      <w:tblPr/>
+      <w:tcPr>
+        <w:tcBorders>
+          <w:top w:val="single" w:sz="8" w:space="0" w:color="4F81BD" w:themeColor="accent1"/>
+          <w:left w:val="nil"/>
+          <w:bottom w:val="single" w:sz="8" w:space="0" w:color="4F81BD" w:themeColor="accent1"/>
+          <w:right w:val="nil"/>
+          <w:insideH w:val="nil"/>
+          <w:insideV w:val="nil"/>
+        </w:tcBorders>
+      </w:tcPr>
+    </w:tblStylePr>
+    <w:tblStylePr w:type="firstCol">
+      <w:rPr>
+        <w:b/>
+        <w:bCs/>
+      </w:rPr>
+    </w:tblStylePr>
+    <w:tblStylePr w:type="lastCol">
+      <w:rPr>
+        <w:b/>
+        <w:bCs/>
+      </w:rPr>
+    </w:tblStylePr>
+    <w:tblStylePr w:type="band1Vert">
+      <w:tblPr/>
+      <w:tcPr>
+        <w:tcBorders>
+          <w:left w:val="nil"/>
+          <w:right w:val="nil"/>
+          <w:insideH w:val="nil"/>
+          <w:insideV w:val="nil"/>
+        </w:tcBorders>
+        <w:shd w:val="clear" w:color="auto" w:fill="D3DFEE" w:themeFill="accent1" w:themeFillTint="3F"/>
+      </w:tcPr>
+    </w:tblStylePr>
+    <w:tblStylePr w:type="band1Horz">
+      <w:tblPr/>
+      <w:tcPr>
+        <w:tcBorders>
+          <w:left w:val="nil"/>
+          <w:right w:val="nil"/>
+          <w:insideH w:val="nil"/>
+          <w:insideV w:val="nil"/>
+        </w:tcBorders>
+        <w:shd w:val="clear" w:color="auto" w:fill="D3DFEE" w:themeFill="accent1" w:themeFillTint="3F"/>
+      </w:tcPr>
+    </w:tblStylePr>
+  </w:style>
+  <w:style w:type="paragraph" w:styleId="Header">
+    <w:name w:val="header"/>
+    <w:basedOn w:val="Normal"/>
+    <w:link w:val="HeaderChar"/>
+    <w:uiPriority w:val="99"/>
+    <w:unhideWhenUsed/>
+    <w:rsid w:val="00211D53"/>
+    <w:pPr>
+      <w:tabs>
+        <w:tab w:val="center" w:pos="4680"/>
+        <w:tab w:val="right" w:pos="9360"/>
+      </w:tabs>
+    </w:pPr>
+  </w:style>
+  <w:style w:type="character" w:customStyle="1" w:styleId="HeaderChar">
+    <w:name w:val="Header Char"/>
+    <w:basedOn w:val="DefaultParagraphFont"/>
+    <w:link w:val="Header"/>
+    <w:uiPriority w:val="99"/>
+    <w:rsid w:val="00211D53"/>
+    <w:rPr>
+      <w:rFonts w:ascii="Arial" w:eastAsia="Arial" w:hAnsi="Arial" w:cs="Arial"/>
+    </w:rPr>
+  </w:style>
+  <w:style w:type="paragraph" w:styleId="Footer">
+    <w:name w:val="footer"/>
+    <w:basedOn w:val="Normal"/>
+    <w:link w:val="FooterChar"/>
+    <w:uiPriority w:val="99"/>
+    <w:unhideWhenUsed/>
+    <w:rsid w:val="00211D53"/>
+    <w:pPr>
+      <w:tabs>
+        <w:tab w:val="center" w:pos="4680"/>
+        <w:tab w:val="right" w:pos="9360"/>
+      </w:tabs>
+    </w:pPr>
+  </w:style>
+  <w:style w:type="character" w:customStyle="1" w:styleId="FooterChar">
+    <w:name w:val="Footer Char"/>
+    <w:basedOn w:val="DefaultParagraphFont"/>
+    <w:link w:val="Footer"/>
+    <w:uiPriority w:val="99"/>
+    <w:rsid w:val="00211D53"/>
+    <w:rPr>
+      <w:rFonts w:ascii="Arial" w:eastAsia="Arial" w:hAnsi="Arial" w:cs="Arial"/>
+    </w:rPr>
+  </w:style>
 </w:styles>
 </file>
 
@@ -10311,7 +10808,7 @@
 </file>
 
 <file path=customXml/itemProps1.xml><?xml version="1.0" encoding="utf-8"?>
-<ds:datastoreItem xmlns:ds="http://schemas.openxmlformats.org/officeDocument/2006/customXml" ds:itemID="{B006DE6F-F9A7-422A-BF27-F95CB588D1A2}">
+<ds:datastoreItem xmlns:ds="http://schemas.openxmlformats.org/officeDocument/2006/customXml" ds:itemID="{4A705ED5-F3E3-48E0-8EBB-7179AB9C4257}">
   <ds:schemaRefs>
     <ds:schemaRef ds:uri="http://schemas.openxmlformats.org/officeDocument/2006/bibliography"/>
   </ds:schemaRefs>

</xml_diff>

<commit_message>
Added Version History table.
</commit_message>
<xml_diff>
--- a/1_SE4485_Group03_PMP.docx
+++ b/1_SE4485_Group03_PMP.docx
@@ -367,21 +367,427 @@
     <w:p>
       <w:pPr>
         <w:pStyle w:val="Heading1"/>
+      </w:pPr>
+      <w:bookmarkStart w:id="2" w:name="_Toc54690080"/>
+      <w:bookmarkStart w:id="3" w:name="_Toc54623068"/>
+      <w:bookmarkStart w:id="4" w:name="_Toc54690267"/>
+      <w:r>
+        <w:lastRenderedPageBreak/>
+        <w:t>Revision History</w:t>
+      </w:r>
+      <w:bookmarkEnd w:id="2"/>
+      <w:bookmarkEnd w:id="3"/>
+      <w:bookmarkEnd w:id="4"/>
+    </w:p>
+    <w:tbl>
+      <w:tblPr>
+        <w:tblStyle w:val="LightList-Accent1"/>
+        <w:tblW w:w="9576" w:type="dxa"/>
+        <w:tblLook w:val="04A0" w:firstRow="1" w:lastRow="0" w:firstColumn="1" w:lastColumn="0" w:noHBand="0" w:noVBand="1"/>
+      </w:tblPr>
+      <w:tblGrid>
+        <w:gridCol w:w="1152"/>
+        <w:gridCol w:w="1440"/>
+        <w:gridCol w:w="4464"/>
+        <w:gridCol w:w="2520"/>
+      </w:tblGrid>
+      <w:tr>
+        <w:trPr>
+          <w:cnfStyle w:val="100000000000" w:firstRow="1" w:lastRow="0" w:firstColumn="0" w:lastColumn="0" w:oddVBand="0" w:evenVBand="0" w:oddHBand="0" w:evenHBand="0" w:firstRowFirstColumn="0" w:firstRowLastColumn="0" w:lastRowFirstColumn="0" w:lastRowLastColumn="0"/>
+        </w:trPr>
+        <w:tc>
+          <w:tcPr>
+            <w:cnfStyle w:val="001000000000" w:firstRow="0" w:lastRow="0" w:firstColumn="1" w:lastColumn="0" w:oddVBand="0" w:evenVBand="0" w:oddHBand="0" w:evenHBand="0" w:firstRowFirstColumn="0" w:firstRowLastColumn="0" w:lastRowFirstColumn="0" w:lastRowLastColumn="0"/>
+            <w:tcW w:w="1152" w:type="dxa"/>
+            <w:tcBorders>
+              <w:top w:val="single" w:sz="8" w:space="0" w:color="4F81BD" w:themeColor="accent1"/>
+              <w:left w:val="single" w:sz="8" w:space="0" w:color="4F81BD" w:themeColor="accent1"/>
+              <w:bottom w:val="nil"/>
+              <w:right w:val="nil"/>
+            </w:tcBorders>
+            <w:vAlign w:val="center"/>
+            <w:hideMark/>
+          </w:tcPr>
+          <w:p>
+            <w:pPr>
+              <w:jc w:val="center"/>
+              <w:rPr>
+                <w:sz w:val="24"/>
+              </w:rPr>
+            </w:pPr>
+            <w:r>
+              <w:t>Version</w:t>
+            </w:r>
+          </w:p>
+        </w:tc>
+        <w:tc>
+          <w:tcPr>
+            <w:tcW w:w="1440" w:type="dxa"/>
+            <w:tcBorders>
+              <w:top w:val="single" w:sz="8" w:space="0" w:color="4F81BD" w:themeColor="accent1"/>
+              <w:left w:val="nil"/>
+              <w:bottom w:val="nil"/>
+              <w:right w:val="nil"/>
+            </w:tcBorders>
+            <w:vAlign w:val="center"/>
+            <w:hideMark/>
+          </w:tcPr>
+          <w:p>
+            <w:pPr>
+              <w:jc w:val="center"/>
+              <w:cnfStyle w:val="100000000000" w:firstRow="1" w:lastRow="0" w:firstColumn="0" w:lastColumn="0" w:oddVBand="0" w:evenVBand="0" w:oddHBand="0" w:evenHBand="0" w:firstRowFirstColumn="0" w:firstRowLastColumn="0" w:lastRowFirstColumn="0" w:lastRowLastColumn="0"/>
+              <w:rPr>
+                <w:sz w:val="24"/>
+              </w:rPr>
+            </w:pPr>
+            <w:r>
+              <w:t>Date</w:t>
+            </w:r>
+          </w:p>
+        </w:tc>
+        <w:tc>
+          <w:tcPr>
+            <w:tcW w:w="4464" w:type="dxa"/>
+            <w:tcBorders>
+              <w:top w:val="single" w:sz="8" w:space="0" w:color="4F81BD" w:themeColor="accent1"/>
+              <w:left w:val="nil"/>
+              <w:bottom w:val="nil"/>
+              <w:right w:val="nil"/>
+            </w:tcBorders>
+            <w:vAlign w:val="center"/>
+            <w:hideMark/>
+          </w:tcPr>
+          <w:p>
+            <w:pPr>
+              <w:jc w:val="center"/>
+              <w:cnfStyle w:val="100000000000" w:firstRow="1" w:lastRow="0" w:firstColumn="0" w:lastColumn="0" w:oddVBand="0" w:evenVBand="0" w:oddHBand="0" w:evenHBand="0" w:firstRowFirstColumn="0" w:firstRowLastColumn="0" w:lastRowFirstColumn="0" w:lastRowLastColumn="0"/>
+              <w:rPr>
+                <w:sz w:val="24"/>
+              </w:rPr>
+            </w:pPr>
+            <w:r>
+              <w:t>Comments</w:t>
+            </w:r>
+          </w:p>
+        </w:tc>
+        <w:tc>
+          <w:tcPr>
+            <w:tcW w:w="2520" w:type="dxa"/>
+            <w:tcBorders>
+              <w:top w:val="single" w:sz="8" w:space="0" w:color="4F81BD" w:themeColor="accent1"/>
+              <w:left w:val="nil"/>
+              <w:bottom w:val="nil"/>
+              <w:right w:val="single" w:sz="8" w:space="0" w:color="4F81BD" w:themeColor="accent1"/>
+            </w:tcBorders>
+            <w:vAlign w:val="center"/>
+            <w:hideMark/>
+          </w:tcPr>
+          <w:p>
+            <w:pPr>
+              <w:jc w:val="center"/>
+              <w:cnfStyle w:val="100000000000" w:firstRow="1" w:lastRow="0" w:firstColumn="0" w:lastColumn="0" w:oddVBand="0" w:evenVBand="0" w:oddHBand="0" w:evenHBand="0" w:firstRowFirstColumn="0" w:firstRowLastColumn="0" w:lastRowFirstColumn="0" w:lastRowLastColumn="0"/>
+              <w:rPr>
+                <w:sz w:val="24"/>
+              </w:rPr>
+            </w:pPr>
+            <w:r>
+              <w:t>Author</w:t>
+            </w:r>
+          </w:p>
+        </w:tc>
+      </w:tr>
+      <w:tr>
+        <w:trPr>
+          <w:cnfStyle w:val="000000100000" w:firstRow="0" w:lastRow="0" w:firstColumn="0" w:lastColumn="0" w:oddVBand="0" w:evenVBand="0" w:oddHBand="1" w:evenHBand="0" w:firstRowFirstColumn="0" w:firstRowLastColumn="0" w:lastRowFirstColumn="0" w:lastRowLastColumn="0"/>
+        </w:trPr>
+        <w:tc>
+          <w:tcPr>
+            <w:cnfStyle w:val="001000000000" w:firstRow="0" w:lastRow="0" w:firstColumn="1" w:lastColumn="0" w:oddVBand="0" w:evenVBand="0" w:oddHBand="0" w:evenHBand="0" w:firstRowFirstColumn="0" w:firstRowLastColumn="0" w:lastRowFirstColumn="0" w:lastRowLastColumn="0"/>
+            <w:tcW w:w="1152" w:type="dxa"/>
+            <w:tcBorders>
+              <w:right w:val="nil"/>
+            </w:tcBorders>
+            <w:vAlign w:val="center"/>
+            <w:hideMark/>
+          </w:tcPr>
+          <w:p>
+            <w:pPr>
+              <w:jc w:val="center"/>
+              <w:rPr>
+                <w:sz w:val="24"/>
+              </w:rPr>
+            </w:pPr>
+            <w:r>
+              <w:t>1.0</w:t>
+            </w:r>
+          </w:p>
+        </w:tc>
+        <w:tc>
+          <w:tcPr>
+            <w:tcW w:w="1440" w:type="dxa"/>
+            <w:tcBorders>
+              <w:left w:val="nil"/>
+              <w:right w:val="nil"/>
+            </w:tcBorders>
+            <w:vAlign w:val="center"/>
+            <w:hideMark/>
+          </w:tcPr>
+          <w:p>
+            <w:pPr>
+              <w:jc w:val="center"/>
+              <w:cnfStyle w:val="000000100000" w:firstRow="0" w:lastRow="0" w:firstColumn="0" w:lastColumn="0" w:oddVBand="0" w:evenVBand="0" w:oddHBand="1" w:evenHBand="0" w:firstRowFirstColumn="0" w:firstRowLastColumn="0" w:lastRowFirstColumn="0" w:lastRowLastColumn="0"/>
+              <w:rPr>
+                <w:sz w:val="24"/>
+              </w:rPr>
+            </w:pPr>
+            <w:r>
+              <w:t>9</w:t>
+            </w:r>
+            <w:r>
+              <w:t>/</w:t>
+            </w:r>
+            <w:r>
+              <w:t>4</w:t>
+            </w:r>
+            <w:r>
+              <w:t>/2020</w:t>
+            </w:r>
+          </w:p>
+        </w:tc>
+        <w:tc>
+          <w:tcPr>
+            <w:tcW w:w="4464" w:type="dxa"/>
+            <w:tcBorders>
+              <w:left w:val="nil"/>
+              <w:right w:val="nil"/>
+            </w:tcBorders>
+            <w:vAlign w:val="center"/>
+            <w:hideMark/>
+          </w:tcPr>
+          <w:p>
+            <w:pPr>
+              <w:jc w:val="center"/>
+              <w:cnfStyle w:val="000000100000" w:firstRow="0" w:lastRow="0" w:firstColumn="0" w:lastColumn="0" w:oddVBand="0" w:evenVBand="0" w:oddHBand="1" w:evenHBand="0" w:firstRowFirstColumn="0" w:firstRowLastColumn="0" w:lastRowFirstColumn="0" w:lastRowLastColumn="0"/>
+              <w:rPr>
+                <w:sz w:val="24"/>
+              </w:rPr>
+            </w:pPr>
+            <w:r>
+              <w:t>Original Submission</w:t>
+            </w:r>
+          </w:p>
+        </w:tc>
+        <w:tc>
+          <w:tcPr>
+            <w:tcW w:w="2520" w:type="dxa"/>
+            <w:tcBorders>
+              <w:left w:val="nil"/>
+            </w:tcBorders>
+            <w:vAlign w:val="center"/>
+          </w:tcPr>
+          <w:p>
+            <w:pPr>
+              <w:jc w:val="center"/>
+              <w:cnfStyle w:val="000000100000" w:firstRow="0" w:lastRow="0" w:firstColumn="0" w:lastColumn="0" w:oddVBand="0" w:evenVBand="0" w:oddHBand="1" w:evenHBand="0" w:firstRowFirstColumn="0" w:firstRowLastColumn="0" w:lastRowFirstColumn="0" w:lastRowLastColumn="0"/>
+              <w:rPr>
+                <w:sz w:val="24"/>
+              </w:rPr>
+            </w:pPr>
+          </w:p>
+        </w:tc>
+      </w:tr>
+      <w:tr>
+        <w:tc>
+          <w:tcPr>
+            <w:cnfStyle w:val="001000000000" w:firstRow="0" w:lastRow="0" w:firstColumn="1" w:lastColumn="0" w:oddVBand="0" w:evenVBand="0" w:oddHBand="0" w:evenHBand="0" w:firstRowFirstColumn="0" w:firstRowLastColumn="0" w:lastRowFirstColumn="0" w:lastRowLastColumn="0"/>
+            <w:tcW w:w="1152" w:type="dxa"/>
+            <w:tcBorders>
+              <w:top w:val="nil"/>
+              <w:left w:val="single" w:sz="8" w:space="0" w:color="4F81BD" w:themeColor="accent1"/>
+              <w:bottom w:val="nil"/>
+              <w:right w:val="nil"/>
+            </w:tcBorders>
+            <w:vAlign w:val="center"/>
+          </w:tcPr>
+          <w:p>
+            <w:pPr>
+              <w:jc w:val="center"/>
+              <w:rPr>
+                <w:sz w:val="24"/>
+              </w:rPr>
+            </w:pPr>
+          </w:p>
+        </w:tc>
+        <w:tc>
+          <w:tcPr>
+            <w:tcW w:w="1440" w:type="dxa"/>
+            <w:tcBorders>
+              <w:top w:val="nil"/>
+              <w:left w:val="nil"/>
+              <w:bottom w:val="nil"/>
+              <w:right w:val="nil"/>
+            </w:tcBorders>
+            <w:vAlign w:val="center"/>
+          </w:tcPr>
+          <w:p>
+            <w:pPr>
+              <w:jc w:val="center"/>
+              <w:cnfStyle w:val="000000000000" w:firstRow="0" w:lastRow="0" w:firstColumn="0" w:lastColumn="0" w:oddVBand="0" w:evenVBand="0" w:oddHBand="0" w:evenHBand="0" w:firstRowFirstColumn="0" w:firstRowLastColumn="0" w:lastRowFirstColumn="0" w:lastRowLastColumn="0"/>
+              <w:rPr>
+                <w:sz w:val="24"/>
+              </w:rPr>
+            </w:pPr>
+          </w:p>
+        </w:tc>
+        <w:tc>
+          <w:tcPr>
+            <w:tcW w:w="4464" w:type="dxa"/>
+            <w:tcBorders>
+              <w:top w:val="nil"/>
+              <w:left w:val="nil"/>
+              <w:bottom w:val="nil"/>
+              <w:right w:val="nil"/>
+            </w:tcBorders>
+            <w:vAlign w:val="center"/>
+          </w:tcPr>
+          <w:p>
+            <w:pPr>
+              <w:jc w:val="center"/>
+              <w:cnfStyle w:val="000000000000" w:firstRow="0" w:lastRow="0" w:firstColumn="0" w:lastColumn="0" w:oddVBand="0" w:evenVBand="0" w:oddHBand="0" w:evenHBand="0" w:firstRowFirstColumn="0" w:firstRowLastColumn="0" w:lastRowFirstColumn="0" w:lastRowLastColumn="0"/>
+              <w:rPr>
+                <w:sz w:val="24"/>
+              </w:rPr>
+            </w:pPr>
+          </w:p>
+        </w:tc>
+        <w:tc>
+          <w:tcPr>
+            <w:tcW w:w="2520" w:type="dxa"/>
+            <w:tcBorders>
+              <w:top w:val="nil"/>
+              <w:left w:val="nil"/>
+              <w:bottom w:val="nil"/>
+              <w:right w:val="single" w:sz="8" w:space="0" w:color="4F81BD" w:themeColor="accent1"/>
+            </w:tcBorders>
+            <w:vAlign w:val="center"/>
+          </w:tcPr>
+          <w:p>
+            <w:pPr>
+              <w:jc w:val="center"/>
+              <w:cnfStyle w:val="000000000000" w:firstRow="0" w:lastRow="0" w:firstColumn="0" w:lastColumn="0" w:oddVBand="0" w:evenVBand="0" w:oddHBand="0" w:evenHBand="0" w:firstRowFirstColumn="0" w:firstRowLastColumn="0" w:lastRowFirstColumn="0" w:lastRowLastColumn="0"/>
+              <w:rPr>
+                <w:sz w:val="24"/>
+              </w:rPr>
+            </w:pPr>
+          </w:p>
+        </w:tc>
+      </w:tr>
+      <w:tr>
+        <w:trPr>
+          <w:cnfStyle w:val="000000100000" w:firstRow="0" w:lastRow="0" w:firstColumn="0" w:lastColumn="0" w:oddVBand="0" w:evenVBand="0" w:oddHBand="1" w:evenHBand="0" w:firstRowFirstColumn="0" w:firstRowLastColumn="0" w:lastRowFirstColumn="0" w:lastRowLastColumn="0"/>
+        </w:trPr>
+        <w:tc>
+          <w:tcPr>
+            <w:cnfStyle w:val="001000000000" w:firstRow="0" w:lastRow="0" w:firstColumn="1" w:lastColumn="0" w:oddVBand="0" w:evenVBand="0" w:oddHBand="0" w:evenHBand="0" w:firstRowFirstColumn="0" w:firstRowLastColumn="0" w:lastRowFirstColumn="0" w:lastRowLastColumn="0"/>
+            <w:tcW w:w="1152" w:type="dxa"/>
+            <w:tcBorders>
+              <w:right w:val="nil"/>
+            </w:tcBorders>
+            <w:vAlign w:val="center"/>
+          </w:tcPr>
+          <w:p>
+            <w:pPr>
+              <w:jc w:val="center"/>
+              <w:rPr>
+                <w:sz w:val="24"/>
+              </w:rPr>
+            </w:pPr>
+          </w:p>
+        </w:tc>
+        <w:tc>
+          <w:tcPr>
+            <w:tcW w:w="1440" w:type="dxa"/>
+            <w:tcBorders>
+              <w:left w:val="nil"/>
+              <w:right w:val="nil"/>
+            </w:tcBorders>
+            <w:vAlign w:val="center"/>
+          </w:tcPr>
+          <w:p>
+            <w:pPr>
+              <w:jc w:val="center"/>
+              <w:cnfStyle w:val="000000100000" w:firstRow="0" w:lastRow="0" w:firstColumn="0" w:lastColumn="0" w:oddVBand="0" w:evenVBand="0" w:oddHBand="1" w:evenHBand="0" w:firstRowFirstColumn="0" w:firstRowLastColumn="0" w:lastRowFirstColumn="0" w:lastRowLastColumn="0"/>
+              <w:rPr>
+                <w:sz w:val="24"/>
+              </w:rPr>
+            </w:pPr>
+          </w:p>
+        </w:tc>
+        <w:tc>
+          <w:tcPr>
+            <w:tcW w:w="4464" w:type="dxa"/>
+            <w:tcBorders>
+              <w:left w:val="nil"/>
+              <w:right w:val="nil"/>
+            </w:tcBorders>
+            <w:vAlign w:val="center"/>
+          </w:tcPr>
+          <w:p>
+            <w:pPr>
+              <w:jc w:val="center"/>
+              <w:cnfStyle w:val="000000100000" w:firstRow="0" w:lastRow="0" w:firstColumn="0" w:lastColumn="0" w:oddVBand="0" w:evenVBand="0" w:oddHBand="1" w:evenHBand="0" w:firstRowFirstColumn="0" w:firstRowLastColumn="0" w:lastRowFirstColumn="0" w:lastRowLastColumn="0"/>
+              <w:rPr>
+                <w:sz w:val="24"/>
+              </w:rPr>
+            </w:pPr>
+          </w:p>
+        </w:tc>
+        <w:tc>
+          <w:tcPr>
+            <w:tcW w:w="2520" w:type="dxa"/>
+            <w:tcBorders>
+              <w:left w:val="nil"/>
+            </w:tcBorders>
+            <w:vAlign w:val="center"/>
+          </w:tcPr>
+          <w:p>
+            <w:pPr>
+              <w:jc w:val="center"/>
+              <w:cnfStyle w:val="000000100000" w:firstRow="0" w:lastRow="0" w:firstColumn="0" w:lastColumn="0" w:oddVBand="0" w:evenVBand="0" w:oddHBand="1" w:evenHBand="0" w:firstRowFirstColumn="0" w:firstRowLastColumn="0" w:lastRowFirstColumn="0" w:lastRowLastColumn="0"/>
+              <w:rPr>
+                <w:sz w:val="24"/>
+              </w:rPr>
+            </w:pPr>
+          </w:p>
+        </w:tc>
+      </w:tr>
+    </w:tbl>
+    <w:p>
+      <w:pPr>
+        <w:rPr>
+          <w:b/>
+          <w:bCs/>
+          <w:color w:val="3C78D8"/>
+          <w:sz w:val="36"/>
+          <w:szCs w:val="36"/>
+        </w:rPr>
+      </w:pPr>
+      <w:r>
+        <w:br w:type="page"/>
+      </w:r>
+    </w:p>
+    <w:p>
+      <w:pPr>
+        <w:pStyle w:val="Heading1"/>
         <w:spacing w:before="100" w:beforeAutospacing="1" w:after="120"/>
         <w:ind w:left="0" w:right="-14"/>
-        <w:rPr>
-          <w:color w:val="3C78D8"/>
-        </w:rPr>
-      </w:pPr>
-      <w:bookmarkStart w:id="2" w:name="_Toc50139189"/>
-      <w:r>
-        <w:rPr>
-          <w:color w:val="3C78D8"/>
-        </w:rPr>
+      </w:pPr>
+      <w:bookmarkStart w:id="5" w:name="_Toc54690268"/>
+      <w:r>
         <w:lastRenderedPageBreak/>
         <w:t>Abstract</w:t>
       </w:r>
-      <w:bookmarkEnd w:id="2"/>
+      <w:bookmarkEnd w:id="5"/>
     </w:p>
     <w:p>
       <w:pPr>
@@ -463,13 +869,13 @@
           <w:r>
             <w:fldChar w:fldCharType="separate"/>
           </w:r>
-          <w:hyperlink w:anchor="_Toc50139189" w:history="1">
+          <w:hyperlink w:anchor="_Toc54690267" w:history="1">
             <w:r>
               <w:rPr>
                 <w:rStyle w:val="Hyperlink"/>
                 <w:noProof/>
               </w:rPr>
-              <w:t>Abstract</w:t>
+              <w:t>Revision History</w:t>
             </w:r>
             <w:r>
               <w:rPr>
@@ -490,7 +896,7 @@
                 <w:noProof/>
                 <w:webHidden/>
               </w:rPr>
-              <w:instrText xml:space="preserve"> PAGEREF _Toc50139189 \h </w:instrText>
+              <w:instrText xml:space="preserve"> PAGEREF _Toc54690267 \h </w:instrText>
             </w:r>
             <w:r>
               <w:rPr>
@@ -532,13 +938,13 @@
               <w:noProof/>
             </w:rPr>
           </w:pPr>
-          <w:hyperlink w:anchor="_Toc50139190" w:history="1">
+          <w:hyperlink w:anchor="_Toc54690268" w:history="1">
             <w:r>
               <w:rPr>
                 <w:rStyle w:val="Hyperlink"/>
                 <w:noProof/>
               </w:rPr>
-              <w:t>List of Figures</w:t>
+              <w:t>Abstract</w:t>
             </w:r>
             <w:r>
               <w:rPr>
@@ -559,7 +965,7 @@
                 <w:noProof/>
                 <w:webHidden/>
               </w:rPr>
-              <w:instrText xml:space="preserve"> PAGEREF _Toc50139190 \h </w:instrText>
+              <w:instrText xml:space="preserve"> PAGEREF _Toc54690268 \h </w:instrText>
             </w:r>
             <w:r>
               <w:rPr>
@@ -579,7 +985,7 @@
                 <w:noProof/>
                 <w:webHidden/>
               </w:rPr>
-              <w:t>4</w:t>
+              <w:t>3</w:t>
             </w:r>
             <w:r>
               <w:rPr>
@@ -601,13 +1007,13 @@
               <w:noProof/>
             </w:rPr>
           </w:pPr>
-          <w:hyperlink w:anchor="_Toc50139191" w:history="1">
+          <w:hyperlink w:anchor="_Toc54690269" w:history="1">
             <w:r>
               <w:rPr>
                 <w:rStyle w:val="Hyperlink"/>
                 <w:noProof/>
               </w:rPr>
-              <w:t>List of Tables</w:t>
+              <w:t>List of Figures</w:t>
             </w:r>
             <w:r>
               <w:rPr>
@@ -628,7 +1034,7 @@
                 <w:noProof/>
                 <w:webHidden/>
               </w:rPr>
-              <w:instrText xml:space="preserve"> PAGEREF _Toc50139191 \h </w:instrText>
+              <w:instrText xml:space="preserve"> PAGEREF _Toc54690269 \h </w:instrText>
             </w:r>
             <w:r>
               <w:rPr>
@@ -648,7 +1054,7 @@
                 <w:noProof/>
                 <w:webHidden/>
               </w:rPr>
-              <w:t>4</w:t>
+              <w:t>5</w:t>
             </w:r>
             <w:r>
               <w:rPr>
@@ -670,12 +1076,81 @@
               <w:noProof/>
             </w:rPr>
           </w:pPr>
-          <w:hyperlink w:anchor="_Toc50139192" w:history="1">
+          <w:hyperlink w:anchor="_Toc54690270" w:history="1">
             <w:r>
               <w:rPr>
                 <w:rStyle w:val="Hyperlink"/>
                 <w:noProof/>
               </w:rPr>
+              <w:t>List of Tables</w:t>
+            </w:r>
+            <w:r>
+              <w:rPr>
+                <w:noProof/>
+                <w:webHidden/>
+              </w:rPr>
+              <w:tab/>
+            </w:r>
+            <w:r>
+              <w:rPr>
+                <w:noProof/>
+                <w:webHidden/>
+              </w:rPr>
+              <w:fldChar w:fldCharType="begin"/>
+            </w:r>
+            <w:r>
+              <w:rPr>
+                <w:noProof/>
+                <w:webHidden/>
+              </w:rPr>
+              <w:instrText xml:space="preserve"> PAGEREF _Toc54690270 \h </w:instrText>
+            </w:r>
+            <w:r>
+              <w:rPr>
+                <w:noProof/>
+                <w:webHidden/>
+              </w:rPr>
+            </w:r>
+            <w:r>
+              <w:rPr>
+                <w:noProof/>
+                <w:webHidden/>
+              </w:rPr>
+              <w:fldChar w:fldCharType="separate"/>
+            </w:r>
+            <w:r>
+              <w:rPr>
+                <w:noProof/>
+                <w:webHidden/>
+              </w:rPr>
+              <w:t>5</w:t>
+            </w:r>
+            <w:r>
+              <w:rPr>
+                <w:noProof/>
+                <w:webHidden/>
+              </w:rPr>
+              <w:fldChar w:fldCharType="end"/>
+            </w:r>
+          </w:hyperlink>
+        </w:p>
+        <w:p>
+          <w:pPr>
+            <w:pStyle w:val="TOC1"/>
+            <w:tabs>
+              <w:tab w:val="right" w:leader="dot" w:pos="9350"/>
+            </w:tabs>
+            <w:rPr>
+              <w:rFonts w:asciiTheme="minorHAnsi" w:eastAsiaTheme="minorEastAsia" w:hAnsiTheme="minorHAnsi" w:cstheme="minorBidi"/>
+              <w:noProof/>
+            </w:rPr>
+          </w:pPr>
+          <w:hyperlink w:anchor="_Toc54690271" w:history="1">
+            <w:r>
+              <w:rPr>
+                <w:rStyle w:val="Hyperlink"/>
+                <w:noProof/>
+              </w:rPr>
               <w:t>1. Introduction</w:t>
             </w:r>
             <w:r>
@@ -697,7 +1172,7 @@
                 <w:noProof/>
                 <w:webHidden/>
               </w:rPr>
-              <w:instrText xml:space="preserve"> PAGEREF _Toc50139192 \h </w:instrText>
+              <w:instrText xml:space="preserve"> PAGEREF _Toc54690271 \h </w:instrText>
             </w:r>
             <w:r>
               <w:rPr>
@@ -717,7 +1192,7 @@
                 <w:noProof/>
                 <w:webHidden/>
               </w:rPr>
-              <w:t>5</w:t>
+              <w:t>6</w:t>
             </w:r>
             <w:r>
               <w:rPr>
@@ -739,7 +1214,7 @@
               <w:noProof/>
             </w:rPr>
           </w:pPr>
-          <w:hyperlink w:anchor="_Toc50139193" w:history="1">
+          <w:hyperlink w:anchor="_Toc54690272" w:history="1">
             <w:r>
               <w:rPr>
                 <w:rStyle w:val="Hyperlink"/>
@@ -766,7 +1241,7 @@
                 <w:noProof/>
                 <w:webHidden/>
               </w:rPr>
-              <w:instrText xml:space="preserve"> PAGEREF _Toc50139193 \h </w:instrText>
+              <w:instrText xml:space="preserve"> PAGEREF _Toc54690272 \h </w:instrText>
             </w:r>
             <w:r>
               <w:rPr>
@@ -786,7 +1261,7 @@
                 <w:noProof/>
                 <w:webHidden/>
               </w:rPr>
-              <w:t>5</w:t>
+              <w:t>6</w:t>
             </w:r>
             <w:r>
               <w:rPr>
@@ -808,7 +1283,7 @@
               <w:noProof/>
             </w:rPr>
           </w:pPr>
-          <w:hyperlink w:anchor="_Toc50139194" w:history="1">
+          <w:hyperlink w:anchor="_Toc54690273" w:history="1">
             <w:r>
               <w:rPr>
                 <w:rStyle w:val="Hyperlink"/>
@@ -835,7 +1310,7 @@
                 <w:noProof/>
                 <w:webHidden/>
               </w:rPr>
-              <w:instrText xml:space="preserve"> PAGEREF _Toc50139194 \h </w:instrText>
+              <w:instrText xml:space="preserve"> PAGEREF _Toc54690273 \h </w:instrText>
             </w:r>
             <w:r>
               <w:rPr>
@@ -855,7 +1330,7 @@
                 <w:noProof/>
                 <w:webHidden/>
               </w:rPr>
-              <w:t>5</w:t>
+              <w:t>6</w:t>
             </w:r>
             <w:r>
               <w:rPr>
@@ -877,7 +1352,7 @@
               <w:noProof/>
             </w:rPr>
           </w:pPr>
-          <w:hyperlink w:anchor="_Toc50139195" w:history="1">
+          <w:hyperlink w:anchor="_Toc54690274" w:history="1">
             <w:r>
               <w:rPr>
                 <w:rStyle w:val="Hyperlink"/>
@@ -904,7 +1379,7 @@
                 <w:noProof/>
                 <w:webHidden/>
               </w:rPr>
-              <w:instrText xml:space="preserve"> PAGEREF _Toc50139195 \h </w:instrText>
+              <w:instrText xml:space="preserve"> PAGEREF _Toc54690274 \h </w:instrText>
             </w:r>
             <w:r>
               <w:rPr>
@@ -924,7 +1399,7 @@
                 <w:noProof/>
                 <w:webHidden/>
               </w:rPr>
-              <w:t>5</w:t>
+              <w:t>6</w:t>
             </w:r>
             <w:r>
               <w:rPr>
@@ -946,7 +1421,7 @@
               <w:noProof/>
             </w:rPr>
           </w:pPr>
-          <w:hyperlink w:anchor="_Toc50139196" w:history="1">
+          <w:hyperlink w:anchor="_Toc54690275" w:history="1">
             <w:r>
               <w:rPr>
                 <w:rStyle w:val="Hyperlink"/>
@@ -973,7 +1448,7 @@
                 <w:noProof/>
                 <w:webHidden/>
               </w:rPr>
-              <w:instrText xml:space="preserve"> PAGEREF _Toc50139196 \h </w:instrText>
+              <w:instrText xml:space="preserve"> PAGEREF _Toc54690275 \h </w:instrText>
             </w:r>
             <w:r>
               <w:rPr>
@@ -993,7 +1468,7 @@
                 <w:noProof/>
                 <w:webHidden/>
               </w:rPr>
-              <w:t>5</w:t>
+              <w:t>6</w:t>
             </w:r>
             <w:r>
               <w:rPr>
@@ -1015,7 +1490,7 @@
               <w:noProof/>
             </w:rPr>
           </w:pPr>
-          <w:hyperlink w:anchor="_Toc50139197" w:history="1">
+          <w:hyperlink w:anchor="_Toc54690276" w:history="1">
             <w:r>
               <w:rPr>
                 <w:rStyle w:val="Hyperlink"/>
@@ -1042,7 +1517,7 @@
                 <w:noProof/>
                 <w:webHidden/>
               </w:rPr>
-              <w:instrText xml:space="preserve"> PAGEREF _Toc50139197 \h </w:instrText>
+              <w:instrText xml:space="preserve"> PAGEREF _Toc54690276 \h </w:instrText>
             </w:r>
             <w:r>
               <w:rPr>
@@ -1062,7 +1537,7 @@
                 <w:noProof/>
                 <w:webHidden/>
               </w:rPr>
-              <w:t>6</w:t>
+              <w:t>7</w:t>
             </w:r>
             <w:r>
               <w:rPr>
@@ -1084,7 +1559,7 @@
               <w:noProof/>
             </w:rPr>
           </w:pPr>
-          <w:hyperlink w:anchor="_Toc50139198" w:history="1">
+          <w:hyperlink w:anchor="_Toc54690277" w:history="1">
             <w:r>
               <w:rPr>
                 <w:rStyle w:val="Hyperlink"/>
@@ -1111,7 +1586,7 @@
                 <w:noProof/>
                 <w:webHidden/>
               </w:rPr>
-              <w:instrText xml:space="preserve"> PAGEREF _Toc50139198 \h </w:instrText>
+              <w:instrText xml:space="preserve"> PAGEREF _Toc54690277 \h </w:instrText>
             </w:r>
             <w:r>
               <w:rPr>
@@ -1131,7 +1606,7 @@
                 <w:noProof/>
                 <w:webHidden/>
               </w:rPr>
-              <w:t>7</w:t>
+              <w:t>8</w:t>
             </w:r>
             <w:r>
               <w:rPr>
@@ -1153,7 +1628,7 @@
               <w:noProof/>
             </w:rPr>
           </w:pPr>
-          <w:hyperlink w:anchor="_Toc50139199" w:history="1">
+          <w:hyperlink w:anchor="_Toc54690278" w:history="1">
             <w:r>
               <w:rPr>
                 <w:rStyle w:val="Hyperlink"/>
@@ -1180,7 +1655,7 @@
                 <w:noProof/>
                 <w:webHidden/>
               </w:rPr>
-              <w:instrText xml:space="preserve"> PAGEREF _Toc50139199 \h </w:instrText>
+              <w:instrText xml:space="preserve"> PAGEREF _Toc54690278 \h </w:instrText>
             </w:r>
             <w:r>
               <w:rPr>
@@ -1200,7 +1675,7 @@
                 <w:noProof/>
                 <w:webHidden/>
               </w:rPr>
-              <w:t>7</w:t>
+              <w:t>8</w:t>
             </w:r>
             <w:r>
               <w:rPr>
@@ -1222,7 +1697,7 @@
               <w:noProof/>
             </w:rPr>
           </w:pPr>
-          <w:hyperlink w:anchor="_Toc50139200" w:history="1">
+          <w:hyperlink w:anchor="_Toc54690279" w:history="1">
             <w:r>
               <w:rPr>
                 <w:rStyle w:val="Hyperlink"/>
@@ -1249,7 +1724,7 @@
                 <w:noProof/>
                 <w:webHidden/>
               </w:rPr>
-              <w:instrText xml:space="preserve"> PAGEREF _Toc50139200 \h </w:instrText>
+              <w:instrText xml:space="preserve"> PAGEREF _Toc54690279 \h </w:instrText>
             </w:r>
             <w:r>
               <w:rPr>
@@ -1269,7 +1744,7 @@
                 <w:noProof/>
                 <w:webHidden/>
               </w:rPr>
-              <w:t>7</w:t>
+              <w:t>8</w:t>
             </w:r>
             <w:r>
               <w:rPr>
@@ -1291,7 +1766,7 @@
               <w:noProof/>
             </w:rPr>
           </w:pPr>
-          <w:hyperlink w:anchor="_Toc50139201" w:history="1">
+          <w:hyperlink w:anchor="_Toc54690280" w:history="1">
             <w:r>
               <w:rPr>
                 <w:rStyle w:val="Hyperlink"/>
@@ -1318,7 +1793,7 @@
                 <w:noProof/>
                 <w:webHidden/>
               </w:rPr>
-              <w:instrText xml:space="preserve"> PAGEREF _Toc50139201 \h </w:instrText>
+              <w:instrText xml:space="preserve"> PAGEREF _Toc54690280 \h </w:instrText>
             </w:r>
             <w:r>
               <w:rPr>
@@ -1338,7 +1813,7 @@
                 <w:noProof/>
                 <w:webHidden/>
               </w:rPr>
-              <w:t>7</w:t>
+              <w:t>8</w:t>
             </w:r>
             <w:r>
               <w:rPr>
@@ -1360,7 +1835,7 @@
               <w:noProof/>
             </w:rPr>
           </w:pPr>
-          <w:hyperlink w:anchor="_Toc50139202" w:history="1">
+          <w:hyperlink w:anchor="_Toc54690281" w:history="1">
             <w:r>
               <w:rPr>
                 <w:rStyle w:val="Hyperlink"/>
@@ -1387,7 +1862,7 @@
                 <w:noProof/>
                 <w:webHidden/>
               </w:rPr>
-              <w:instrText xml:space="preserve"> PAGEREF _Toc50139202 \h </w:instrText>
+              <w:instrText xml:space="preserve"> PAGEREF _Toc54690281 \h </w:instrText>
             </w:r>
             <w:r>
               <w:rPr>
@@ -1407,7 +1882,7 @@
                 <w:noProof/>
                 <w:webHidden/>
               </w:rPr>
-              <w:t>9</w:t>
+              <w:t>10</w:t>
             </w:r>
             <w:r>
               <w:rPr>
@@ -1429,7 +1904,7 @@
               <w:noProof/>
             </w:rPr>
           </w:pPr>
-          <w:hyperlink w:anchor="_Toc50139203" w:history="1">
+          <w:hyperlink w:anchor="_Toc54690282" w:history="1">
             <w:r>
               <w:rPr>
                 <w:rStyle w:val="Hyperlink"/>
@@ -1456,7 +1931,7 @@
                 <w:noProof/>
                 <w:webHidden/>
               </w:rPr>
-              <w:instrText xml:space="preserve"> PAGEREF _Toc50139203 \h </w:instrText>
+              <w:instrText xml:space="preserve"> PAGEREF _Toc54690282 \h </w:instrText>
             </w:r>
             <w:r>
               <w:rPr>
@@ -1476,7 +1951,7 @@
                 <w:noProof/>
                 <w:webHidden/>
               </w:rPr>
-              <w:t>9</w:t>
+              <w:t>10</w:t>
             </w:r>
             <w:r>
               <w:rPr>
@@ -1498,7 +1973,7 @@
               <w:noProof/>
             </w:rPr>
           </w:pPr>
-          <w:hyperlink w:anchor="_Toc50139204" w:history="1">
+          <w:hyperlink w:anchor="_Toc54690283" w:history="1">
             <w:r>
               <w:rPr>
                 <w:rStyle w:val="Hyperlink"/>
@@ -1525,7 +2000,7 @@
                 <w:noProof/>
                 <w:webHidden/>
               </w:rPr>
-              <w:instrText xml:space="preserve"> PAGEREF _Toc50139204 \h </w:instrText>
+              <w:instrText xml:space="preserve"> PAGEREF _Toc54690283 \h </w:instrText>
             </w:r>
             <w:r>
               <w:rPr>
@@ -1545,7 +2020,7 @@
                 <w:noProof/>
                 <w:webHidden/>
               </w:rPr>
-              <w:t>9</w:t>
+              <w:t>10</w:t>
             </w:r>
             <w:r>
               <w:rPr>
@@ -1567,7 +2042,7 @@
               <w:noProof/>
             </w:rPr>
           </w:pPr>
-          <w:hyperlink w:anchor="_Toc50139205" w:history="1">
+          <w:hyperlink w:anchor="_Toc54690284" w:history="1">
             <w:r>
               <w:rPr>
                 <w:rStyle w:val="Hyperlink"/>
@@ -1594,7 +2069,7 @@
                 <w:noProof/>
                 <w:webHidden/>
               </w:rPr>
-              <w:instrText xml:space="preserve"> PAGEREF _Toc50139205 \h </w:instrText>
+              <w:instrText xml:space="preserve"> PAGEREF _Toc54690284 \h </w:instrText>
             </w:r>
             <w:r>
               <w:rPr>
@@ -1614,7 +2089,7 @@
                 <w:noProof/>
                 <w:webHidden/>
               </w:rPr>
-              <w:t>10</w:t>
+              <w:t>11</w:t>
             </w:r>
             <w:r>
               <w:rPr>
@@ -1636,7 +2111,7 @@
               <w:noProof/>
             </w:rPr>
           </w:pPr>
-          <w:hyperlink w:anchor="_Toc50139206" w:history="1">
+          <w:hyperlink w:anchor="_Toc54690285" w:history="1">
             <w:r>
               <w:rPr>
                 <w:rStyle w:val="Hyperlink"/>
@@ -1663,7 +2138,7 @@
                 <w:noProof/>
                 <w:webHidden/>
               </w:rPr>
-              <w:instrText xml:space="preserve"> PAGEREF _Toc50139206 \h </w:instrText>
+              <w:instrText xml:space="preserve"> PAGEREF _Toc54690285 \h </w:instrText>
             </w:r>
             <w:r>
               <w:rPr>
@@ -1683,7 +2158,7 @@
                 <w:noProof/>
                 <w:webHidden/>
               </w:rPr>
-              <w:t>10</w:t>
+              <w:t>11</w:t>
             </w:r>
             <w:r>
               <w:rPr>
@@ -1705,7 +2180,7 @@
               <w:noProof/>
             </w:rPr>
           </w:pPr>
-          <w:hyperlink w:anchor="_Toc50139207" w:history="1">
+          <w:hyperlink w:anchor="_Toc54690286" w:history="1">
             <w:r>
               <w:rPr>
                 <w:rStyle w:val="Hyperlink"/>
@@ -1732,7 +2207,7 @@
                 <w:noProof/>
                 <w:webHidden/>
               </w:rPr>
-              <w:instrText xml:space="preserve"> PAGEREF _Toc50139207 \h </w:instrText>
+              <w:instrText xml:space="preserve"> PAGEREF _Toc54690286 \h </w:instrText>
             </w:r>
             <w:r>
               <w:rPr>
@@ -1752,7 +2227,7 @@
                 <w:noProof/>
                 <w:webHidden/>
               </w:rPr>
-              <w:t>12</w:t>
+              <w:t>13</w:t>
             </w:r>
             <w:r>
               <w:rPr>
@@ -1774,7 +2249,7 @@
               <w:noProof/>
             </w:rPr>
           </w:pPr>
-          <w:hyperlink w:anchor="_Toc50139208" w:history="1">
+          <w:hyperlink w:anchor="_Toc54690287" w:history="1">
             <w:r>
               <w:rPr>
                 <w:rStyle w:val="Hyperlink"/>
@@ -1801,7 +2276,7 @@
                 <w:noProof/>
                 <w:webHidden/>
               </w:rPr>
-              <w:instrText xml:space="preserve"> PAGEREF _Toc50139208 \h </w:instrText>
+              <w:instrText xml:space="preserve"> PAGEREF _Toc54690287 \h </w:instrText>
             </w:r>
             <w:r>
               <w:rPr>
@@ -1821,7 +2296,7 @@
                 <w:noProof/>
                 <w:webHidden/>
               </w:rPr>
-              <w:t>12</w:t>
+              <w:t>13</w:t>
             </w:r>
             <w:r>
               <w:rPr>
@@ -1843,7 +2318,7 @@
               <w:noProof/>
             </w:rPr>
           </w:pPr>
-          <w:hyperlink w:anchor="_Toc50139209" w:history="1">
+          <w:hyperlink w:anchor="_Toc54690288" w:history="1">
             <w:r>
               <w:rPr>
                 <w:rStyle w:val="Hyperlink"/>
@@ -1870,7 +2345,7 @@
                 <w:noProof/>
                 <w:webHidden/>
               </w:rPr>
-              <w:instrText xml:space="preserve"> PAGEREF _Toc50139209 \h </w:instrText>
+              <w:instrText xml:space="preserve"> PAGEREF _Toc54690288 \h </w:instrText>
             </w:r>
             <w:r>
               <w:rPr>
@@ -1890,7 +2365,7 @@
                 <w:noProof/>
                 <w:webHidden/>
               </w:rPr>
-              <w:t>12</w:t>
+              <w:t>13</w:t>
             </w:r>
             <w:r>
               <w:rPr>
@@ -1912,7 +2387,7 @@
               <w:noProof/>
             </w:rPr>
           </w:pPr>
-          <w:hyperlink w:anchor="_Toc50139210" w:history="1">
+          <w:hyperlink w:anchor="_Toc54690289" w:history="1">
             <w:r>
               <w:rPr>
                 <w:rStyle w:val="Hyperlink"/>
@@ -1939,7 +2414,7 @@
                 <w:noProof/>
                 <w:webHidden/>
               </w:rPr>
-              <w:instrText xml:space="preserve"> PAGEREF _Toc50139210 \h </w:instrText>
+              <w:instrText xml:space="preserve"> PAGEREF _Toc54690289 \h </w:instrText>
             </w:r>
             <w:r>
               <w:rPr>
@@ -1959,7 +2434,7 @@
                 <w:noProof/>
                 <w:webHidden/>
               </w:rPr>
-              <w:t>13</w:t>
+              <w:t>14</w:t>
             </w:r>
             <w:r>
               <w:rPr>
@@ -1981,7 +2456,7 @@
               <w:noProof/>
             </w:rPr>
           </w:pPr>
-          <w:hyperlink w:anchor="_Toc50139211" w:history="1">
+          <w:hyperlink w:anchor="_Toc54690290" w:history="1">
             <w:r>
               <w:rPr>
                 <w:rStyle w:val="Hyperlink"/>
@@ -2008,7 +2483,7 @@
                 <w:noProof/>
                 <w:webHidden/>
               </w:rPr>
-              <w:instrText xml:space="preserve"> PAGEREF _Toc50139211 \h </w:instrText>
+              <w:instrText xml:space="preserve"> PAGEREF _Toc54690290 \h </w:instrText>
             </w:r>
             <w:r>
               <w:rPr>
@@ -2028,7 +2503,7 @@
                 <w:noProof/>
                 <w:webHidden/>
               </w:rPr>
-              <w:t>13</w:t>
+              <w:t>14</w:t>
             </w:r>
             <w:r>
               <w:rPr>
@@ -2050,7 +2525,7 @@
               <w:noProof/>
             </w:rPr>
           </w:pPr>
-          <w:hyperlink w:anchor="_Toc50139212" w:history="1">
+          <w:hyperlink w:anchor="_Toc54690291" w:history="1">
             <w:r>
               <w:rPr>
                 <w:rStyle w:val="Hyperlink"/>
@@ -2077,7 +2552,7 @@
                 <w:noProof/>
                 <w:webHidden/>
               </w:rPr>
-              <w:instrText xml:space="preserve"> PAGEREF _Toc50139212 \h </w:instrText>
+              <w:instrText xml:space="preserve"> PAGEREF _Toc54690291 \h </w:instrText>
             </w:r>
             <w:r>
               <w:rPr>
@@ -2097,7 +2572,7 @@
                 <w:noProof/>
                 <w:webHidden/>
               </w:rPr>
-              <w:t>13</w:t>
+              <w:t>14</w:t>
             </w:r>
             <w:r>
               <w:rPr>
@@ -2119,7 +2594,7 @@
               <w:noProof/>
             </w:rPr>
           </w:pPr>
-          <w:hyperlink w:anchor="_Toc50139213" w:history="1">
+          <w:hyperlink w:anchor="_Toc54690292" w:history="1">
             <w:r>
               <w:rPr>
                 <w:rStyle w:val="Hyperlink"/>
@@ -2146,7 +2621,7 @@
                 <w:noProof/>
                 <w:webHidden/>
               </w:rPr>
-              <w:instrText xml:space="preserve"> PAGEREF _Toc50139213 \h </w:instrText>
+              <w:instrText xml:space="preserve"> PAGEREF _Toc54690292 \h </w:instrText>
             </w:r>
             <w:r>
               <w:rPr>
@@ -2166,7 +2641,7 @@
                 <w:noProof/>
                 <w:webHidden/>
               </w:rPr>
-              <w:t>15</w:t>
+              <w:t>16</w:t>
             </w:r>
             <w:r>
               <w:rPr>
@@ -2188,7 +2663,7 @@
               <w:noProof/>
             </w:rPr>
           </w:pPr>
-          <w:hyperlink w:anchor="_Toc50139214" w:history="1">
+          <w:hyperlink w:anchor="_Toc54690293" w:history="1">
             <w:r>
               <w:rPr>
                 <w:rStyle w:val="Hyperlink"/>
@@ -2215,7 +2690,7 @@
                 <w:noProof/>
                 <w:webHidden/>
               </w:rPr>
-              <w:instrText xml:space="preserve"> PAGEREF _Toc50139214 \h </w:instrText>
+              <w:instrText xml:space="preserve"> PAGEREF _Toc54690293 \h </w:instrText>
             </w:r>
             <w:r>
               <w:rPr>
@@ -2235,7 +2710,7 @@
                 <w:noProof/>
                 <w:webHidden/>
               </w:rPr>
-              <w:t>15</w:t>
+              <w:t>16</w:t>
             </w:r>
             <w:r>
               <w:rPr>
@@ -2257,7 +2732,7 @@
               <w:noProof/>
             </w:rPr>
           </w:pPr>
-          <w:hyperlink w:anchor="_Toc50139215" w:history="1">
+          <w:hyperlink w:anchor="_Toc54690294" w:history="1">
             <w:r>
               <w:rPr>
                 <w:rStyle w:val="Hyperlink"/>
@@ -2284,7 +2759,7 @@
                 <w:noProof/>
                 <w:webHidden/>
               </w:rPr>
-              <w:instrText xml:space="preserve"> PAGEREF _Toc50139215 \h </w:instrText>
+              <w:instrText xml:space="preserve"> PAGEREF _Toc54690294 \h </w:instrText>
             </w:r>
             <w:r>
               <w:rPr>
@@ -2304,7 +2779,7 @@
                 <w:noProof/>
                 <w:webHidden/>
               </w:rPr>
-              <w:t>15</w:t>
+              <w:t>16</w:t>
             </w:r>
             <w:r>
               <w:rPr>
@@ -2326,7 +2801,7 @@
               <w:noProof/>
             </w:rPr>
           </w:pPr>
-          <w:hyperlink w:anchor="_Toc50139216" w:history="1">
+          <w:hyperlink w:anchor="_Toc54690295" w:history="1">
             <w:r>
               <w:rPr>
                 <w:rStyle w:val="Hyperlink"/>
@@ -2353,7 +2828,7 @@
                 <w:noProof/>
                 <w:webHidden/>
               </w:rPr>
-              <w:instrText xml:space="preserve"> PAGEREF _Toc50139216 \h </w:instrText>
+              <w:instrText xml:space="preserve"> PAGEREF _Toc54690295 \h </w:instrText>
             </w:r>
             <w:r>
               <w:rPr>
@@ -2373,7 +2848,7 @@
                 <w:noProof/>
                 <w:webHidden/>
               </w:rPr>
-              <w:t>17</w:t>
+              <w:t>18</w:t>
             </w:r>
             <w:r>
               <w:rPr>
@@ -2395,7 +2870,7 @@
               <w:noProof/>
             </w:rPr>
           </w:pPr>
-          <w:hyperlink w:anchor="_Toc50139217" w:history="1">
+          <w:hyperlink w:anchor="_Toc54690296" w:history="1">
             <w:r>
               <w:rPr>
                 <w:rStyle w:val="Hyperlink"/>
@@ -2422,7 +2897,7 @@
                 <w:noProof/>
                 <w:webHidden/>
               </w:rPr>
-              <w:instrText xml:space="preserve"> PAGEREF _Toc50139217 \h </w:instrText>
+              <w:instrText xml:space="preserve"> PAGEREF _Toc54690296 \h </w:instrText>
             </w:r>
             <w:r>
               <w:rPr>
@@ -2442,7 +2917,7 @@
                 <w:noProof/>
                 <w:webHidden/>
               </w:rPr>
-              <w:t>17</w:t>
+              <w:t>18</w:t>
             </w:r>
             <w:r>
               <w:rPr>
@@ -2464,7 +2939,7 @@
               <w:noProof/>
             </w:rPr>
           </w:pPr>
-          <w:hyperlink w:anchor="_Toc50139218" w:history="1">
+          <w:hyperlink w:anchor="_Toc54690297" w:history="1">
             <w:r>
               <w:rPr>
                 <w:rStyle w:val="Hyperlink"/>
@@ -2491,7 +2966,7 @@
                 <w:noProof/>
                 <w:webHidden/>
               </w:rPr>
-              <w:instrText xml:space="preserve"> PAGEREF _Toc50139218 \h </w:instrText>
+              <w:instrText xml:space="preserve"> PAGEREF _Toc54690297 \h </w:instrText>
             </w:r>
             <w:r>
               <w:rPr>
@@ -2511,7 +2986,7 @@
                 <w:noProof/>
                 <w:webHidden/>
               </w:rPr>
-              <w:t>19</w:t>
+              <w:t>20</w:t>
             </w:r>
             <w:r>
               <w:rPr>
@@ -2556,19 +3031,13 @@
         <w:pStyle w:val="Heading1"/>
         <w:spacing w:before="100" w:beforeAutospacing="1" w:after="120"/>
         <w:ind w:left="0" w:right="-14"/>
-        <w:rPr>
-          <w:color w:val="3C78D8"/>
-        </w:rPr>
-      </w:pPr>
-      <w:bookmarkStart w:id="3" w:name="_Toc50139190"/>
-      <w:r>
-        <w:rPr>
-          <w:color w:val="3C78D8"/>
-        </w:rPr>
+      </w:pPr>
+      <w:bookmarkStart w:id="6" w:name="_Toc54690269"/>
+      <w:r>
         <w:lastRenderedPageBreak/>
         <w:t>List of Figures</w:t>
       </w:r>
-      <w:bookmarkEnd w:id="3"/>
+      <w:bookmarkEnd w:id="6"/>
     </w:p>
     <w:tbl>
       <w:tblPr>
@@ -2831,18 +3300,12 @@
         <w:pStyle w:val="Heading1"/>
         <w:spacing w:before="100" w:beforeAutospacing="1" w:after="120"/>
         <w:ind w:left="0" w:right="-14"/>
-        <w:rPr>
-          <w:color w:val="3C78D8"/>
-        </w:rPr>
-      </w:pPr>
-      <w:bookmarkStart w:id="4" w:name="_Toc50139191"/>
-      <w:r>
-        <w:rPr>
-          <w:color w:val="3C78D8"/>
-        </w:rPr>
+      </w:pPr>
+      <w:bookmarkStart w:id="7" w:name="_Toc54690270"/>
+      <w:r>
         <w:t>List of Tables</w:t>
       </w:r>
-      <w:bookmarkEnd w:id="4"/>
+      <w:bookmarkEnd w:id="7"/>
     </w:p>
     <w:tbl>
       <w:tblPr>
@@ -3122,32 +3585,23 @@
         <w:pStyle w:val="Heading1"/>
         <w:spacing w:before="100" w:beforeAutospacing="1" w:after="120"/>
         <w:ind w:left="0" w:right="-14"/>
-        <w:rPr>
-          <w:color w:val="3C78D8"/>
-        </w:rPr>
-      </w:pPr>
-      <w:bookmarkStart w:id="5" w:name="_Toc50139192"/>
-      <w:r>
-        <w:rPr>
-          <w:color w:val="3C78D8"/>
-        </w:rPr>
+      </w:pPr>
+      <w:bookmarkStart w:id="8" w:name="_Toc54690271"/>
+      <w:r>
         <w:lastRenderedPageBreak/>
         <w:t xml:space="preserve">1. </w:t>
       </w:r>
       <w:r>
-        <w:rPr>
-          <w:color w:val="3C78D8"/>
-        </w:rPr>
         <w:t>Introduction</w:t>
       </w:r>
-      <w:bookmarkEnd w:id="5"/>
+      <w:bookmarkEnd w:id="8"/>
     </w:p>
     <w:p>
       <w:pPr>
         <w:pStyle w:val="Heading3"/>
         <w:spacing w:after="120"/>
       </w:pPr>
-      <w:bookmarkStart w:id="6" w:name="_Toc50139193"/>
+      <w:bookmarkStart w:id="9" w:name="_Toc54690272"/>
       <w:r>
         <w:t xml:space="preserve">1.1 </w:t>
       </w:r>
@@ -3160,7 +3614,7 @@
       <w:r>
         <w:t>Introduction</w:t>
       </w:r>
-      <w:bookmarkEnd w:id="6"/>
+      <w:bookmarkEnd w:id="9"/>
     </w:p>
     <w:p>
       <w:pPr>
@@ -3265,7 +3719,7 @@
         <w:pStyle w:val="Heading3"/>
         <w:spacing w:after="120"/>
       </w:pPr>
-      <w:bookmarkStart w:id="7" w:name="_Toc50139194"/>
+      <w:bookmarkStart w:id="10" w:name="_Toc54690273"/>
       <w:r>
         <w:t>1.</w:t>
       </w:r>
@@ -3278,7 +3732,7 @@
       <w:r>
         <w:t>Plan Purpose</w:t>
       </w:r>
-      <w:bookmarkEnd w:id="7"/>
+      <w:bookmarkEnd w:id="10"/>
     </w:p>
     <w:p>
       <w:pPr>
@@ -3303,7 +3757,7 @@
         <w:pStyle w:val="Heading3"/>
         <w:spacing w:after="120"/>
       </w:pPr>
-      <w:bookmarkStart w:id="8" w:name="_Toc50139195"/>
+      <w:bookmarkStart w:id="11" w:name="_Toc54690274"/>
       <w:r>
         <w:t>1.</w:t>
       </w:r>
@@ -3316,7 +3770,7 @@
       <w:r>
         <w:t>Plan Scope</w:t>
       </w:r>
-      <w:bookmarkEnd w:id="8"/>
+      <w:bookmarkEnd w:id="11"/>
     </w:p>
     <w:p>
       <w:pPr>
@@ -3338,7 +3792,7 @@
         <w:pStyle w:val="Heading3"/>
         <w:spacing w:after="120"/>
       </w:pPr>
-      <w:bookmarkStart w:id="9" w:name="_Toc50139196"/>
+      <w:bookmarkStart w:id="12" w:name="_Toc54690275"/>
       <w:r>
         <w:t>1.</w:t>
       </w:r>
@@ -3354,7 +3808,7 @@
       <w:r>
         <w:t>verview</w:t>
       </w:r>
-      <w:bookmarkEnd w:id="9"/>
+      <w:bookmarkEnd w:id="12"/>
     </w:p>
     <w:p>
       <w:pPr>
@@ -3588,7 +4042,7 @@
         <w:pStyle w:val="Heading3"/>
         <w:spacing w:after="120"/>
       </w:pPr>
-      <w:bookmarkStart w:id="10" w:name="_Toc50139197"/>
+      <w:bookmarkStart w:id="13" w:name="_Toc54690276"/>
       <w:r>
         <w:t>1.</w:t>
       </w:r>
@@ -3604,7 +4058,7 @@
       <w:r>
         <w:t>Structure</w:t>
       </w:r>
-      <w:bookmarkEnd w:id="10"/>
+      <w:bookmarkEnd w:id="13"/>
     </w:p>
     <w:p>
       <w:pPr>
@@ -3788,36 +4242,27 @@
         <w:pStyle w:val="Heading1"/>
         <w:spacing w:before="100" w:beforeAutospacing="1" w:after="120"/>
         <w:ind w:left="0" w:right="-20"/>
-        <w:rPr>
-          <w:color w:val="3C78D8"/>
-        </w:rPr>
-      </w:pPr>
-      <w:bookmarkStart w:id="11" w:name="_Toc50139198"/>
-      <w:r>
-        <w:rPr>
-          <w:color w:val="3C78D8"/>
-        </w:rPr>
+      </w:pPr>
+      <w:bookmarkStart w:id="14" w:name="_Toc54690277"/>
+      <w:r>
         <w:lastRenderedPageBreak/>
         <w:t xml:space="preserve">2. </w:t>
       </w:r>
       <w:r>
-        <w:rPr>
-          <w:color w:val="3C78D8"/>
-        </w:rPr>
         <w:t>Project Organization</w:t>
       </w:r>
-      <w:bookmarkEnd w:id="11"/>
+      <w:bookmarkEnd w:id="14"/>
     </w:p>
     <w:p>
       <w:pPr>
         <w:pStyle w:val="Heading3"/>
         <w:spacing w:after="120"/>
       </w:pPr>
-      <w:bookmarkStart w:id="12" w:name="_Toc50139199"/>
+      <w:bookmarkStart w:id="15" w:name="_Toc54690278"/>
       <w:r>
         <w:t>2.1 Organizational Structure</w:t>
       </w:r>
-      <w:bookmarkEnd w:id="12"/>
+      <w:bookmarkEnd w:id="15"/>
     </w:p>
     <w:p>
       <w:pPr>
@@ -4004,7 +4449,7 @@
         <w:pStyle w:val="Heading3"/>
         <w:spacing w:after="120"/>
       </w:pPr>
-      <w:bookmarkStart w:id="13" w:name="_Toc50139200"/>
+      <w:bookmarkStart w:id="16" w:name="_Toc54690279"/>
       <w:r>
         <w:t>2.</w:t>
       </w:r>
@@ -4017,7 +4462,7 @@
       <w:r>
         <w:t>Project Team</w:t>
       </w:r>
-      <w:bookmarkEnd w:id="13"/>
+      <w:bookmarkEnd w:id="16"/>
     </w:p>
     <w:tbl>
       <w:tblPr>
@@ -4382,14 +4827,14 @@
         <w:pStyle w:val="Heading3"/>
         <w:spacing w:after="120"/>
       </w:pPr>
-      <w:bookmarkStart w:id="14" w:name="_Toc50139201"/>
+      <w:bookmarkStart w:id="17" w:name="_Toc54690280"/>
       <w:r>
         <w:t xml:space="preserve">2.3 </w:t>
       </w:r>
       <w:r>
         <w:t>Team Roles</w:t>
       </w:r>
-      <w:bookmarkEnd w:id="14"/>
+      <w:bookmarkEnd w:id="17"/>
     </w:p>
     <w:p>
       <w:pPr>
@@ -4754,39 +5199,30 @@
         <w:pStyle w:val="Heading1"/>
         <w:spacing w:before="100" w:beforeAutospacing="1" w:after="120"/>
         <w:ind w:left="0"/>
-        <w:rPr>
-          <w:color w:val="3C78D8"/>
-        </w:rPr>
-      </w:pPr>
-      <w:bookmarkStart w:id="15" w:name="_Toc50139202"/>
-      <w:r>
-        <w:rPr>
-          <w:color w:val="3C78D8"/>
-        </w:rPr>
+      </w:pPr>
+      <w:bookmarkStart w:id="18" w:name="_Toc54690281"/>
+      <w:r>
         <w:lastRenderedPageBreak/>
         <w:t xml:space="preserve">3. </w:t>
       </w:r>
       <w:r>
-        <w:rPr>
-          <w:color w:val="3C78D8"/>
-        </w:rPr>
         <w:t>Lifecycle Model</w:t>
       </w:r>
-      <w:bookmarkEnd w:id="15"/>
+      <w:bookmarkEnd w:id="18"/>
     </w:p>
     <w:p>
       <w:pPr>
         <w:pStyle w:val="Heading3"/>
         <w:spacing w:after="120"/>
       </w:pPr>
-      <w:bookmarkStart w:id="16" w:name="_Toc50139203"/>
+      <w:bookmarkStart w:id="19" w:name="_Toc54690282"/>
       <w:r>
         <w:t xml:space="preserve">3.1 </w:t>
       </w:r>
       <w:r>
         <w:t>Lifecycle Model Description</w:t>
       </w:r>
-      <w:bookmarkEnd w:id="16"/>
+      <w:bookmarkEnd w:id="19"/>
     </w:p>
     <w:p>
       <w:pPr>
@@ -4811,14 +5247,14 @@
         <w:pStyle w:val="Heading3"/>
         <w:spacing w:after="120"/>
       </w:pPr>
-      <w:bookmarkStart w:id="17" w:name="_Toc50139204"/>
+      <w:bookmarkStart w:id="20" w:name="_Toc54690283"/>
       <w:r>
         <w:t xml:space="preserve">3.2 </w:t>
       </w:r>
       <w:r>
         <w:t>Lifecycle Model Rationale</w:t>
       </w:r>
-      <w:bookmarkEnd w:id="17"/>
+      <w:bookmarkEnd w:id="20"/>
     </w:p>
     <w:p>
       <w:pPr>
@@ -4853,44 +5289,34 @@
         <w:pStyle w:val="Heading1"/>
         <w:spacing w:before="100" w:beforeAutospacing="1" w:after="120"/>
         <w:ind w:left="0"/>
-        <w:rPr>
-          <w:color w:val="3C78D8"/>
-        </w:rPr>
-      </w:pPr>
-      <w:bookmarkStart w:id="18" w:name="_Toc50139205"/>
-      <w:r>
-        <w:rPr>
-          <w:color w:val="3C78D8"/>
-        </w:rPr>
+      </w:pPr>
+      <w:bookmarkStart w:id="21" w:name="_Toc54690284"/>
+      <w:r>
         <w:lastRenderedPageBreak/>
         <w:t xml:space="preserve">4. </w:t>
       </w:r>
       <w:r>
-        <w:rPr>
-          <w:color w:val="3C78D8"/>
-        </w:rPr>
         <w:t>Risk Analysis</w:t>
       </w:r>
-      <w:bookmarkEnd w:id="18"/>
+      <w:bookmarkEnd w:id="21"/>
     </w:p>
     <w:p>
       <w:pPr>
         <w:pStyle w:val="Heading3"/>
         <w:spacing w:after="120"/>
       </w:pPr>
-      <w:bookmarkStart w:id="19" w:name="_Toc50139206"/>
+      <w:bookmarkStart w:id="22" w:name="_Toc54690285"/>
       <w:r>
         <w:t xml:space="preserve">4.1 </w:t>
       </w:r>
       <w:r>
         <w:t>Project Risks</w:t>
       </w:r>
-      <w:bookmarkEnd w:id="19"/>
-    </w:p>
-    <w:p>
-      <w:pPr>
-        <w:pStyle w:val="BodyText"/>
-        <w:jc w:val="both"/>
+      <w:bookmarkEnd w:id="22"/>
+    </w:p>
+    <w:p>
+      <w:pPr>
+        <w:pStyle w:val="BodyText"/>
       </w:pPr>
       <w:r>
         <w:t>The p</w:t>
@@ -5771,36 +6197,27 @@
         <w:pStyle w:val="Heading1"/>
         <w:spacing w:before="100" w:beforeAutospacing="1" w:after="120"/>
         <w:ind w:left="0"/>
-        <w:rPr>
-          <w:color w:val="3C78D8"/>
-        </w:rPr>
-      </w:pPr>
-      <w:bookmarkStart w:id="20" w:name="_Toc50139207"/>
-      <w:r>
-        <w:rPr>
-          <w:color w:val="3C78D8"/>
-        </w:rPr>
+      </w:pPr>
+      <w:bookmarkStart w:id="23" w:name="_Toc54690286"/>
+      <w:r>
         <w:lastRenderedPageBreak/>
         <w:t xml:space="preserve">5. </w:t>
       </w:r>
       <w:r>
-        <w:rPr>
-          <w:color w:val="3C78D8"/>
-        </w:rPr>
         <w:t>Hardware and Software Resource Requirements</w:t>
       </w:r>
-      <w:bookmarkEnd w:id="20"/>
+      <w:bookmarkEnd w:id="23"/>
     </w:p>
     <w:p>
       <w:pPr>
         <w:pStyle w:val="Heading3"/>
         <w:spacing w:after="120"/>
       </w:pPr>
-      <w:bookmarkStart w:id="21" w:name="_Toc50139208"/>
+      <w:bookmarkStart w:id="24" w:name="_Toc54690287"/>
       <w:r>
         <w:t>5.1 Required Hardware</w:t>
       </w:r>
-      <w:bookmarkEnd w:id="21"/>
+      <w:bookmarkEnd w:id="24"/>
     </w:p>
     <w:p>
       <w:pPr>
@@ -5833,11 +6250,11 @@
         <w:pStyle w:val="Heading3"/>
         <w:spacing w:after="120"/>
       </w:pPr>
-      <w:bookmarkStart w:id="22" w:name="_Toc50139209"/>
+      <w:bookmarkStart w:id="25" w:name="_Toc54690288"/>
       <w:r>
         <w:t>5.2 Required Software</w:t>
       </w:r>
-      <w:bookmarkEnd w:id="22"/>
+      <w:bookmarkEnd w:id="25"/>
     </w:p>
     <w:p>
       <w:pPr>
@@ -5933,42 +6350,30 @@
         <w:pStyle w:val="Heading1"/>
         <w:spacing w:before="100" w:beforeAutospacing="1" w:after="120"/>
         <w:ind w:left="0"/>
-        <w:rPr>
-          <w:color w:val="3C78D8"/>
-        </w:rPr>
-      </w:pPr>
-      <w:bookmarkStart w:id="23" w:name="_Toc50139210"/>
-      <w:r>
-        <w:rPr>
-          <w:color w:val="3C78D8"/>
-        </w:rPr>
+      </w:pPr>
+      <w:bookmarkStart w:id="26" w:name="_Toc54690289"/>
+      <w:r>
         <w:lastRenderedPageBreak/>
         <w:t>6</w:t>
       </w:r>
       <w:r>
-        <w:rPr>
-          <w:color w:val="3C78D8"/>
-        </w:rPr>
         <w:t xml:space="preserve">. </w:t>
       </w:r>
       <w:r>
-        <w:rPr>
-          <w:color w:val="3C78D8"/>
-        </w:rPr>
         <w:t>Deliverables and Schedule</w:t>
       </w:r>
-      <w:bookmarkEnd w:id="23"/>
+      <w:bookmarkEnd w:id="26"/>
     </w:p>
     <w:p>
       <w:pPr>
         <w:pStyle w:val="Heading3"/>
         <w:spacing w:after="120"/>
       </w:pPr>
-      <w:bookmarkStart w:id="24" w:name="_Toc50139211"/>
+      <w:bookmarkStart w:id="27" w:name="_Toc54690290"/>
       <w:r>
         <w:t>6.1 Project Deliverables</w:t>
       </w:r>
-      <w:bookmarkEnd w:id="24"/>
+      <w:bookmarkEnd w:id="27"/>
     </w:p>
     <w:p>
       <w:pPr>
@@ -6168,11 +6573,11 @@
         <w:pStyle w:val="Heading3"/>
         <w:spacing w:after="120"/>
       </w:pPr>
-      <w:bookmarkStart w:id="25" w:name="_Toc50139212"/>
+      <w:bookmarkStart w:id="28" w:name="_Toc54690291"/>
       <w:r>
         <w:t>6.2 Project Schedule</w:t>
       </w:r>
-      <w:bookmarkEnd w:id="25"/>
+      <w:bookmarkEnd w:id="28"/>
     </w:p>
     <w:p>
       <w:pPr>
@@ -6622,30 +7027,24 @@
         <w:pStyle w:val="Heading1"/>
         <w:spacing w:beforeAutospacing="1" w:after="120"/>
         <w:ind w:left="0"/>
-        <w:rPr>
-          <w:color w:val="3C78D8"/>
-        </w:rPr>
-      </w:pPr>
-      <w:bookmarkStart w:id="26" w:name="_Toc50139213"/>
-      <w:r>
-        <w:rPr>
-          <w:color w:val="3C78D8"/>
-        </w:rPr>
+      </w:pPr>
+      <w:bookmarkStart w:id="29" w:name="_Toc54690292"/>
+      <w:r>
         <w:lastRenderedPageBreak/>
         <w:t>7. Monitoring, Reporting, and Controlling</w:t>
       </w:r>
-      <w:bookmarkEnd w:id="26"/>
+      <w:bookmarkEnd w:id="29"/>
     </w:p>
     <w:p>
       <w:pPr>
         <w:pStyle w:val="Heading3"/>
         <w:spacing w:after="120"/>
       </w:pPr>
-      <w:bookmarkStart w:id="27" w:name="_Toc50139214"/>
+      <w:bookmarkStart w:id="30" w:name="_Toc54690293"/>
       <w:r>
         <w:t>7.1 Management Reports</w:t>
       </w:r>
-      <w:bookmarkEnd w:id="27"/>
+      <w:bookmarkEnd w:id="30"/>
     </w:p>
     <w:p>
       <w:pPr>
@@ -6727,14 +7126,14 @@
         <w:pStyle w:val="Heading3"/>
         <w:spacing w:after="120"/>
       </w:pPr>
-      <w:bookmarkStart w:id="28" w:name="_Toc50139215"/>
+      <w:bookmarkStart w:id="31" w:name="_Toc54690294"/>
       <w:r>
         <w:t>7.2 Project Monitoring</w:t>
       </w:r>
       <w:r>
         <w:t xml:space="preserve"> and Control Mechanisms</w:t>
       </w:r>
-      <w:bookmarkEnd w:id="28"/>
+      <w:bookmarkEnd w:id="31"/>
     </w:p>
     <w:p>
       <w:pPr>
@@ -7177,42 +7576,30 @@
         <w:pStyle w:val="Heading1"/>
         <w:spacing w:before="100" w:beforeAutospacing="1" w:after="120"/>
         <w:ind w:left="0"/>
-        <w:rPr>
-          <w:color w:val="3C78D8"/>
-        </w:rPr>
-      </w:pPr>
-      <w:bookmarkStart w:id="29" w:name="_Toc50139216"/>
-      <w:r>
-        <w:rPr>
-          <w:color w:val="3C78D8"/>
-        </w:rPr>
+      </w:pPr>
+      <w:bookmarkStart w:id="32" w:name="_Toc54690295"/>
+      <w:r>
         <w:lastRenderedPageBreak/>
         <w:t>8</w:t>
       </w:r>
       <w:r>
-        <w:rPr>
-          <w:color w:val="3C78D8"/>
-        </w:rPr>
         <w:t xml:space="preserve">. </w:t>
       </w:r>
       <w:r>
-        <w:rPr>
-          <w:color w:val="3C78D8"/>
-        </w:rPr>
         <w:t>Professional Standards</w:t>
       </w:r>
-      <w:bookmarkEnd w:id="29"/>
+      <w:bookmarkEnd w:id="32"/>
     </w:p>
     <w:p>
       <w:pPr>
         <w:pStyle w:val="Heading3"/>
         <w:spacing w:after="120"/>
       </w:pPr>
-      <w:bookmarkStart w:id="30" w:name="_Toc50139217"/>
+      <w:bookmarkStart w:id="33" w:name="_Toc54690296"/>
       <w:r>
         <w:t>8.1 Member Expectations</w:t>
       </w:r>
-      <w:bookmarkEnd w:id="30"/>
+      <w:bookmarkEnd w:id="33"/>
     </w:p>
     <w:p>
       <w:pPr>
@@ -7740,31 +8127,19 @@
         <w:pStyle w:val="Heading1"/>
         <w:spacing w:before="100" w:beforeAutospacing="1" w:after="120"/>
         <w:ind w:left="0"/>
-        <w:rPr>
-          <w:color w:val="3C78D8"/>
-        </w:rPr>
-      </w:pPr>
-      <w:bookmarkStart w:id="31" w:name="_Toc50139218"/>
-      <w:r>
-        <w:rPr>
-          <w:color w:val="3C78D8"/>
-        </w:rPr>
+      </w:pPr>
+      <w:bookmarkStart w:id="34" w:name="_Toc54690297"/>
+      <w:r>
         <w:lastRenderedPageBreak/>
         <w:t>9</w:t>
       </w:r>
       <w:r>
-        <w:rPr>
-          <w:color w:val="3C78D8"/>
-        </w:rPr>
         <w:t xml:space="preserve">. </w:t>
       </w:r>
       <w:r>
-        <w:rPr>
-          <w:color w:val="3C78D8"/>
-        </w:rPr>
         <w:t>References</w:t>
       </w:r>
-      <w:bookmarkEnd w:id="31"/>
+      <w:bookmarkEnd w:id="34"/>
     </w:p>
     <w:p>
       <w:pPr>
@@ -9447,6 +9822,7 @@
     <w:basedOn w:val="Normal"/>
     <w:uiPriority w:val="9"/>
     <w:qFormat/>
+    <w:rsid w:val="00501EAD"/>
     <w:pPr>
       <w:spacing w:before="58"/>
       <w:ind w:left="220"/>
@@ -9456,6 +9832,7 @@
     <w:rPr>
       <w:b/>
       <w:bCs/>
+      <w:color w:val="3C78D8"/>
       <w:sz w:val="36"/>
       <w:szCs w:val="36"/>
     </w:rPr>
@@ -9466,6 +9843,7 @@
     <w:uiPriority w:val="9"/>
     <w:unhideWhenUsed/>
     <w:qFormat/>
+    <w:rsid w:val="00501EAD"/>
     <w:pPr>
       <w:ind w:left="940" w:hanging="360"/>
       <w:outlineLvl w:val="1"/>
@@ -9473,6 +9851,7 @@
     <w:rPr>
       <w:b/>
       <w:bCs/>
+      <w:color w:val="365F91"/>
       <w:sz w:val="24"/>
       <w:szCs w:val="24"/>
     </w:rPr>
@@ -9895,6 +10274,88 @@
       <w:rFonts w:ascii="Arial" w:eastAsia="Arial" w:hAnsi="Arial" w:cs="Arial"/>
     </w:rPr>
   </w:style>
+  <w:style w:type="table" w:styleId="LightList-Accent1">
+    <w:name w:val="Light List Accent 1"/>
+    <w:basedOn w:val="TableNormal"/>
+    <w:uiPriority w:val="61"/>
+    <w:rsid w:val="00501EAD"/>
+    <w:tblPr>
+      <w:tblStyleRowBandSize w:val="1"/>
+      <w:tblStyleColBandSize w:val="1"/>
+      <w:tblBorders>
+        <w:top w:val="single" w:sz="8" w:space="0" w:color="4F81BD" w:themeColor="accent1"/>
+        <w:left w:val="single" w:sz="8" w:space="0" w:color="4F81BD" w:themeColor="accent1"/>
+        <w:bottom w:val="single" w:sz="8" w:space="0" w:color="4F81BD" w:themeColor="accent1"/>
+        <w:right w:val="single" w:sz="8" w:space="0" w:color="4F81BD" w:themeColor="accent1"/>
+      </w:tblBorders>
+    </w:tblPr>
+    <w:tblStylePr w:type="firstRow">
+      <w:pPr>
+        <w:spacing w:before="0" w:after="0" w:line="240" w:lineRule="auto"/>
+      </w:pPr>
+      <w:rPr>
+        <w:b/>
+        <w:bCs/>
+        <w:color w:val="FFFFFF" w:themeColor="background1"/>
+      </w:rPr>
+      <w:tblPr/>
+      <w:tcPr>
+        <w:shd w:val="clear" w:color="auto" w:fill="4F81BD" w:themeFill="accent1"/>
+      </w:tcPr>
+    </w:tblStylePr>
+    <w:tblStylePr w:type="lastRow">
+      <w:pPr>
+        <w:spacing w:before="0" w:after="0" w:line="240" w:lineRule="auto"/>
+      </w:pPr>
+      <w:rPr>
+        <w:b/>
+        <w:bCs/>
+      </w:rPr>
+      <w:tblPr/>
+      <w:tcPr>
+        <w:tcBorders>
+          <w:top w:val="double" w:sz="6" w:space="0" w:color="4F81BD" w:themeColor="accent1"/>
+          <w:left w:val="single" w:sz="8" w:space="0" w:color="4F81BD" w:themeColor="accent1"/>
+          <w:bottom w:val="single" w:sz="8" w:space="0" w:color="4F81BD" w:themeColor="accent1"/>
+          <w:right w:val="single" w:sz="8" w:space="0" w:color="4F81BD" w:themeColor="accent1"/>
+        </w:tcBorders>
+      </w:tcPr>
+    </w:tblStylePr>
+    <w:tblStylePr w:type="firstCol">
+      <w:rPr>
+        <w:b/>
+        <w:bCs/>
+      </w:rPr>
+    </w:tblStylePr>
+    <w:tblStylePr w:type="lastCol">
+      <w:rPr>
+        <w:b/>
+        <w:bCs/>
+      </w:rPr>
+    </w:tblStylePr>
+    <w:tblStylePr w:type="band1Vert">
+      <w:tblPr/>
+      <w:tcPr>
+        <w:tcBorders>
+          <w:top w:val="single" w:sz="8" w:space="0" w:color="4F81BD" w:themeColor="accent1"/>
+          <w:left w:val="single" w:sz="8" w:space="0" w:color="4F81BD" w:themeColor="accent1"/>
+          <w:bottom w:val="single" w:sz="8" w:space="0" w:color="4F81BD" w:themeColor="accent1"/>
+          <w:right w:val="single" w:sz="8" w:space="0" w:color="4F81BD" w:themeColor="accent1"/>
+        </w:tcBorders>
+      </w:tcPr>
+    </w:tblStylePr>
+    <w:tblStylePr w:type="band1Horz">
+      <w:tblPr/>
+      <w:tcPr>
+        <w:tcBorders>
+          <w:top w:val="single" w:sz="8" w:space="0" w:color="4F81BD" w:themeColor="accent1"/>
+          <w:left w:val="single" w:sz="8" w:space="0" w:color="4F81BD" w:themeColor="accent1"/>
+          <w:bottom w:val="single" w:sz="8" w:space="0" w:color="4F81BD" w:themeColor="accent1"/>
+          <w:right w:val="single" w:sz="8" w:space="0" w:color="4F81BD" w:themeColor="accent1"/>
+        </w:tcBorders>
+      </w:tcPr>
+    </w:tblStylePr>
+  </w:style>
 </w:styles>
 </file>
 
@@ -10069,6 +10530,7 @@
     <w:basedOn w:val="Normal"/>
     <w:uiPriority w:val="9"/>
     <w:qFormat/>
+    <w:rsid w:val="00501EAD"/>
     <w:pPr>
       <w:spacing w:before="58"/>
       <w:ind w:left="220"/>
@@ -10078,6 +10540,7 @@
     <w:rPr>
       <w:b/>
       <w:bCs/>
+      <w:color w:val="3C78D8"/>
       <w:sz w:val="36"/>
       <w:szCs w:val="36"/>
     </w:rPr>
@@ -10088,6 +10551,7 @@
     <w:uiPriority w:val="9"/>
     <w:unhideWhenUsed/>
     <w:qFormat/>
+    <w:rsid w:val="00501EAD"/>
     <w:pPr>
       <w:ind w:left="940" w:hanging="360"/>
       <w:outlineLvl w:val="1"/>
@@ -10095,6 +10559,7 @@
     <w:rPr>
       <w:b/>
       <w:bCs/>
+      <w:color w:val="365F91"/>
       <w:sz w:val="24"/>
       <w:szCs w:val="24"/>
     </w:rPr>
@@ -10517,6 +10982,88 @@
       <w:rFonts w:ascii="Arial" w:eastAsia="Arial" w:hAnsi="Arial" w:cs="Arial"/>
     </w:rPr>
   </w:style>
+  <w:style w:type="table" w:styleId="LightList-Accent1">
+    <w:name w:val="Light List Accent 1"/>
+    <w:basedOn w:val="TableNormal"/>
+    <w:uiPriority w:val="61"/>
+    <w:rsid w:val="00501EAD"/>
+    <w:tblPr>
+      <w:tblStyleRowBandSize w:val="1"/>
+      <w:tblStyleColBandSize w:val="1"/>
+      <w:tblBorders>
+        <w:top w:val="single" w:sz="8" w:space="0" w:color="4F81BD" w:themeColor="accent1"/>
+        <w:left w:val="single" w:sz="8" w:space="0" w:color="4F81BD" w:themeColor="accent1"/>
+        <w:bottom w:val="single" w:sz="8" w:space="0" w:color="4F81BD" w:themeColor="accent1"/>
+        <w:right w:val="single" w:sz="8" w:space="0" w:color="4F81BD" w:themeColor="accent1"/>
+      </w:tblBorders>
+    </w:tblPr>
+    <w:tblStylePr w:type="firstRow">
+      <w:pPr>
+        <w:spacing w:before="0" w:after="0" w:line="240" w:lineRule="auto"/>
+      </w:pPr>
+      <w:rPr>
+        <w:b/>
+        <w:bCs/>
+        <w:color w:val="FFFFFF" w:themeColor="background1"/>
+      </w:rPr>
+      <w:tblPr/>
+      <w:tcPr>
+        <w:shd w:val="clear" w:color="auto" w:fill="4F81BD" w:themeFill="accent1"/>
+      </w:tcPr>
+    </w:tblStylePr>
+    <w:tblStylePr w:type="lastRow">
+      <w:pPr>
+        <w:spacing w:before="0" w:after="0" w:line="240" w:lineRule="auto"/>
+      </w:pPr>
+      <w:rPr>
+        <w:b/>
+        <w:bCs/>
+      </w:rPr>
+      <w:tblPr/>
+      <w:tcPr>
+        <w:tcBorders>
+          <w:top w:val="double" w:sz="6" w:space="0" w:color="4F81BD" w:themeColor="accent1"/>
+          <w:left w:val="single" w:sz="8" w:space="0" w:color="4F81BD" w:themeColor="accent1"/>
+          <w:bottom w:val="single" w:sz="8" w:space="0" w:color="4F81BD" w:themeColor="accent1"/>
+          <w:right w:val="single" w:sz="8" w:space="0" w:color="4F81BD" w:themeColor="accent1"/>
+        </w:tcBorders>
+      </w:tcPr>
+    </w:tblStylePr>
+    <w:tblStylePr w:type="firstCol">
+      <w:rPr>
+        <w:b/>
+        <w:bCs/>
+      </w:rPr>
+    </w:tblStylePr>
+    <w:tblStylePr w:type="lastCol">
+      <w:rPr>
+        <w:b/>
+        <w:bCs/>
+      </w:rPr>
+    </w:tblStylePr>
+    <w:tblStylePr w:type="band1Vert">
+      <w:tblPr/>
+      <w:tcPr>
+        <w:tcBorders>
+          <w:top w:val="single" w:sz="8" w:space="0" w:color="4F81BD" w:themeColor="accent1"/>
+          <w:left w:val="single" w:sz="8" w:space="0" w:color="4F81BD" w:themeColor="accent1"/>
+          <w:bottom w:val="single" w:sz="8" w:space="0" w:color="4F81BD" w:themeColor="accent1"/>
+          <w:right w:val="single" w:sz="8" w:space="0" w:color="4F81BD" w:themeColor="accent1"/>
+        </w:tcBorders>
+      </w:tcPr>
+    </w:tblStylePr>
+    <w:tblStylePr w:type="band1Horz">
+      <w:tblPr/>
+      <w:tcPr>
+        <w:tcBorders>
+          <w:top w:val="single" w:sz="8" w:space="0" w:color="4F81BD" w:themeColor="accent1"/>
+          <w:left w:val="single" w:sz="8" w:space="0" w:color="4F81BD" w:themeColor="accent1"/>
+          <w:bottom w:val="single" w:sz="8" w:space="0" w:color="4F81BD" w:themeColor="accent1"/>
+          <w:right w:val="single" w:sz="8" w:space="0" w:color="4F81BD" w:themeColor="accent1"/>
+        </w:tcBorders>
+      </w:tcPr>
+    </w:tblStylePr>
+  </w:style>
 </w:styles>
 </file>
 
@@ -10808,7 +11355,7 @@
 </file>
 
 <file path=customXml/itemProps1.xml><?xml version="1.0" encoding="utf-8"?>
-<ds:datastoreItem xmlns:ds="http://schemas.openxmlformats.org/officeDocument/2006/customXml" ds:itemID="{4A705ED5-F3E3-48E0-8EBB-7179AB9C4257}">
+<ds:datastoreItem xmlns:ds="http://schemas.openxmlformats.org/officeDocument/2006/customXml" ds:itemID="{093A9889-C84B-430A-8621-AC0F399432CC}">
   <ds:schemaRefs>
     <ds:schemaRef ds:uri="http://schemas.openxmlformats.org/officeDocument/2006/bibliography"/>
   </ds:schemaRefs>

</xml_diff>